<commit_message>
Update report to add architecture and preprocessing
</commit_message>
<xml_diff>
--- a/doc/Report_EEG_Thomas_Monninger.docx
+++ b/doc/Report_EEG_Thomas_Monninger.docx
@@ -40,7 +40,159 @@
         <w:rPr>
           <w:lang w:val="en-US"/>
         </w:rPr>
-        <w:t>Data</w:t>
+        <w:t>Pipeline</w:t>
+      </w:r>
+      <w:r>
+        <w:rPr>
+          <w:lang w:val="en-US"/>
+        </w:rPr>
+        <w:t xml:space="preserve"> Architecture</w:t>
+      </w:r>
+    </w:p>
+    <w:p>
+      <w:pPr>
+        <w:pStyle w:val="berschrift2"/>
+        <w:rPr>
+          <w:lang w:val="en-US"/>
+        </w:rPr>
+      </w:pPr>
+      <w:r>
+        <w:rPr>
+          <w:lang w:val="en-US"/>
+        </w:rPr>
+        <w:t>Project.py</w:t>
+      </w:r>
+    </w:p>
+    <w:p>
+      <w:pPr>
+        <w:rPr>
+          <w:lang w:val="en-US"/>
+        </w:rPr>
+      </w:pPr>
+      <w:r>
+        <w:rPr>
+          <w:lang w:val="en-US"/>
+        </w:rPr>
+        <w:t>This file is the starting point for each execution of the pipeline.</w:t>
+      </w:r>
+      <w:r>
+        <w:rPr>
+          <w:lang w:val="en-US"/>
+        </w:rPr>
+        <w:t xml:space="preserve"> It defines the sequence of the pipeline and executes the steps in the defined order. A major performance gain is given by parallelization: Calling project.py without specifying a subject will spawn an individual subprocess for each subject and execute the pipeline for all subjects in parallel. Analysis steps require the availability of the results of all subjects, so the logic waits for the subprocess to finish and then calls the analysis steps. </w:t>
+      </w:r>
+    </w:p>
+    <w:p>
+      <w:pPr>
+        <w:pStyle w:val="berschrift2"/>
+        <w:rPr>
+          <w:lang w:val="en-US"/>
+        </w:rPr>
+      </w:pPr>
+      <w:r>
+        <w:rPr>
+          <w:lang w:val="en-US"/>
+        </w:rPr>
+        <w:t>Config.yaml</w:t>
+      </w:r>
+    </w:p>
+    <w:p>
+      <w:pPr>
+        <w:rPr>
+          <w:lang w:val="en-US"/>
+        </w:rPr>
+      </w:pPr>
+      <w:r>
+        <w:rPr>
+          <w:lang w:val="en-US"/>
+        </w:rPr>
+        <w:t xml:space="preserve">The config file </w:t>
+      </w:r>
+      <w:r>
+        <w:rPr>
+          <w:lang w:val="en-US"/>
+        </w:rPr>
+        <w:t>separates all configuration parameters. Hence, it is not required to read through the source code. Instead, all relevant parameters can be set centralized in this configuration file.</w:t>
+      </w:r>
+    </w:p>
+    <w:p>
+      <w:pPr>
+        <w:rPr>
+          <w:lang w:val="en-US"/>
+        </w:rPr>
+      </w:pPr>
+      <w:r>
+        <w:rPr>
+          <w:lang w:val="en-US"/>
+        </w:rPr>
+        <w:t>The configuration file has two sections, one for global settings and one for step-specific settings. Each processing step must have a dict entry in this config file that holds all parameters required to run the specific step.</w:t>
+      </w:r>
+    </w:p>
+    <w:p>
+      <w:pPr>
+        <w:pStyle w:val="berschrift2"/>
+        <w:rPr>
+          <w:lang w:val="en-US"/>
+        </w:rPr>
+      </w:pPr>
+      <w:r>
+        <w:rPr>
+          <w:lang w:val="en-US"/>
+        </w:rPr>
+        <w:t>Fname</w:t>
+      </w:r>
+    </w:p>
+    <w:p>
+      <w:pPr>
+        <w:rPr>
+          <w:lang w:val="en-US"/>
+        </w:rPr>
+      </w:pPr>
+    </w:p>
+    <w:p>
+      <w:pPr>
+        <w:pStyle w:val="berschrift2"/>
+        <w:rPr>
+          <w:lang w:val="en-US"/>
+        </w:rPr>
+      </w:pPr>
+      <w:r>
+        <w:rPr>
+          <w:lang w:val="en-US"/>
+        </w:rPr>
+        <w:t>Base.py</w:t>
+      </w:r>
+    </w:p>
+    <w:p>
+      <w:pPr>
+        <w:rPr>
+          <w:lang w:val="en-US"/>
+        </w:rPr>
+      </w:pPr>
+      <w:r>
+        <w:rPr>
+          <w:lang w:val="en-US"/>
+        </w:rPr>
+        <w:t>This base class is the core of the pipeline. All processing steps inherit from this class. The class loads the</w:t>
+      </w:r>
+      <w:r>
+        <w:rPr>
+          <w:lang w:val="en-US"/>
+        </w:rPr>
+        <w:t xml:space="preserve"> settings from config.yaml. Furthermore, it handles loading of the resulting raw object of the previous pipeline step. This can be achieved by implementing a unidirectional linked list: Each instantiation of Base in the form of a processing step must define the previous processing step. After processing, the Base class takes care of saving the raw object in the form of a fif-file. These fif-files are the only coupling between steps in the processing pipeline. Storing these after each step ensures full transparency and reproducibility of the results.</w:t>
+      </w:r>
+    </w:p>
+    <w:p>
+      <w:pPr>
+        <w:rPr>
+          <w:lang w:val="en-US"/>
+        </w:rPr>
+      </w:pPr>
+      <w:r>
+        <w:rPr>
+          <w:lang w:val="en-US"/>
+        </w:rPr>
+        <w:t xml:space="preserve">Most importantly, the base class implements a run() method that generically works for all processing steps: </w:t>
       </w:r>
     </w:p>
     <w:p>
@@ -58,22 +210,22 @@
       <w:r>
         <w:rPr>
           <w:rFonts w:ascii="Consolas" w:eastAsia="Times New Roman" w:hAnsi="Consolas" w:cs="Times New Roman"/>
-          <w:color w:val="DCDCAA"/>
-          <w:sz w:val="21"/>
-          <w:szCs w:val="21"/>
-          <w:lang w:val="en-US" w:eastAsia="de-DE"/>
-        </w:rPr>
-        <w:t>print</w:t>
-      </w:r>
-      <w:r>
-        <w:rPr>
-          <w:rFonts w:ascii="Consolas" w:eastAsia="Times New Roman" w:hAnsi="Consolas" w:cs="Times New Roman"/>
-          <w:color w:val="D4D4D4"/>
-          <w:sz w:val="21"/>
-          <w:szCs w:val="21"/>
-          <w:lang w:val="en-US" w:eastAsia="de-DE"/>
-        </w:rPr>
-        <w:t>(raw.info)</w:t>
+          <w:color w:val="569CD6"/>
+          <w:sz w:val="21"/>
+          <w:szCs w:val="21"/>
+          <w:lang w:val="en-US" w:eastAsia="de-DE"/>
+        </w:rPr>
+        <w:t>self</w:t>
+      </w:r>
+      <w:r>
+        <w:rPr>
+          <w:rFonts w:ascii="Consolas" w:eastAsia="Times New Roman" w:hAnsi="Consolas" w:cs="Times New Roman"/>
+          <w:color w:val="D4D4D4"/>
+          <w:sz w:val="21"/>
+          <w:szCs w:val="21"/>
+          <w:lang w:val="en-US" w:eastAsia="de-DE"/>
+        </w:rPr>
+        <w:t>.load()</w:t>
       </w:r>
     </w:p>
     <w:p>
@@ -91,34 +243,22 @@
       <w:r>
         <w:rPr>
           <w:rFonts w:ascii="Consolas" w:eastAsia="Times New Roman" w:hAnsi="Consolas" w:cs="Times New Roman"/>
-          <w:color w:val="D4D4D4"/>
-          <w:sz w:val="21"/>
-          <w:szCs w:val="21"/>
-          <w:lang w:val="en-US" w:eastAsia="de-DE"/>
-        </w:rPr>
-        <w:t>    </w:t>
-      </w:r>
-      <w:proofErr w:type="spellStart"/>
-      <w:r>
-        <w:rPr>
-          <w:rFonts w:ascii="Consolas" w:eastAsia="Times New Roman" w:hAnsi="Consolas" w:cs="Times New Roman"/>
           <w:color w:val="569CD6"/>
           <w:sz w:val="21"/>
           <w:szCs w:val="21"/>
           <w:lang w:val="en-US" w:eastAsia="de-DE"/>
         </w:rPr>
-        <w:t>bads</w:t>
-      </w:r>
-      <w:proofErr w:type="spellEnd"/>
-      <w:r>
-        <w:rPr>
-          <w:rFonts w:ascii="Consolas" w:eastAsia="Times New Roman" w:hAnsi="Consolas" w:cs="Times New Roman"/>
-          <w:color w:val="D4D4D4"/>
-          <w:sz w:val="21"/>
-          <w:szCs w:val="21"/>
-          <w:lang w:val="en-US" w:eastAsia="de-DE"/>
-        </w:rPr>
-        <w:t>: []</w:t>
+        <w:t>self</w:t>
+      </w:r>
+      <w:r>
+        <w:rPr>
+          <w:rFonts w:ascii="Consolas" w:eastAsia="Times New Roman" w:hAnsi="Consolas" w:cs="Times New Roman"/>
+          <w:color w:val="D4D4D4"/>
+          <w:sz w:val="21"/>
+          <w:szCs w:val="21"/>
+          <w:lang w:val="en-US" w:eastAsia="de-DE"/>
+        </w:rPr>
+        <w:t>.process()</w:t>
       </w:r>
     </w:p>
     <w:p>
@@ -136,42 +276,22 @@
       <w:r>
         <w:rPr>
           <w:rFonts w:ascii="Consolas" w:eastAsia="Times New Roman" w:hAnsi="Consolas" w:cs="Times New Roman"/>
-          <w:color w:val="D4D4D4"/>
-          <w:sz w:val="21"/>
-          <w:szCs w:val="21"/>
-          <w:lang w:val="en-US" w:eastAsia="de-DE"/>
-        </w:rPr>
-        <w:t>    </w:t>
-      </w:r>
-      <w:r>
-        <w:rPr>
-          <w:rFonts w:ascii="Consolas" w:eastAsia="Times New Roman" w:hAnsi="Consolas" w:cs="Times New Roman"/>
           <w:color w:val="569CD6"/>
           <w:sz w:val="21"/>
           <w:szCs w:val="21"/>
           <w:lang w:val="en-US" w:eastAsia="de-DE"/>
         </w:rPr>
-        <w:t>ch_names</w:t>
-      </w:r>
-      <w:r>
-        <w:rPr>
-          <w:rFonts w:ascii="Consolas" w:eastAsia="Times New Roman" w:hAnsi="Consolas" w:cs="Times New Roman"/>
-          <w:color w:val="D4D4D4"/>
-          <w:sz w:val="21"/>
-          <w:szCs w:val="21"/>
-          <w:lang w:val="en-US" w:eastAsia="de-DE"/>
-        </w:rPr>
-        <w:t>: </w:t>
-      </w:r>
-      <w:r>
-        <w:rPr>
-          <w:rFonts w:ascii="Consolas" w:eastAsia="Times New Roman" w:hAnsi="Consolas" w:cs="Times New Roman"/>
-          <w:color w:val="CE9178"/>
-          <w:sz w:val="21"/>
-          <w:szCs w:val="21"/>
-          <w:lang w:val="en-US" w:eastAsia="de-DE"/>
-        </w:rPr>
-        <w:t>FP1, F3, F7, FC3, C3, C5, P3, P7, P9, PO7, PO3, O1, Oz, Pz, CPz, ...</w:t>
+        <w:t>self</w:t>
+      </w:r>
+      <w:r>
+        <w:rPr>
+          <w:rFonts w:ascii="Consolas" w:eastAsia="Times New Roman" w:hAnsi="Consolas" w:cs="Times New Roman"/>
+          <w:color w:val="D4D4D4"/>
+          <w:sz w:val="21"/>
+          <w:szCs w:val="21"/>
+          <w:lang w:val="en-US" w:eastAsia="de-DE"/>
+        </w:rPr>
+        <w:t>.save()</w:t>
       </w:r>
     </w:p>
     <w:p>
@@ -183,50 +303,227 @@
           <w:color w:val="D4D4D4"/>
           <w:sz w:val="21"/>
           <w:szCs w:val="21"/>
-          <w:lang w:val="en-US" w:eastAsia="de-DE"/>
-        </w:rPr>
-      </w:pPr>
-      <w:r>
-        <w:rPr>
-          <w:rFonts w:ascii="Consolas" w:eastAsia="Times New Roman" w:hAnsi="Consolas" w:cs="Times New Roman"/>
-          <w:color w:val="D4D4D4"/>
-          <w:sz w:val="21"/>
-          <w:szCs w:val="21"/>
-          <w:lang w:val="en-US" w:eastAsia="de-DE"/>
-        </w:rPr>
-        <w:t>    </w:t>
-      </w:r>
-      <w:proofErr w:type="spellStart"/>
+          <w:lang w:eastAsia="de-DE"/>
+        </w:rPr>
+      </w:pPr>
       <w:r>
         <w:rPr>
           <w:rFonts w:ascii="Consolas" w:eastAsia="Times New Roman" w:hAnsi="Consolas" w:cs="Times New Roman"/>
           <w:color w:val="569CD6"/>
           <w:sz w:val="21"/>
           <w:szCs w:val="21"/>
-          <w:lang w:val="en-US" w:eastAsia="de-DE"/>
-        </w:rPr>
-        <w:t>chs</w:t>
-      </w:r>
-      <w:proofErr w:type="spellEnd"/>
-      <w:r>
-        <w:rPr>
-          <w:rFonts w:ascii="Consolas" w:eastAsia="Times New Roman" w:hAnsi="Consolas" w:cs="Times New Roman"/>
-          <w:color w:val="D4D4D4"/>
-          <w:sz w:val="21"/>
-          <w:szCs w:val="21"/>
-          <w:lang w:val="en-US" w:eastAsia="de-DE"/>
-        </w:rPr>
-        <w:t>: </w:t>
-      </w:r>
-      <w:r>
-        <w:rPr>
-          <w:rFonts w:ascii="Consolas" w:eastAsia="Times New Roman" w:hAnsi="Consolas" w:cs="Times New Roman"/>
-          <w:color w:val="CE9178"/>
-          <w:sz w:val="21"/>
-          <w:szCs w:val="21"/>
-          <w:lang w:val="en-US" w:eastAsia="de-DE"/>
-        </w:rPr>
-        <w:t>33 EEG</w:t>
+          <w:lang w:eastAsia="de-DE"/>
+        </w:rPr>
+        <w:t>self</w:t>
+      </w:r>
+      <w:r>
+        <w:rPr>
+          <w:rFonts w:ascii="Consolas" w:eastAsia="Times New Roman" w:hAnsi="Consolas" w:cs="Times New Roman"/>
+          <w:color w:val="D4D4D4"/>
+          <w:sz w:val="21"/>
+          <w:szCs w:val="21"/>
+          <w:lang w:eastAsia="de-DE"/>
+        </w:rPr>
+        <w:t>.report()</w:t>
+      </w:r>
+    </w:p>
+    <w:p>
+      <w:pPr>
+        <w:rPr>
+          <w:lang w:val="en-US"/>
+        </w:rPr>
+      </w:pPr>
+    </w:p>
+    <w:p>
+      <w:pPr>
+        <w:rPr>
+          <w:lang w:val="en-US"/>
+        </w:rPr>
+      </w:pPr>
+      <w:r>
+        <w:rPr>
+          <w:lang w:val="en-US"/>
+        </w:rPr>
+        <w:t>Generally, the methods load(), save() and report() are implemented. When implementing a new processing step, only the process() method needs to be overridden. It defines the step-specific logic.</w:t>
+      </w:r>
+    </w:p>
+    <w:p>
+      <w:pPr>
+        <w:rPr>
+          <w:lang w:val="en-US"/>
+        </w:rPr>
+      </w:pPr>
+      <w:r>
+        <w:rPr>
+          <w:lang w:val="en-US"/>
+        </w:rPr>
+        <w:t xml:space="preserve">A major advantage of the Base class is that it can be run standalone. </w:t>
+      </w:r>
+      <w:r>
+        <w:rPr>
+          <w:lang w:val="en-US"/>
+        </w:rPr>
+        <w:t xml:space="preserve">Hence, one does not need to run the full pipeline each step. Instead, during development one can run just one specific step directly </w:t>
+      </w:r>
+      <w:r>
+        <w:rPr>
+          <w:lang w:val="en-US"/>
+        </w:rPr>
+        <w:lastRenderedPageBreak/>
+        <w:t>from the terminal. Automatically the intermediate results from the previous pipeline step are loaded and made available.</w:t>
+      </w:r>
+    </w:p>
+    <w:p>
+      <w:pPr>
+        <w:pStyle w:val="berschrift2"/>
+        <w:rPr>
+          <w:lang w:val="en-US"/>
+        </w:rPr>
+      </w:pPr>
+      <w:r>
+        <w:rPr>
+          <w:lang w:val="en-US"/>
+        </w:rPr>
+        <w:t>_0x_*.py</w:t>
+      </w:r>
+    </w:p>
+    <w:p>
+      <w:pPr>
+        <w:rPr>
+          <w:lang w:val="en-US"/>
+        </w:rPr>
+      </w:pPr>
+      <w:r>
+        <w:rPr>
+          <w:lang w:val="en-US"/>
+        </w:rPr>
+        <w:t>A</w:t>
+      </w:r>
+    </w:p>
+    <w:p>
+      <w:pPr>
+        <w:pStyle w:val="berschrift2"/>
+        <w:rPr>
+          <w:lang w:val="en-US"/>
+        </w:rPr>
+      </w:pPr>
+      <w:r>
+        <w:rPr>
+          <w:lang w:val="en-US"/>
+        </w:rPr>
+        <w:t>_1x_*.py</w:t>
+      </w:r>
+    </w:p>
+    <w:p>
+      <w:pPr>
+        <w:rPr>
+          <w:lang w:val="en-US"/>
+        </w:rPr>
+      </w:pPr>
+    </w:p>
+    <w:p>
+      <w:pPr>
+        <w:pStyle w:val="berschrift2"/>
+        <w:rPr>
+          <w:lang w:val="en-US"/>
+        </w:rPr>
+      </w:pPr>
+      <w:r>
+        <w:rPr>
+          <w:lang w:val="en-US"/>
+        </w:rPr>
+        <w:t>Utils</w:t>
+      </w:r>
+    </w:p>
+    <w:p>
+      <w:pPr>
+        <w:rPr>
+          <w:lang w:val="en-US"/>
+        </w:rPr>
+      </w:pPr>
+      <w:r>
+        <w:rPr>
+          <w:lang w:val="en-US"/>
+        </w:rPr>
+        <w:t>Th</w:t>
+      </w:r>
+      <w:r>
+        <w:rPr>
+          <w:lang w:val="en-US"/>
+        </w:rPr>
+        <w:t>e</w:t>
+      </w:r>
+      <w:r>
+        <w:rPr>
+          <w:lang w:val="en-US"/>
+        </w:rPr>
+        <w:t xml:space="preserve"> utils </w:t>
+      </w:r>
+      <w:r>
+        <w:rPr>
+          <w:lang w:val="en-US"/>
+        </w:rPr>
+        <w:t xml:space="preserve">package is a toolbox of different </w:t>
+      </w:r>
+      <w:r>
+        <w:rPr>
+          <w:lang w:val="en-US"/>
+        </w:rPr>
+        <w:t>function</w:t>
+      </w:r>
+      <w:r>
+        <w:rPr>
+          <w:lang w:val="en-US"/>
+        </w:rPr>
+        <w:t xml:space="preserve">s. </w:t>
+      </w:r>
+      <w:r>
+        <w:rPr>
+          <w:lang w:val="en-US"/>
+        </w:rPr>
+        <w:t xml:space="preserve">The idea is to </w:t>
+      </w:r>
+      <w:r>
+        <w:rPr>
+          <w:lang w:val="en-US"/>
+        </w:rPr>
+        <w:t xml:space="preserve">have a wrapper that </w:t>
+      </w:r>
+      <w:r>
+        <w:rPr>
+          <w:lang w:val="en-US"/>
+        </w:rPr>
+        <w:t>encapsulate</w:t>
+      </w:r>
+      <w:r>
+        <w:rPr>
+          <w:lang w:val="en-US"/>
+        </w:rPr>
+        <w:t>s</w:t>
+      </w:r>
+      <w:r>
+        <w:rPr>
+          <w:lang w:val="en-US"/>
+        </w:rPr>
+        <w:t xml:space="preserve"> and abstract</w:t>
+      </w:r>
+      <w:r>
+        <w:rPr>
+          <w:lang w:val="en-US"/>
+        </w:rPr>
+        <w:t>s</w:t>
+      </w:r>
+      <w:r>
+        <w:rPr>
+          <w:lang w:val="en-US"/>
+        </w:rPr>
+        <w:t xml:space="preserve"> </w:t>
+      </w:r>
+      <w:r>
+        <w:rPr>
+          <w:lang w:val="en-US"/>
+        </w:rPr>
+        <w:t xml:space="preserve">functions provided in: </w:t>
       </w:r>
     </w:p>
     <w:p>
@@ -238,50 +535,18 @@
           <w:color w:val="D4D4D4"/>
           <w:sz w:val="21"/>
           <w:szCs w:val="21"/>
-          <w:lang w:val="en-US" w:eastAsia="de-DE"/>
-        </w:rPr>
-      </w:pPr>
-      <w:r>
-        <w:rPr>
-          <w:rFonts w:ascii="Consolas" w:eastAsia="Times New Roman" w:hAnsi="Consolas" w:cs="Times New Roman"/>
-          <w:color w:val="D4D4D4"/>
-          <w:sz w:val="21"/>
-          <w:szCs w:val="21"/>
-          <w:lang w:val="en-US" w:eastAsia="de-DE"/>
-        </w:rPr>
-        <w:t>    </w:t>
-      </w:r>
-      <w:proofErr w:type="spellStart"/>
-      <w:r>
-        <w:rPr>
-          <w:rFonts w:ascii="Consolas" w:eastAsia="Times New Roman" w:hAnsi="Consolas" w:cs="Times New Roman"/>
-          <w:color w:val="569CD6"/>
-          <w:sz w:val="21"/>
-          <w:szCs w:val="21"/>
-          <w:lang w:val="en-US" w:eastAsia="de-DE"/>
-        </w:rPr>
-        <w:t>custom_ref_applied</w:t>
-      </w:r>
-      <w:proofErr w:type="spellEnd"/>
-      <w:r>
-        <w:rPr>
-          <w:rFonts w:ascii="Consolas" w:eastAsia="Times New Roman" w:hAnsi="Consolas" w:cs="Times New Roman"/>
-          <w:color w:val="D4D4D4"/>
-          <w:sz w:val="21"/>
-          <w:szCs w:val="21"/>
-          <w:lang w:val="en-US" w:eastAsia="de-DE"/>
-        </w:rPr>
-        <w:t>: </w:t>
-      </w:r>
-      <w:r>
-        <w:rPr>
-          <w:rFonts w:ascii="Consolas" w:eastAsia="Times New Roman" w:hAnsi="Consolas" w:cs="Times New Roman"/>
-          <w:color w:val="569CD6"/>
-          <w:sz w:val="21"/>
-          <w:szCs w:val="21"/>
-          <w:lang w:val="en-US" w:eastAsia="de-DE"/>
-        </w:rPr>
-        <w:t>False</w:t>
+          <w:lang w:eastAsia="de-DE"/>
+        </w:rPr>
+      </w:pPr>
+      <w:r>
+        <w:rPr>
+          <w:rFonts w:ascii="Consolas" w:eastAsia="Times New Roman" w:hAnsi="Consolas" w:cs="Times New Roman"/>
+          <w:color w:val="D4D4D4"/>
+          <w:sz w:val="21"/>
+          <w:szCs w:val="21"/>
+          <w:lang w:eastAsia="de-DE"/>
+        </w:rPr>
+        <w:t>ccs_eeg_semesterproject</w:t>
       </w:r>
     </w:p>
     <w:p>
@@ -293,50 +558,39 @@
           <w:color w:val="D4D4D4"/>
           <w:sz w:val="21"/>
           <w:szCs w:val="21"/>
-          <w:lang w:val="en-US" w:eastAsia="de-DE"/>
-        </w:rPr>
-      </w:pPr>
-      <w:r>
-        <w:rPr>
-          <w:rFonts w:ascii="Consolas" w:eastAsia="Times New Roman" w:hAnsi="Consolas" w:cs="Times New Roman"/>
-          <w:color w:val="D4D4D4"/>
-          <w:sz w:val="21"/>
-          <w:szCs w:val="21"/>
-          <w:lang w:val="en-US" w:eastAsia="de-DE"/>
-        </w:rPr>
-        <w:t>    </w:t>
-      </w:r>
-      <w:proofErr w:type="spellStart"/>
-      <w:r>
-        <w:rPr>
-          <w:rFonts w:ascii="Consolas" w:eastAsia="Times New Roman" w:hAnsi="Consolas" w:cs="Times New Roman"/>
-          <w:color w:val="569CD6"/>
-          <w:sz w:val="21"/>
-          <w:szCs w:val="21"/>
-          <w:lang w:val="en-US" w:eastAsia="de-DE"/>
-        </w:rPr>
-        <w:t>highpass</w:t>
-      </w:r>
-      <w:proofErr w:type="spellEnd"/>
-      <w:r>
-        <w:rPr>
-          <w:rFonts w:ascii="Consolas" w:eastAsia="Times New Roman" w:hAnsi="Consolas" w:cs="Times New Roman"/>
-          <w:color w:val="D4D4D4"/>
-          <w:sz w:val="21"/>
-          <w:szCs w:val="21"/>
-          <w:lang w:val="en-US" w:eastAsia="de-DE"/>
-        </w:rPr>
-        <w:t>: </w:t>
-      </w:r>
-      <w:r>
-        <w:rPr>
-          <w:rFonts w:ascii="Consolas" w:eastAsia="Times New Roman" w:hAnsi="Consolas" w:cs="Times New Roman"/>
-          <w:color w:val="CE9178"/>
-          <w:sz w:val="21"/>
-          <w:szCs w:val="21"/>
-          <w:lang w:val="en-US" w:eastAsia="de-DE"/>
-        </w:rPr>
-        <w:t>0.0 Hz</w:t>
+          <w:lang w:eastAsia="de-DE"/>
+        </w:rPr>
+      </w:pPr>
+      <w:r>
+        <w:rPr>
+          <w:rFonts w:ascii="Consolas" w:eastAsia="Times New Roman" w:hAnsi="Consolas" w:cs="Times New Roman"/>
+          <w:color w:val="D4D4D4"/>
+          <w:sz w:val="21"/>
+          <w:szCs w:val="21"/>
+          <w:lang w:eastAsia="de-DE"/>
+        </w:rPr>
+        <w:t>ccs_eeg_utils</w:t>
+      </w:r>
+    </w:p>
+    <w:p>
+      <w:pPr>
+        <w:rPr>
+          <w:lang w:val="en-US"/>
+        </w:rPr>
+      </w:pPr>
+    </w:p>
+    <w:p>
+      <w:pPr>
+        <w:pStyle w:val="berschrift1"/>
+        <w:rPr>
+          <w:lang w:val="en-US"/>
+        </w:rPr>
+      </w:pPr>
+      <w:r>
+        <w:rPr>
+          <w:lang w:val="en-US"/>
+        </w:rPr>
+        <w:t>Data</w:t>
       </w:r>
     </w:p>
     <w:p>
@@ -354,44 +608,22 @@
       <w:r>
         <w:rPr>
           <w:rFonts w:ascii="Consolas" w:eastAsia="Times New Roman" w:hAnsi="Consolas" w:cs="Times New Roman"/>
-          <w:color w:val="D4D4D4"/>
-          <w:sz w:val="21"/>
-          <w:szCs w:val="21"/>
-          <w:lang w:val="en-US" w:eastAsia="de-DE"/>
-        </w:rPr>
-        <w:t>    </w:t>
-      </w:r>
-      <w:proofErr w:type="spellStart"/>
-      <w:r>
-        <w:rPr>
-          <w:rFonts w:ascii="Consolas" w:eastAsia="Times New Roman" w:hAnsi="Consolas" w:cs="Times New Roman"/>
-          <w:color w:val="569CD6"/>
-          <w:sz w:val="21"/>
-          <w:szCs w:val="21"/>
-          <w:lang w:val="en-US" w:eastAsia="de-DE"/>
-        </w:rPr>
-        <w:t>line_freq</w:t>
-      </w:r>
-      <w:proofErr w:type="spellEnd"/>
-      <w:r>
-        <w:rPr>
-          <w:rFonts w:ascii="Consolas" w:eastAsia="Times New Roman" w:hAnsi="Consolas" w:cs="Times New Roman"/>
-          <w:color w:val="D4D4D4"/>
-          <w:sz w:val="21"/>
-          <w:szCs w:val="21"/>
-          <w:lang w:val="en-US" w:eastAsia="de-DE"/>
-        </w:rPr>
-        <w:t>: </w:t>
-      </w:r>
-      <w:r>
-        <w:rPr>
-          <w:rFonts w:ascii="Consolas" w:eastAsia="Times New Roman" w:hAnsi="Consolas" w:cs="Times New Roman"/>
-          <w:color w:val="B5CEA8"/>
-          <w:sz w:val="21"/>
-          <w:szCs w:val="21"/>
-          <w:lang w:val="en-US" w:eastAsia="de-DE"/>
-        </w:rPr>
-        <w:t>60</w:t>
+          <w:color w:val="DCDCAA"/>
+          <w:sz w:val="21"/>
+          <w:szCs w:val="21"/>
+          <w:lang w:val="en-US" w:eastAsia="de-DE"/>
+        </w:rPr>
+        <w:t>print</w:t>
+      </w:r>
+      <w:r>
+        <w:rPr>
+          <w:rFonts w:ascii="Consolas" w:eastAsia="Times New Roman" w:hAnsi="Consolas" w:cs="Times New Roman"/>
+          <w:color w:val="D4D4D4"/>
+          <w:sz w:val="21"/>
+          <w:szCs w:val="21"/>
+          <w:lang w:val="en-US" w:eastAsia="de-DE"/>
+        </w:rPr>
+        <w:t>(raw.info)</w:t>
       </w:r>
     </w:p>
     <w:p>
@@ -424,27 +656,17 @@
           <w:szCs w:val="21"/>
           <w:lang w:val="en-US" w:eastAsia="de-DE"/>
         </w:rPr>
-        <w:t>lowpass</w:t>
-      </w:r>
-      <w:r>
-        <w:rPr>
-          <w:rFonts w:ascii="Consolas" w:eastAsia="Times New Roman" w:hAnsi="Consolas" w:cs="Times New Roman"/>
-          <w:color w:val="D4D4D4"/>
-          <w:sz w:val="21"/>
-          <w:szCs w:val="21"/>
-          <w:lang w:val="en-US" w:eastAsia="de-DE"/>
-        </w:rPr>
-        <w:t>: </w:t>
-      </w:r>
-      <w:r>
-        <w:rPr>
-          <w:rFonts w:ascii="Consolas" w:eastAsia="Times New Roman" w:hAnsi="Consolas" w:cs="Times New Roman"/>
-          <w:color w:val="CE9178"/>
-          <w:sz w:val="21"/>
-          <w:szCs w:val="21"/>
-          <w:lang w:val="en-US" w:eastAsia="de-DE"/>
-        </w:rPr>
-        <w:t>512.0 Hz</w:t>
+        <w:t>bads</w:t>
+      </w:r>
+      <w:r>
+        <w:rPr>
+          <w:rFonts w:ascii="Consolas" w:eastAsia="Times New Roman" w:hAnsi="Consolas" w:cs="Times New Roman"/>
+          <w:color w:val="D4D4D4"/>
+          <w:sz w:val="21"/>
+          <w:szCs w:val="21"/>
+          <w:lang w:val="en-US" w:eastAsia="de-DE"/>
+        </w:rPr>
+        <w:t>: []</w:t>
       </w:r>
     </w:p>
     <w:p>
@@ -469,7 +691,6 @@
         </w:rPr>
         <w:t>    </w:t>
       </w:r>
-      <w:proofErr w:type="spellStart"/>
       <w:r>
         <w:rPr>
           <w:rFonts w:ascii="Consolas" w:eastAsia="Times New Roman" w:hAnsi="Consolas" w:cs="Times New Roman"/>
@@ -478,9 +699,8 @@
           <w:szCs w:val="21"/>
           <w:lang w:val="en-US" w:eastAsia="de-DE"/>
         </w:rPr>
-        <w:t>meas_date</w:t>
-      </w:r>
-      <w:proofErr w:type="spellEnd"/>
+        <w:t>ch_names</w:t>
+      </w:r>
       <w:r>
         <w:rPr>
           <w:rFonts w:ascii="Consolas" w:eastAsia="Times New Roman" w:hAnsi="Consolas" w:cs="Times New Roman"/>
@@ -499,7 +719,7 @@
           <w:szCs w:val="21"/>
           <w:lang w:val="en-US" w:eastAsia="de-DE"/>
         </w:rPr>
-        <w:t>unspecified</w:t>
+        <w:t>FP1, F3, F7, FC3, C3, C5, P3, P7, P9, PO7, PO3, O1, Oz, Pz, CPz, ...</w:t>
       </w:r>
     </w:p>
     <w:p>
@@ -524,7 +744,6 @@
         </w:rPr>
         <w:t>    </w:t>
       </w:r>
-      <w:proofErr w:type="spellStart"/>
       <w:r>
         <w:rPr>
           <w:rFonts w:ascii="Consolas" w:eastAsia="Times New Roman" w:hAnsi="Consolas" w:cs="Times New Roman"/>
@@ -533,9 +752,8 @@
           <w:szCs w:val="21"/>
           <w:lang w:val="en-US" w:eastAsia="de-DE"/>
         </w:rPr>
-        <w:t>nchan</w:t>
-      </w:r>
-      <w:proofErr w:type="spellEnd"/>
+        <w:t>chs</w:t>
+      </w:r>
       <w:r>
         <w:rPr>
           <w:rFonts w:ascii="Consolas" w:eastAsia="Times New Roman" w:hAnsi="Consolas" w:cs="Times New Roman"/>
@@ -549,12 +767,12 @@
       <w:r>
         <w:rPr>
           <w:rFonts w:ascii="Consolas" w:eastAsia="Times New Roman" w:hAnsi="Consolas" w:cs="Times New Roman"/>
-          <w:color w:val="B5CEA8"/>
-          <w:sz w:val="21"/>
-          <w:szCs w:val="21"/>
-          <w:lang w:val="en-US" w:eastAsia="de-DE"/>
-        </w:rPr>
-        <w:t>33</w:t>
+          <w:color w:val="CE9178"/>
+          <w:sz w:val="21"/>
+          <w:szCs w:val="21"/>
+          <w:lang w:val="en-US" w:eastAsia="de-DE"/>
+        </w:rPr>
+        <w:t>33 EEG</w:t>
       </w:r>
     </w:p>
     <w:p>
@@ -579,7 +797,6 @@
         </w:rPr>
         <w:t>    </w:t>
       </w:r>
-      <w:proofErr w:type="spellStart"/>
       <w:r>
         <w:rPr>
           <w:rFonts w:ascii="Consolas" w:eastAsia="Times New Roman" w:hAnsi="Consolas" w:cs="Times New Roman"/>
@@ -588,18 +805,27 @@
           <w:szCs w:val="21"/>
           <w:lang w:val="en-US" w:eastAsia="de-DE"/>
         </w:rPr>
-        <w:t>projs</w:t>
-      </w:r>
-      <w:proofErr w:type="spellEnd"/>
-      <w:r>
-        <w:rPr>
-          <w:rFonts w:ascii="Consolas" w:eastAsia="Times New Roman" w:hAnsi="Consolas" w:cs="Times New Roman"/>
-          <w:color w:val="D4D4D4"/>
-          <w:sz w:val="21"/>
-          <w:szCs w:val="21"/>
-          <w:lang w:val="en-US" w:eastAsia="de-DE"/>
-        </w:rPr>
-        <w:t>: []</w:t>
+        <w:t>custom_ref_applied</w:t>
+      </w:r>
+      <w:r>
+        <w:rPr>
+          <w:rFonts w:ascii="Consolas" w:eastAsia="Times New Roman" w:hAnsi="Consolas" w:cs="Times New Roman"/>
+          <w:color w:val="D4D4D4"/>
+          <w:sz w:val="21"/>
+          <w:szCs w:val="21"/>
+          <w:lang w:val="en-US" w:eastAsia="de-DE"/>
+        </w:rPr>
+        <w:t>: </w:t>
+      </w:r>
+      <w:r>
+        <w:rPr>
+          <w:rFonts w:ascii="Consolas" w:eastAsia="Times New Roman" w:hAnsi="Consolas" w:cs="Times New Roman"/>
+          <w:color w:val="569CD6"/>
+          <w:sz w:val="21"/>
+          <w:szCs w:val="21"/>
+          <w:lang w:val="en-US" w:eastAsia="de-DE"/>
+        </w:rPr>
+        <w:t>False</w:t>
       </w:r>
     </w:p>
     <w:p>
@@ -624,7 +850,6 @@
         </w:rPr>
         <w:t>    </w:t>
       </w:r>
-      <w:proofErr w:type="spellStart"/>
       <w:r>
         <w:rPr>
           <w:rFonts w:ascii="Consolas" w:eastAsia="Times New Roman" w:hAnsi="Consolas" w:cs="Times New Roman"/>
@@ -633,9 +858,8 @@
           <w:szCs w:val="21"/>
           <w:lang w:val="en-US" w:eastAsia="de-DE"/>
         </w:rPr>
-        <w:t>sfreq</w:t>
-      </w:r>
-      <w:proofErr w:type="spellEnd"/>
+        <w:t>highpass</w:t>
+      </w:r>
       <w:r>
         <w:rPr>
           <w:rFonts w:ascii="Consolas" w:eastAsia="Times New Roman" w:hAnsi="Consolas" w:cs="Times New Roman"/>
@@ -654,15 +878,8 @@
           <w:szCs w:val="21"/>
           <w:lang w:val="en-US" w:eastAsia="de-DE"/>
         </w:rPr>
-        <w:t>1024.0 Hz</w:t>
-      </w:r>
-    </w:p>
-    <w:p>
-      <w:pPr>
-        <w:rPr>
-          <w:lang w:val="en-US"/>
-        </w:rPr>
-      </w:pPr>
+        <w:t>0.0 Hz</w:t>
+      </w:r>
     </w:p>
     <w:p>
       <w:pPr>
@@ -686,27 +903,35 @@
         </w:rPr>
         <w:t>    </w:t>
       </w:r>
-      <w:proofErr w:type="spellStart"/>
-      <w:r>
-        <w:rPr>
-          <w:rFonts w:ascii="Consolas" w:eastAsia="Times New Roman" w:hAnsi="Consolas" w:cs="Times New Roman"/>
-          <w:color w:val="D4D4D4"/>
-          <w:sz w:val="21"/>
-          <w:szCs w:val="21"/>
-          <w:lang w:val="en-US" w:eastAsia="de-DE"/>
-        </w:rPr>
-        <w:t>raw.to_data_frame</w:t>
-      </w:r>
-      <w:proofErr w:type="spellEnd"/>
-      <w:r>
-        <w:rPr>
-          <w:rFonts w:ascii="Consolas" w:eastAsia="Times New Roman" w:hAnsi="Consolas" w:cs="Times New Roman"/>
-          <w:color w:val="D4D4D4"/>
-          <w:sz w:val="21"/>
-          <w:szCs w:val="21"/>
-          <w:lang w:val="en-US" w:eastAsia="de-DE"/>
-        </w:rPr>
-        <w:t>().shape</w:t>
+      <w:r>
+        <w:rPr>
+          <w:rFonts w:ascii="Consolas" w:eastAsia="Times New Roman" w:hAnsi="Consolas" w:cs="Times New Roman"/>
+          <w:color w:val="569CD6"/>
+          <w:sz w:val="21"/>
+          <w:szCs w:val="21"/>
+          <w:lang w:val="en-US" w:eastAsia="de-DE"/>
+        </w:rPr>
+        <w:t>line_freq</w:t>
+      </w:r>
+      <w:r>
+        <w:rPr>
+          <w:rFonts w:ascii="Consolas" w:eastAsia="Times New Roman" w:hAnsi="Consolas" w:cs="Times New Roman"/>
+          <w:color w:val="D4D4D4"/>
+          <w:sz w:val="21"/>
+          <w:szCs w:val="21"/>
+          <w:lang w:val="en-US" w:eastAsia="de-DE"/>
+        </w:rPr>
+        <w:t>: </w:t>
+      </w:r>
+      <w:r>
+        <w:rPr>
+          <w:rFonts w:ascii="Consolas" w:eastAsia="Times New Roman" w:hAnsi="Consolas" w:cs="Times New Roman"/>
+          <w:color w:val="B5CEA8"/>
+          <w:sz w:val="21"/>
+          <w:szCs w:val="21"/>
+          <w:lang w:val="en-US" w:eastAsia="de-DE"/>
+        </w:rPr>
+        <w:t>60</w:t>
       </w:r>
     </w:p>
     <w:p>
@@ -729,6 +954,291 @@
           <w:szCs w:val="21"/>
           <w:lang w:val="en-US" w:eastAsia="de-DE"/>
         </w:rPr>
+        <w:t>    </w:t>
+      </w:r>
+      <w:r>
+        <w:rPr>
+          <w:rFonts w:ascii="Consolas" w:eastAsia="Times New Roman" w:hAnsi="Consolas" w:cs="Times New Roman"/>
+          <w:color w:val="569CD6"/>
+          <w:sz w:val="21"/>
+          <w:szCs w:val="21"/>
+          <w:lang w:val="en-US" w:eastAsia="de-DE"/>
+        </w:rPr>
+        <w:t>lowpass</w:t>
+      </w:r>
+      <w:r>
+        <w:rPr>
+          <w:rFonts w:ascii="Consolas" w:eastAsia="Times New Roman" w:hAnsi="Consolas" w:cs="Times New Roman"/>
+          <w:color w:val="D4D4D4"/>
+          <w:sz w:val="21"/>
+          <w:szCs w:val="21"/>
+          <w:lang w:val="en-US" w:eastAsia="de-DE"/>
+        </w:rPr>
+        <w:t>: </w:t>
+      </w:r>
+      <w:r>
+        <w:rPr>
+          <w:rFonts w:ascii="Consolas" w:eastAsia="Times New Roman" w:hAnsi="Consolas" w:cs="Times New Roman"/>
+          <w:color w:val="CE9178"/>
+          <w:sz w:val="21"/>
+          <w:szCs w:val="21"/>
+          <w:lang w:val="en-US" w:eastAsia="de-DE"/>
+        </w:rPr>
+        <w:t>512.0 Hz</w:t>
+      </w:r>
+    </w:p>
+    <w:p>
+      <w:pPr>
+        <w:shd w:val="clear" w:color="auto" w:fill="1E1E1E"/>
+        <w:spacing w:after="0" w:line="285" w:lineRule="atLeast"/>
+        <w:rPr>
+          <w:rFonts w:ascii="Consolas" w:eastAsia="Times New Roman" w:hAnsi="Consolas" w:cs="Times New Roman"/>
+          <w:color w:val="D4D4D4"/>
+          <w:sz w:val="21"/>
+          <w:szCs w:val="21"/>
+          <w:lang w:val="en-US" w:eastAsia="de-DE"/>
+        </w:rPr>
+      </w:pPr>
+      <w:r>
+        <w:rPr>
+          <w:rFonts w:ascii="Consolas" w:eastAsia="Times New Roman" w:hAnsi="Consolas" w:cs="Times New Roman"/>
+          <w:color w:val="D4D4D4"/>
+          <w:sz w:val="21"/>
+          <w:szCs w:val="21"/>
+          <w:lang w:val="en-US" w:eastAsia="de-DE"/>
+        </w:rPr>
+        <w:t>    </w:t>
+      </w:r>
+      <w:r>
+        <w:rPr>
+          <w:rFonts w:ascii="Consolas" w:eastAsia="Times New Roman" w:hAnsi="Consolas" w:cs="Times New Roman"/>
+          <w:color w:val="569CD6"/>
+          <w:sz w:val="21"/>
+          <w:szCs w:val="21"/>
+          <w:lang w:val="en-US" w:eastAsia="de-DE"/>
+        </w:rPr>
+        <w:t>meas_date</w:t>
+      </w:r>
+      <w:r>
+        <w:rPr>
+          <w:rFonts w:ascii="Consolas" w:eastAsia="Times New Roman" w:hAnsi="Consolas" w:cs="Times New Roman"/>
+          <w:color w:val="D4D4D4"/>
+          <w:sz w:val="21"/>
+          <w:szCs w:val="21"/>
+          <w:lang w:val="en-US" w:eastAsia="de-DE"/>
+        </w:rPr>
+        <w:t>: </w:t>
+      </w:r>
+      <w:r>
+        <w:rPr>
+          <w:rFonts w:ascii="Consolas" w:eastAsia="Times New Roman" w:hAnsi="Consolas" w:cs="Times New Roman"/>
+          <w:color w:val="CE9178"/>
+          <w:sz w:val="21"/>
+          <w:szCs w:val="21"/>
+          <w:lang w:val="en-US" w:eastAsia="de-DE"/>
+        </w:rPr>
+        <w:t>unspecified</w:t>
+      </w:r>
+    </w:p>
+    <w:p>
+      <w:pPr>
+        <w:shd w:val="clear" w:color="auto" w:fill="1E1E1E"/>
+        <w:spacing w:after="0" w:line="285" w:lineRule="atLeast"/>
+        <w:rPr>
+          <w:rFonts w:ascii="Consolas" w:eastAsia="Times New Roman" w:hAnsi="Consolas" w:cs="Times New Roman"/>
+          <w:color w:val="D4D4D4"/>
+          <w:sz w:val="21"/>
+          <w:szCs w:val="21"/>
+          <w:lang w:val="en-US" w:eastAsia="de-DE"/>
+        </w:rPr>
+      </w:pPr>
+      <w:r>
+        <w:rPr>
+          <w:rFonts w:ascii="Consolas" w:eastAsia="Times New Roman" w:hAnsi="Consolas" w:cs="Times New Roman"/>
+          <w:color w:val="D4D4D4"/>
+          <w:sz w:val="21"/>
+          <w:szCs w:val="21"/>
+          <w:lang w:val="en-US" w:eastAsia="de-DE"/>
+        </w:rPr>
+        <w:t>    </w:t>
+      </w:r>
+      <w:r>
+        <w:rPr>
+          <w:rFonts w:ascii="Consolas" w:eastAsia="Times New Roman" w:hAnsi="Consolas" w:cs="Times New Roman"/>
+          <w:color w:val="569CD6"/>
+          <w:sz w:val="21"/>
+          <w:szCs w:val="21"/>
+          <w:lang w:val="en-US" w:eastAsia="de-DE"/>
+        </w:rPr>
+        <w:t>nchan</w:t>
+      </w:r>
+      <w:r>
+        <w:rPr>
+          <w:rFonts w:ascii="Consolas" w:eastAsia="Times New Roman" w:hAnsi="Consolas" w:cs="Times New Roman"/>
+          <w:color w:val="D4D4D4"/>
+          <w:sz w:val="21"/>
+          <w:szCs w:val="21"/>
+          <w:lang w:val="en-US" w:eastAsia="de-DE"/>
+        </w:rPr>
+        <w:t>: </w:t>
+      </w:r>
+      <w:r>
+        <w:rPr>
+          <w:rFonts w:ascii="Consolas" w:eastAsia="Times New Roman" w:hAnsi="Consolas" w:cs="Times New Roman"/>
+          <w:color w:val="B5CEA8"/>
+          <w:sz w:val="21"/>
+          <w:szCs w:val="21"/>
+          <w:lang w:val="en-US" w:eastAsia="de-DE"/>
+        </w:rPr>
+        <w:t>33</w:t>
+      </w:r>
+    </w:p>
+    <w:p>
+      <w:pPr>
+        <w:shd w:val="clear" w:color="auto" w:fill="1E1E1E"/>
+        <w:spacing w:after="0" w:line="285" w:lineRule="atLeast"/>
+        <w:rPr>
+          <w:rFonts w:ascii="Consolas" w:eastAsia="Times New Roman" w:hAnsi="Consolas" w:cs="Times New Roman"/>
+          <w:color w:val="D4D4D4"/>
+          <w:sz w:val="21"/>
+          <w:szCs w:val="21"/>
+          <w:lang w:val="en-US" w:eastAsia="de-DE"/>
+        </w:rPr>
+      </w:pPr>
+      <w:r>
+        <w:rPr>
+          <w:rFonts w:ascii="Consolas" w:eastAsia="Times New Roman" w:hAnsi="Consolas" w:cs="Times New Roman"/>
+          <w:color w:val="D4D4D4"/>
+          <w:sz w:val="21"/>
+          <w:szCs w:val="21"/>
+          <w:lang w:val="en-US" w:eastAsia="de-DE"/>
+        </w:rPr>
+        <w:t>    </w:t>
+      </w:r>
+      <w:r>
+        <w:rPr>
+          <w:rFonts w:ascii="Consolas" w:eastAsia="Times New Roman" w:hAnsi="Consolas" w:cs="Times New Roman"/>
+          <w:color w:val="569CD6"/>
+          <w:sz w:val="21"/>
+          <w:szCs w:val="21"/>
+          <w:lang w:val="en-US" w:eastAsia="de-DE"/>
+        </w:rPr>
+        <w:t>projs</w:t>
+      </w:r>
+      <w:r>
+        <w:rPr>
+          <w:rFonts w:ascii="Consolas" w:eastAsia="Times New Roman" w:hAnsi="Consolas" w:cs="Times New Roman"/>
+          <w:color w:val="D4D4D4"/>
+          <w:sz w:val="21"/>
+          <w:szCs w:val="21"/>
+          <w:lang w:val="en-US" w:eastAsia="de-DE"/>
+        </w:rPr>
+        <w:t>: []</w:t>
+      </w:r>
+    </w:p>
+    <w:p>
+      <w:pPr>
+        <w:shd w:val="clear" w:color="auto" w:fill="1E1E1E"/>
+        <w:spacing w:after="0" w:line="285" w:lineRule="atLeast"/>
+        <w:rPr>
+          <w:rFonts w:ascii="Consolas" w:eastAsia="Times New Roman" w:hAnsi="Consolas" w:cs="Times New Roman"/>
+          <w:color w:val="D4D4D4"/>
+          <w:sz w:val="21"/>
+          <w:szCs w:val="21"/>
+          <w:lang w:val="en-US" w:eastAsia="de-DE"/>
+        </w:rPr>
+      </w:pPr>
+      <w:r>
+        <w:rPr>
+          <w:rFonts w:ascii="Consolas" w:eastAsia="Times New Roman" w:hAnsi="Consolas" w:cs="Times New Roman"/>
+          <w:color w:val="D4D4D4"/>
+          <w:sz w:val="21"/>
+          <w:szCs w:val="21"/>
+          <w:lang w:val="en-US" w:eastAsia="de-DE"/>
+        </w:rPr>
+        <w:t>    </w:t>
+      </w:r>
+      <w:r>
+        <w:rPr>
+          <w:rFonts w:ascii="Consolas" w:eastAsia="Times New Roman" w:hAnsi="Consolas" w:cs="Times New Roman"/>
+          <w:color w:val="569CD6"/>
+          <w:sz w:val="21"/>
+          <w:szCs w:val="21"/>
+          <w:lang w:val="en-US" w:eastAsia="de-DE"/>
+        </w:rPr>
+        <w:t>sfreq</w:t>
+      </w:r>
+      <w:r>
+        <w:rPr>
+          <w:rFonts w:ascii="Consolas" w:eastAsia="Times New Roman" w:hAnsi="Consolas" w:cs="Times New Roman"/>
+          <w:color w:val="D4D4D4"/>
+          <w:sz w:val="21"/>
+          <w:szCs w:val="21"/>
+          <w:lang w:val="en-US" w:eastAsia="de-DE"/>
+        </w:rPr>
+        <w:t>: </w:t>
+      </w:r>
+      <w:r>
+        <w:rPr>
+          <w:rFonts w:ascii="Consolas" w:eastAsia="Times New Roman" w:hAnsi="Consolas" w:cs="Times New Roman"/>
+          <w:color w:val="CE9178"/>
+          <w:sz w:val="21"/>
+          <w:szCs w:val="21"/>
+          <w:lang w:val="en-US" w:eastAsia="de-DE"/>
+        </w:rPr>
+        <w:t>1024.0 Hz</w:t>
+      </w:r>
+    </w:p>
+    <w:p>
+      <w:pPr>
+        <w:rPr>
+          <w:lang w:val="en-US"/>
+        </w:rPr>
+      </w:pPr>
+    </w:p>
+    <w:p>
+      <w:pPr>
+        <w:shd w:val="clear" w:color="auto" w:fill="1E1E1E"/>
+        <w:spacing w:after="0" w:line="285" w:lineRule="atLeast"/>
+        <w:rPr>
+          <w:rFonts w:ascii="Consolas" w:eastAsia="Times New Roman" w:hAnsi="Consolas" w:cs="Times New Roman"/>
+          <w:color w:val="D4D4D4"/>
+          <w:sz w:val="21"/>
+          <w:szCs w:val="21"/>
+          <w:lang w:val="en-US" w:eastAsia="de-DE"/>
+        </w:rPr>
+      </w:pPr>
+      <w:r>
+        <w:rPr>
+          <w:rFonts w:ascii="Consolas" w:eastAsia="Times New Roman" w:hAnsi="Consolas" w:cs="Times New Roman"/>
+          <w:color w:val="D4D4D4"/>
+          <w:sz w:val="21"/>
+          <w:szCs w:val="21"/>
+          <w:lang w:val="en-US" w:eastAsia="de-DE"/>
+        </w:rPr>
+        <w:t>    raw.to_data_frame().shape</w:t>
+      </w:r>
+    </w:p>
+    <w:p>
+      <w:pPr>
+        <w:shd w:val="clear" w:color="auto" w:fill="1E1E1E"/>
+        <w:spacing w:after="0" w:line="285" w:lineRule="atLeast"/>
+        <w:rPr>
+          <w:rFonts w:ascii="Consolas" w:eastAsia="Times New Roman" w:hAnsi="Consolas" w:cs="Times New Roman"/>
+          <w:color w:val="D4D4D4"/>
+          <w:sz w:val="21"/>
+          <w:szCs w:val="21"/>
+          <w:lang w:val="en-US" w:eastAsia="de-DE"/>
+        </w:rPr>
+      </w:pPr>
+      <w:r>
+        <w:rPr>
+          <w:rFonts w:ascii="Consolas" w:eastAsia="Times New Roman" w:hAnsi="Consolas" w:cs="Times New Roman"/>
+          <w:color w:val="D4D4D4"/>
+          <w:sz w:val="21"/>
+          <w:szCs w:val="21"/>
+          <w:lang w:val="en-US" w:eastAsia="de-DE"/>
+        </w:rPr>
         <w:t>    (</w:t>
       </w:r>
       <w:r>
@@ -799,7 +1309,7 @@
           <w:lang w:val="en-US"/>
         </w:rPr>
       </w:pPr>
-      <w:hyperlink r:id="rId5" w:history="1">
+      <w:hyperlink r:id="rId6" w:history="1">
         <w:r>
           <w:rPr>
             <w:rStyle w:val="Hyperlink"/>
@@ -1067,6 +1577,14 @@
                 <w:bCs w:val="0"/>
                 <w:lang w:val="en-US"/>
               </w:rPr>
+              <w:t xml:space="preserve">Response </w:t>
+            </w:r>
+            <w:r>
+              <w:rPr>
+                <w:b w:val="0"/>
+                <w:bCs w:val="0"/>
+                <w:lang w:val="en-US"/>
+              </w:rPr>
               <w:t>Correct</w:t>
             </w:r>
           </w:p>
@@ -1111,6 +1629,14 @@
                 <w:bCs w:val="0"/>
                 <w:lang w:val="en-US"/>
               </w:rPr>
+              <w:t xml:space="preserve">Response </w:t>
+            </w:r>
+            <w:r>
+              <w:rPr>
+                <w:b w:val="0"/>
+                <w:bCs w:val="0"/>
+                <w:lang w:val="en-US"/>
+              </w:rPr>
               <w:t>Wrong</w:t>
             </w:r>
           </w:p>
@@ -1172,12 +1698,23 @@
       </w:pPr>
       <w:r>
         <w:rPr>
+          <w:lang w:val="en-US"/>
+        </w:rPr>
+        <w:t>The preprocessing pipeline cleans and prepares the data for the subsequent analysis. In this work, preprocessing is performed subject-wise. The steps are shown in figure 1:</w:t>
+      </w:r>
+    </w:p>
+    <w:p>
+      <w:pPr>
+        <w:keepNext/>
+      </w:pPr>
+      <w:r>
+        <w:rPr>
           <w:noProof/>
           <w:lang w:val="en-US"/>
         </w:rPr>
         <w:drawing>
-          <wp:inline distT="0" distB="0" distL="0" distR="0" wp14:anchorId="511046A6" wp14:editId="76312B9F">
-            <wp:extent cx="5760720" cy="3871595"/>
+          <wp:inline distT="0" distB="0" distL="0" distR="0" wp14:anchorId="511046A6" wp14:editId="23F5AFFC">
+            <wp:extent cx="5760720" cy="3448050"/>
             <wp:effectExtent l="0" t="0" r="0" b="0"/>
             <wp:docPr id="1" name="Grafik 1"/>
             <wp:cNvGraphicFramePr>
@@ -1190,20 +1727,27 @@
                     <pic:cNvPr id="1" name=""/>
                     <pic:cNvPicPr/>
                   </pic:nvPicPr>
-                  <pic:blipFill>
-                    <a:blip r:embed="rId6"/>
-                    <a:stretch>
-                      <a:fillRect/>
-                    </a:stretch>
+                  <pic:blipFill rotWithShape="1">
+                    <a:blip r:embed="rId7"/>
+                    <a:srcRect t="2953" b="7987"/>
+                    <a:stretch/>
                   </pic:blipFill>
-                  <pic:spPr>
+                  <pic:spPr bwMode="auto">
                     <a:xfrm>
                       <a:off x="0" y="0"/>
-                      <a:ext cx="5760720" cy="3871595"/>
+                      <a:ext cx="5760720" cy="3448050"/>
                     </a:xfrm>
                     <a:prstGeom prst="rect">
                       <a:avLst/>
                     </a:prstGeom>
+                    <a:ln>
+                      <a:noFill/>
+                    </a:ln>
+                    <a:extLst>
+                      <a:ext uri="{53640926-AAD7-44D8-BBD7-CCE9431645EC}">
+                        <a14:shadowObscured xmlns:a14="http://schemas.microsoft.com/office/drawing/2010/main"/>
+                      </a:ext>
+                    </a:extLst>
                   </pic:spPr>
                 </pic:pic>
               </a:graphicData>
@@ -1214,6 +1758,313 @@
     </w:p>
     <w:p>
       <w:pPr>
+        <w:pStyle w:val="Beschriftung"/>
+        <w:rPr>
+          <w:lang w:val="en-US"/>
+        </w:rPr>
+      </w:pPr>
+      <w:r>
+        <w:rPr>
+          <w:lang w:val="en-US"/>
+        </w:rPr>
+        <w:t xml:space="preserve">Figure </w:t>
+      </w:r>
+      <w:r>
+        <w:fldChar w:fldCharType="begin"/>
+      </w:r>
+      <w:r>
+        <w:rPr>
+          <w:lang w:val="en-US"/>
+        </w:rPr>
+        <w:instrText xml:space="preserve"> SEQ Figure \* ARABIC </w:instrText>
+      </w:r>
+      <w:r>
+        <w:fldChar w:fldCharType="separate"/>
+      </w:r>
+      <w:r>
+        <w:rPr>
+          <w:noProof/>
+          <w:lang w:val="en-US"/>
+        </w:rPr>
+        <w:t>1</w:t>
+      </w:r>
+      <w:r>
+        <w:fldChar w:fldCharType="end"/>
+      </w:r>
+      <w:r>
+        <w:rPr>
+          <w:lang w:val="en-US"/>
+        </w:rPr>
+        <w:t>: Steps of preprocessing pipeline TODO Ref</w:t>
+      </w:r>
+    </w:p>
+    <w:p>
+      <w:pPr>
+        <w:rPr>
+          <w:lang w:val="en-US"/>
+        </w:rPr>
+      </w:pPr>
+      <w:r>
+        <w:rPr>
+          <w:lang w:val="en-US"/>
+        </w:rPr>
+        <w:t>As stated in the project requirements, cleaning shall be manually done for three subjects. In this work, subjects 1, 2 and 3 are manually cleaned. These subjects are specified in the config.yaml:</w:t>
+      </w:r>
+    </w:p>
+    <w:p>
+      <w:pPr>
+        <w:shd w:val="clear" w:color="auto" w:fill="1E1E1E"/>
+        <w:spacing w:after="0" w:line="285" w:lineRule="atLeast"/>
+        <w:rPr>
+          <w:rFonts w:ascii="Consolas" w:eastAsia="Times New Roman" w:hAnsi="Consolas" w:cs="Times New Roman"/>
+          <w:color w:val="D4D4D4"/>
+          <w:sz w:val="21"/>
+          <w:szCs w:val="21"/>
+          <w:lang w:val="en-US" w:eastAsia="de-DE"/>
+        </w:rPr>
+      </w:pPr>
+      <w:r>
+        <w:rPr>
+          <w:rFonts w:ascii="Consolas" w:eastAsia="Times New Roman" w:hAnsi="Consolas" w:cs="Times New Roman"/>
+          <w:color w:val="569CD6"/>
+          <w:sz w:val="21"/>
+          <w:szCs w:val="21"/>
+          <w:lang w:val="en-US" w:eastAsia="de-DE"/>
+        </w:rPr>
+        <w:t>subjects_preprocess</w:t>
+      </w:r>
+      <w:r>
+        <w:rPr>
+          <w:rFonts w:ascii="Consolas" w:eastAsia="Times New Roman" w:hAnsi="Consolas" w:cs="Times New Roman"/>
+          <w:color w:val="D4D4D4"/>
+          <w:sz w:val="21"/>
+          <w:szCs w:val="21"/>
+          <w:lang w:val="en-US" w:eastAsia="de-DE"/>
+        </w:rPr>
+        <w:t>: [</w:t>
+      </w:r>
+      <w:r>
+        <w:rPr>
+          <w:rFonts w:ascii="Consolas" w:eastAsia="Times New Roman" w:hAnsi="Consolas" w:cs="Times New Roman"/>
+          <w:color w:val="CE9178"/>
+          <w:sz w:val="21"/>
+          <w:szCs w:val="21"/>
+          <w:lang w:val="en-US" w:eastAsia="de-DE"/>
+        </w:rPr>
+        <w:t>"001"</w:t>
+      </w:r>
+      <w:r>
+        <w:rPr>
+          <w:rFonts w:ascii="Consolas" w:eastAsia="Times New Roman" w:hAnsi="Consolas" w:cs="Times New Roman"/>
+          <w:color w:val="D4D4D4"/>
+          <w:sz w:val="21"/>
+          <w:szCs w:val="21"/>
+          <w:lang w:val="en-US" w:eastAsia="de-DE"/>
+        </w:rPr>
+        <w:t>,</w:t>
+      </w:r>
+      <w:r>
+        <w:rPr>
+          <w:rFonts w:ascii="Consolas" w:eastAsia="Times New Roman" w:hAnsi="Consolas" w:cs="Times New Roman"/>
+          <w:color w:val="CE9178"/>
+          <w:sz w:val="21"/>
+          <w:szCs w:val="21"/>
+          <w:lang w:val="en-US" w:eastAsia="de-DE"/>
+        </w:rPr>
+        <w:t>"002"</w:t>
+      </w:r>
+      <w:r>
+        <w:rPr>
+          <w:rFonts w:ascii="Consolas" w:eastAsia="Times New Roman" w:hAnsi="Consolas" w:cs="Times New Roman"/>
+          <w:color w:val="D4D4D4"/>
+          <w:sz w:val="21"/>
+          <w:szCs w:val="21"/>
+          <w:lang w:val="en-US" w:eastAsia="de-DE"/>
+        </w:rPr>
+        <w:t>,</w:t>
+      </w:r>
+      <w:r>
+        <w:rPr>
+          <w:rFonts w:ascii="Consolas" w:eastAsia="Times New Roman" w:hAnsi="Consolas" w:cs="Times New Roman"/>
+          <w:color w:val="CE9178"/>
+          <w:sz w:val="21"/>
+          <w:szCs w:val="21"/>
+          <w:lang w:val="en-US" w:eastAsia="de-DE"/>
+        </w:rPr>
+        <w:t>"003"</w:t>
+      </w:r>
+      <w:r>
+        <w:rPr>
+          <w:rFonts w:ascii="Consolas" w:eastAsia="Times New Roman" w:hAnsi="Consolas" w:cs="Times New Roman"/>
+          <w:color w:val="D4D4D4"/>
+          <w:sz w:val="21"/>
+          <w:szCs w:val="21"/>
+          <w:lang w:val="en-US" w:eastAsia="de-DE"/>
+        </w:rPr>
+        <w:t>]</w:t>
+      </w:r>
+    </w:p>
+    <w:p>
+      <w:pPr>
+        <w:rPr>
+          <w:lang w:val="en-US"/>
+        </w:rPr>
+      </w:pPr>
+      <w:r>
+        <w:rPr>
+          <w:lang w:val="en-US"/>
+        </w:rPr>
+        <w:t xml:space="preserve"> </w:t>
+      </w:r>
+    </w:p>
+    <w:p>
+      <w:pPr>
+        <w:rPr>
+          <w:lang w:val="en-US"/>
+        </w:rPr>
+      </w:pPr>
+      <w:r>
+        <w:rPr>
+          <w:lang w:val="en-US"/>
+        </w:rPr>
+        <w:t>At the respective locations in the code a case distinction is performed to either chose the manual cleaning information or load the pre-computed cleaning information:</w:t>
+      </w:r>
+    </w:p>
+    <w:p>
+      <w:pPr>
+        <w:shd w:val="clear" w:color="auto" w:fill="1E1E1E"/>
+        <w:spacing w:after="0" w:line="285" w:lineRule="atLeast"/>
+        <w:rPr>
+          <w:rFonts w:ascii="Consolas" w:eastAsia="Times New Roman" w:hAnsi="Consolas" w:cs="Times New Roman"/>
+          <w:color w:val="D4D4D4"/>
+          <w:sz w:val="21"/>
+          <w:szCs w:val="21"/>
+          <w:lang w:val="en-US" w:eastAsia="de-DE"/>
+        </w:rPr>
+      </w:pPr>
+      <w:r>
+        <w:rPr>
+          <w:rFonts w:ascii="Consolas" w:eastAsia="Times New Roman" w:hAnsi="Consolas" w:cs="Times New Roman"/>
+          <w:color w:val="C586C0"/>
+          <w:sz w:val="21"/>
+          <w:szCs w:val="21"/>
+          <w:lang w:val="en-US" w:eastAsia="de-DE"/>
+        </w:rPr>
+        <w:t>if</w:t>
+      </w:r>
+      <w:r>
+        <w:rPr>
+          <w:rFonts w:ascii="Consolas" w:eastAsia="Times New Roman" w:hAnsi="Consolas" w:cs="Times New Roman"/>
+          <w:color w:val="D4D4D4"/>
+          <w:sz w:val="21"/>
+          <w:szCs w:val="21"/>
+          <w:lang w:val="en-US" w:eastAsia="de-DE"/>
+        </w:rPr>
+        <w:t> </w:t>
+      </w:r>
+      <w:r>
+        <w:rPr>
+          <w:rFonts w:ascii="Consolas" w:eastAsia="Times New Roman" w:hAnsi="Consolas" w:cs="Times New Roman"/>
+          <w:color w:val="569CD6"/>
+          <w:sz w:val="21"/>
+          <w:szCs w:val="21"/>
+          <w:lang w:val="en-US" w:eastAsia="de-DE"/>
+        </w:rPr>
+        <w:t>self</w:t>
+      </w:r>
+      <w:r>
+        <w:rPr>
+          <w:rFonts w:ascii="Consolas" w:eastAsia="Times New Roman" w:hAnsi="Consolas" w:cs="Times New Roman"/>
+          <w:color w:val="D4D4D4"/>
+          <w:sz w:val="21"/>
+          <w:szCs w:val="21"/>
+          <w:lang w:val="en-US" w:eastAsia="de-DE"/>
+        </w:rPr>
+        <w:t>.subject </w:t>
+      </w:r>
+      <w:r>
+        <w:rPr>
+          <w:rFonts w:ascii="Consolas" w:eastAsia="Times New Roman" w:hAnsi="Consolas" w:cs="Times New Roman"/>
+          <w:color w:val="569CD6"/>
+          <w:sz w:val="21"/>
+          <w:szCs w:val="21"/>
+          <w:lang w:val="en-US" w:eastAsia="de-DE"/>
+        </w:rPr>
+        <w:t>in</w:t>
+      </w:r>
+      <w:r>
+        <w:rPr>
+          <w:rFonts w:ascii="Consolas" w:eastAsia="Times New Roman" w:hAnsi="Consolas" w:cs="Times New Roman"/>
+          <w:color w:val="D4D4D4"/>
+          <w:sz w:val="21"/>
+          <w:szCs w:val="21"/>
+          <w:lang w:val="en-US" w:eastAsia="de-DE"/>
+        </w:rPr>
+        <w:t> </w:t>
+      </w:r>
+      <w:r>
+        <w:rPr>
+          <w:rFonts w:ascii="Consolas" w:eastAsia="Times New Roman" w:hAnsi="Consolas" w:cs="Times New Roman"/>
+          <w:color w:val="569CD6"/>
+          <w:sz w:val="21"/>
+          <w:szCs w:val="21"/>
+          <w:lang w:val="en-US" w:eastAsia="de-DE"/>
+        </w:rPr>
+        <w:t>self</w:t>
+      </w:r>
+      <w:r>
+        <w:rPr>
+          <w:rFonts w:ascii="Consolas" w:eastAsia="Times New Roman" w:hAnsi="Consolas" w:cs="Times New Roman"/>
+          <w:color w:val="D4D4D4"/>
+          <w:sz w:val="21"/>
+          <w:szCs w:val="21"/>
+          <w:lang w:val="en-US" w:eastAsia="de-DE"/>
+        </w:rPr>
+        <w:t>.config[</w:t>
+      </w:r>
+      <w:r>
+        <w:rPr>
+          <w:rFonts w:ascii="Consolas" w:eastAsia="Times New Roman" w:hAnsi="Consolas" w:cs="Times New Roman"/>
+          <w:color w:val="CE9178"/>
+          <w:sz w:val="21"/>
+          <w:szCs w:val="21"/>
+          <w:lang w:val="en-US" w:eastAsia="de-DE"/>
+        </w:rPr>
+        <w:t>"subjects_preprocess"</w:t>
+      </w:r>
+      <w:r>
+        <w:rPr>
+          <w:rFonts w:ascii="Consolas" w:eastAsia="Times New Roman" w:hAnsi="Consolas" w:cs="Times New Roman"/>
+          <w:color w:val="D4D4D4"/>
+          <w:sz w:val="21"/>
+          <w:szCs w:val="21"/>
+          <w:lang w:val="en-US" w:eastAsia="de-DE"/>
+        </w:rPr>
+        <w:t>]:</w:t>
+      </w:r>
+    </w:p>
+    <w:p>
+      <w:pPr>
+        <w:rPr>
+          <w:lang w:val="en-US"/>
+        </w:rPr>
+      </w:pPr>
+    </w:p>
+    <w:p>
+      <w:pPr>
+        <w:rPr>
+          <w:lang w:val="en-US"/>
+        </w:rPr>
+      </w:pPr>
+      <w:r>
+        <w:rPr>
+          <w:lang w:val="en-US"/>
+        </w:rPr>
+        <w:t>The following subsections will explain the individual steps of the preprocessing pipeline.</w:t>
+      </w:r>
+    </w:p>
+    <w:p>
+      <w:pPr>
         <w:pStyle w:val="berschrift2"/>
         <w:rPr>
           <w:lang w:val="en-US"/>
@@ -1223,7 +2074,413 @@
         <w:rPr>
           <w:lang w:val="en-US"/>
         </w:rPr>
+        <w:t>Import Data</w:t>
+      </w:r>
+    </w:p>
+    <w:p>
+      <w:pPr>
+        <w:rPr>
+          <w:lang w:val="en-US"/>
+        </w:rPr>
+      </w:pPr>
+      <w:r>
+        <w:rPr>
+          <w:lang w:val="en-US"/>
+        </w:rPr>
+        <w:t xml:space="preserve">To import the N170 dataset, </w:t>
+      </w:r>
+      <w:r>
+        <w:rPr>
+          <w:lang w:val="en-US"/>
+        </w:rPr>
+        <w:t>a function from the utils class is used:</w:t>
+      </w:r>
+    </w:p>
+    <w:p>
+      <w:pPr>
+        <w:shd w:val="clear" w:color="auto" w:fill="1E1E1E"/>
+        <w:spacing w:after="0" w:line="285" w:lineRule="atLeast"/>
+        <w:rPr>
+          <w:rFonts w:ascii="Consolas" w:eastAsia="Times New Roman" w:hAnsi="Consolas" w:cs="Times New Roman"/>
+          <w:color w:val="D4D4D4"/>
+          <w:sz w:val="21"/>
+          <w:szCs w:val="21"/>
+          <w:lang w:val="en-US" w:eastAsia="de-DE"/>
+        </w:rPr>
+      </w:pPr>
+      <w:r>
+        <w:rPr>
+          <w:rFonts w:ascii="Consolas" w:eastAsia="Times New Roman" w:hAnsi="Consolas" w:cs="Times New Roman"/>
+          <w:color w:val="D4D4D4"/>
+          <w:sz w:val="21"/>
+          <w:szCs w:val="21"/>
+          <w:lang w:val="en-US" w:eastAsia="de-DE"/>
+        </w:rPr>
+        <w:t>utils.load_data(</w:t>
+      </w:r>
+      <w:r>
+        <w:rPr>
+          <w:rFonts w:ascii="Consolas" w:eastAsia="Times New Roman" w:hAnsi="Consolas" w:cs="Times New Roman"/>
+          <w:color w:val="9CDCFE"/>
+          <w:sz w:val="21"/>
+          <w:szCs w:val="21"/>
+          <w:lang w:val="en-US" w:eastAsia="de-DE"/>
+        </w:rPr>
+        <w:t>task</w:t>
+      </w:r>
+      <w:r>
+        <w:rPr>
+          <w:rFonts w:ascii="Consolas" w:eastAsia="Times New Roman" w:hAnsi="Consolas" w:cs="Times New Roman"/>
+          <w:color w:val="D4D4D4"/>
+          <w:sz w:val="21"/>
+          <w:szCs w:val="21"/>
+          <w:lang w:val="en-US" w:eastAsia="de-DE"/>
+        </w:rPr>
+        <w:t>, </w:t>
+      </w:r>
+      <w:r>
+        <w:rPr>
+          <w:rFonts w:ascii="Consolas" w:eastAsia="Times New Roman" w:hAnsi="Consolas" w:cs="Times New Roman"/>
+          <w:color w:val="9CDCFE"/>
+          <w:sz w:val="21"/>
+          <w:szCs w:val="21"/>
+          <w:lang w:val="en-US" w:eastAsia="de-DE"/>
+        </w:rPr>
+        <w:t>subject_id</w:t>
+      </w:r>
+      <w:r>
+        <w:rPr>
+          <w:rFonts w:ascii="Consolas" w:eastAsia="Times New Roman" w:hAnsi="Consolas" w:cs="Times New Roman"/>
+          <w:color w:val="D4D4D4"/>
+          <w:sz w:val="21"/>
+          <w:szCs w:val="21"/>
+          <w:lang w:val="en-US" w:eastAsia="de-DE"/>
+        </w:rPr>
+        <w:t>)</w:t>
+      </w:r>
+    </w:p>
+    <w:p>
+      <w:pPr>
+        <w:rPr>
+          <w:lang w:val="en-US"/>
+        </w:rPr>
+      </w:pPr>
+    </w:p>
+    <w:p>
+      <w:pPr>
+        <w:rPr>
+          <w:lang w:val="en-US"/>
+        </w:rPr>
+      </w:pPr>
+      <w:r>
+        <w:rPr>
+          <w:lang w:val="en-US"/>
+        </w:rPr>
+        <w:t>Under the hood, it reads the data using:</w:t>
+      </w:r>
+    </w:p>
+    <w:p>
+      <w:pPr>
+        <w:shd w:val="clear" w:color="auto" w:fill="1E1E1E"/>
+        <w:spacing w:after="0" w:line="285" w:lineRule="atLeast"/>
+        <w:rPr>
+          <w:rFonts w:ascii="Consolas" w:eastAsia="Times New Roman" w:hAnsi="Consolas" w:cs="Times New Roman"/>
+          <w:color w:val="D4D4D4"/>
+          <w:sz w:val="21"/>
+          <w:szCs w:val="21"/>
+          <w:lang w:val="en-US" w:eastAsia="de-DE"/>
+        </w:rPr>
+      </w:pPr>
+      <w:r>
+        <w:rPr>
+          <w:rFonts w:ascii="Consolas" w:eastAsia="Times New Roman" w:hAnsi="Consolas" w:cs="Times New Roman"/>
+          <w:color w:val="D4D4D4"/>
+          <w:sz w:val="21"/>
+          <w:szCs w:val="21"/>
+          <w:lang w:val="en-US" w:eastAsia="de-DE"/>
+        </w:rPr>
+        <w:t>mne.read_raw_bids</w:t>
+      </w:r>
+      <w:r>
+        <w:rPr>
+          <w:rFonts w:ascii="Consolas" w:eastAsia="Times New Roman" w:hAnsi="Consolas" w:cs="Times New Roman"/>
+          <w:color w:val="D4D4D4"/>
+          <w:sz w:val="21"/>
+          <w:szCs w:val="21"/>
+          <w:lang w:val="en-US" w:eastAsia="de-DE"/>
+        </w:rPr>
+        <w:t>()</w:t>
+      </w:r>
+    </w:p>
+    <w:p>
+      <w:pPr>
+        <w:rPr>
+          <w:lang w:val="en-US"/>
+        </w:rPr>
+      </w:pPr>
+    </w:p>
+    <w:p>
+      <w:pPr>
+        <w:rPr>
+          <w:lang w:val="en-US"/>
+        </w:rPr>
+      </w:pPr>
+      <w:r>
+        <w:rPr>
+          <w:lang w:val="en-US"/>
+        </w:rPr>
+        <w:lastRenderedPageBreak/>
+        <w:t>The following</w:t>
+      </w:r>
+      <w:r>
+        <w:rPr>
+          <w:lang w:val="en-US"/>
+        </w:rPr>
+        <w:t>Required because the *channels.tsv file is not correctly loaded due to problem with naming convention</w:t>
+      </w:r>
+    </w:p>
+    <w:p>
+      <w:pPr>
+        <w:shd w:val="clear" w:color="auto" w:fill="1E1E1E"/>
+        <w:spacing w:after="0" w:line="285" w:lineRule="atLeast"/>
+        <w:rPr>
+          <w:rFonts w:ascii="Consolas" w:eastAsia="Times New Roman" w:hAnsi="Consolas" w:cs="Times New Roman"/>
+          <w:color w:val="D4D4D4"/>
+          <w:sz w:val="21"/>
+          <w:szCs w:val="21"/>
+          <w:lang w:val="en-US" w:eastAsia="de-DE"/>
+        </w:rPr>
+      </w:pPr>
+      <w:r>
+        <w:rPr>
+          <w:rFonts w:ascii="Consolas" w:eastAsia="Times New Roman" w:hAnsi="Consolas" w:cs="Times New Roman"/>
+          <w:color w:val="D4D4D4"/>
+          <w:sz w:val="21"/>
+          <w:szCs w:val="21"/>
+          <w:lang w:val="en-US" w:eastAsia="de-DE"/>
+        </w:rPr>
+        <w:t>raw.set_channel_types({</w:t>
+      </w:r>
+      <w:r>
+        <w:rPr>
+          <w:rFonts w:ascii="Consolas" w:eastAsia="Times New Roman" w:hAnsi="Consolas" w:cs="Times New Roman"/>
+          <w:color w:val="CE9178"/>
+          <w:sz w:val="21"/>
+          <w:szCs w:val="21"/>
+          <w:lang w:val="en-US" w:eastAsia="de-DE"/>
+        </w:rPr>
+        <w:t>'HEOG_left'</w:t>
+      </w:r>
+      <w:r>
+        <w:rPr>
+          <w:rFonts w:ascii="Consolas" w:eastAsia="Times New Roman" w:hAnsi="Consolas" w:cs="Times New Roman"/>
+          <w:color w:val="D4D4D4"/>
+          <w:sz w:val="21"/>
+          <w:szCs w:val="21"/>
+          <w:lang w:val="en-US" w:eastAsia="de-DE"/>
+        </w:rPr>
+        <w:t>: </w:t>
+      </w:r>
+      <w:r>
+        <w:rPr>
+          <w:rFonts w:ascii="Consolas" w:eastAsia="Times New Roman" w:hAnsi="Consolas" w:cs="Times New Roman"/>
+          <w:color w:val="CE9178"/>
+          <w:sz w:val="21"/>
+          <w:szCs w:val="21"/>
+          <w:lang w:val="en-US" w:eastAsia="de-DE"/>
+        </w:rPr>
+        <w:t>'eog'</w:t>
+      </w:r>
+      <w:r>
+        <w:rPr>
+          <w:rFonts w:ascii="Consolas" w:eastAsia="Times New Roman" w:hAnsi="Consolas" w:cs="Times New Roman"/>
+          <w:color w:val="D4D4D4"/>
+          <w:sz w:val="21"/>
+          <w:szCs w:val="21"/>
+          <w:lang w:val="en-US" w:eastAsia="de-DE"/>
+        </w:rPr>
+        <w:t>, </w:t>
+      </w:r>
+      <w:r>
+        <w:rPr>
+          <w:rFonts w:ascii="Consolas" w:eastAsia="Times New Roman" w:hAnsi="Consolas" w:cs="Times New Roman"/>
+          <w:color w:val="CE9178"/>
+          <w:sz w:val="21"/>
+          <w:szCs w:val="21"/>
+          <w:lang w:val="en-US" w:eastAsia="de-DE"/>
+        </w:rPr>
+        <w:t>'HEOG_right'</w:t>
+      </w:r>
+      <w:r>
+        <w:rPr>
+          <w:rFonts w:ascii="Consolas" w:eastAsia="Times New Roman" w:hAnsi="Consolas" w:cs="Times New Roman"/>
+          <w:color w:val="D4D4D4"/>
+          <w:sz w:val="21"/>
+          <w:szCs w:val="21"/>
+          <w:lang w:val="en-US" w:eastAsia="de-DE"/>
+        </w:rPr>
+        <w:t>: </w:t>
+      </w:r>
+      <w:r>
+        <w:rPr>
+          <w:rFonts w:ascii="Consolas" w:eastAsia="Times New Roman" w:hAnsi="Consolas" w:cs="Times New Roman"/>
+          <w:color w:val="CE9178"/>
+          <w:sz w:val="21"/>
+          <w:szCs w:val="21"/>
+          <w:lang w:val="en-US" w:eastAsia="de-DE"/>
+        </w:rPr>
+        <w:t>'eog'</w:t>
+      </w:r>
+      <w:r>
+        <w:rPr>
+          <w:rFonts w:ascii="Consolas" w:eastAsia="Times New Roman" w:hAnsi="Consolas" w:cs="Times New Roman"/>
+          <w:color w:val="D4D4D4"/>
+          <w:sz w:val="21"/>
+          <w:szCs w:val="21"/>
+          <w:lang w:val="en-US" w:eastAsia="de-DE"/>
+        </w:rPr>
+        <w:t>,  </w:t>
+      </w:r>
+      <w:r>
+        <w:rPr>
+          <w:rFonts w:ascii="Consolas" w:eastAsia="Times New Roman" w:hAnsi="Consolas" w:cs="Times New Roman"/>
+          <w:color w:val="CE9178"/>
+          <w:sz w:val="21"/>
+          <w:szCs w:val="21"/>
+          <w:lang w:val="en-US" w:eastAsia="de-DE"/>
+        </w:rPr>
+        <w:t>'VEOG_lower'</w:t>
+      </w:r>
+      <w:r>
+        <w:rPr>
+          <w:rFonts w:ascii="Consolas" w:eastAsia="Times New Roman" w:hAnsi="Consolas" w:cs="Times New Roman"/>
+          <w:color w:val="D4D4D4"/>
+          <w:sz w:val="21"/>
+          <w:szCs w:val="21"/>
+          <w:lang w:val="en-US" w:eastAsia="de-DE"/>
+        </w:rPr>
+        <w:t>: </w:t>
+      </w:r>
+      <w:r>
+        <w:rPr>
+          <w:rFonts w:ascii="Consolas" w:eastAsia="Times New Roman" w:hAnsi="Consolas" w:cs="Times New Roman"/>
+          <w:color w:val="CE9178"/>
+          <w:sz w:val="21"/>
+          <w:szCs w:val="21"/>
+          <w:lang w:val="en-US" w:eastAsia="de-DE"/>
+        </w:rPr>
+        <w:t>'eog'</w:t>
+      </w:r>
+      <w:r>
+        <w:rPr>
+          <w:rFonts w:ascii="Consolas" w:eastAsia="Times New Roman" w:hAnsi="Consolas" w:cs="Times New Roman"/>
+          <w:color w:val="D4D4D4"/>
+          <w:sz w:val="21"/>
+          <w:szCs w:val="21"/>
+          <w:lang w:val="en-US" w:eastAsia="de-DE"/>
+        </w:rPr>
+        <w:t>})</w:t>
+      </w:r>
+    </w:p>
+    <w:p>
+      <w:pPr>
+        <w:rPr>
+          <w:lang w:val="en-US"/>
+        </w:rPr>
+      </w:pPr>
+    </w:p>
+    <w:p>
+      <w:pPr>
+        <w:pStyle w:val="berschrift2"/>
+        <w:rPr>
+          <w:lang w:val="en-US"/>
+        </w:rPr>
+      </w:pPr>
+      <w:r>
+        <w:rPr>
+          <w:lang w:val="en-US"/>
+        </w:rPr>
         <w:t>Add events</w:t>
+      </w:r>
+    </w:p>
+    <w:p>
+      <w:pPr>
+        <w:rPr>
+          <w:lang w:val="en-US"/>
+        </w:rPr>
+      </w:pPr>
+      <w:r>
+        <w:rPr>
+          <w:lang w:val="en-US"/>
+        </w:rPr>
+        <w:t>The N170 dataset already is in BIDS structure. Hence, th</w:t>
+      </w:r>
+      <w:r>
+        <w:rPr>
+          <w:lang w:val="en-US"/>
+        </w:rPr>
+        <w:t xml:space="preserve">e events </w:t>
+      </w:r>
+      <w:r>
+        <w:rPr>
+          <w:lang w:val="en-US"/>
+        </w:rPr>
+        <w:t xml:space="preserve">can just be loaded </w:t>
+      </w:r>
+      <w:r>
+        <w:rPr>
+          <w:lang w:val="en-US"/>
+        </w:rPr>
+        <w:t>with the following mne function:</w:t>
+      </w:r>
+    </w:p>
+    <w:p>
+      <w:pPr>
+        <w:shd w:val="clear" w:color="auto" w:fill="1E1E1E"/>
+        <w:spacing w:after="0" w:line="285" w:lineRule="atLeast"/>
+        <w:rPr>
+          <w:rFonts w:ascii="Consolas" w:eastAsia="Times New Roman" w:hAnsi="Consolas" w:cs="Times New Roman"/>
+          <w:color w:val="D4D4D4"/>
+          <w:sz w:val="21"/>
+          <w:szCs w:val="21"/>
+          <w:lang w:val="en-US" w:eastAsia="de-DE"/>
+        </w:rPr>
+      </w:pPr>
+      <w:r>
+        <w:rPr>
+          <w:rFonts w:ascii="Consolas" w:eastAsia="Times New Roman" w:hAnsi="Consolas" w:cs="Times New Roman"/>
+          <w:color w:val="D4D4D4"/>
+          <w:sz w:val="21"/>
+          <w:szCs w:val="21"/>
+          <w:lang w:val="en-US" w:eastAsia="de-DE"/>
+        </w:rPr>
+        <w:t>mne.events_from_annotations(raw)</w:t>
+      </w:r>
+    </w:p>
+    <w:p>
+      <w:pPr>
+        <w:rPr>
+          <w:lang w:val="en-US"/>
+        </w:rPr>
+      </w:pPr>
+    </w:p>
+    <w:p>
+      <w:pPr>
+        <w:rPr>
+          <w:lang w:val="en-US"/>
+        </w:rPr>
+      </w:pPr>
+      <w:r>
+        <w:rPr>
+          <w:lang w:val="en-US"/>
+        </w:rPr>
+        <w:t xml:space="preserve">As described in the section “Event Coding”, for each trial the subject had to respond. If the response is wrong, i.e., not matching the shown figure in the experiment, it cannot be guaranteed that </w:t>
+      </w:r>
+      <w:r>
+        <w:rPr>
+          <w:lang w:val="en-US"/>
+        </w:rPr>
+        <w:t>the subject went through the desired thought process. Hence, data from trials with wrong response is excluded.</w:t>
       </w:r>
     </w:p>
     <w:p>
@@ -1268,7 +2525,7 @@
                     </pic:cNvPicPr>
                   </pic:nvPicPr>
                   <pic:blipFill>
-                    <a:blip r:embed="rId7">
+                    <a:blip r:embed="rId8">
                       <a:extLst>
                         <a:ext uri="{28A0092B-C50C-407E-A947-70E740481C1C}">
                           <a14:useLocalDpi xmlns:a14="http://schemas.microsoft.com/office/drawing/2010/main" val="0"/>
@@ -1356,7 +2613,7 @@
                     </pic:cNvPicPr>
                   </pic:nvPicPr>
                   <pic:blipFill>
-                    <a:blip r:embed="rId8">
+                    <a:blip r:embed="rId9">
                       <a:extLst>
                         <a:ext uri="{28A0092B-C50C-407E-A947-70E740481C1C}">
                           <a14:useLocalDpi xmlns:a14="http://schemas.microsoft.com/office/drawing/2010/main" val="0"/>
@@ -1399,7 +2656,1122 @@
         <w:rPr>
           <w:lang w:val="en-US"/>
         </w:rPr>
+        <w:t>Add Channel Locations</w:t>
+      </w:r>
+    </w:p>
+    <w:p>
+      <w:pPr>
+        <w:rPr>
+          <w:lang w:val="en-US"/>
+        </w:rPr>
+      </w:pPr>
+      <w:r>
+        <w:rPr>
+          <w:lang w:val="en-US"/>
+        </w:rPr>
+        <w:t xml:space="preserve">The N170 dataset consists of 33 channels, that are located according to the so-called “1020” standard montage on the sculp. This is visualized in figure 1. </w:t>
+      </w:r>
+    </w:p>
+    <w:p>
+      <w:pPr>
+        <w:keepNext/>
+      </w:pPr>
+      <w:r>
+        <w:rPr>
+          <w:noProof/>
+          <w:lang w:val="en-US"/>
+        </w:rPr>
+        <w:drawing>
+          <wp:inline distT="0" distB="0" distL="0" distR="0" wp14:anchorId="21CE9376" wp14:editId="204544CC">
+            <wp:extent cx="3780976" cy="1887321"/>
+            <wp:effectExtent l="0" t="0" r="0" b="0"/>
+            <wp:docPr id="7" name="Grafik 7"/>
+            <wp:cNvGraphicFramePr>
+              <a:graphicFrameLocks xmlns:a="http://schemas.openxmlformats.org/drawingml/2006/main" noChangeAspect="1"/>
+            </wp:cNvGraphicFramePr>
+            <a:graphic xmlns:a="http://schemas.openxmlformats.org/drawingml/2006/main">
+              <a:graphicData uri="http://schemas.openxmlformats.org/drawingml/2006/picture">
+                <pic:pic xmlns:pic="http://schemas.openxmlformats.org/drawingml/2006/picture">
+                  <pic:nvPicPr>
+                    <pic:cNvPr id="7" name="Grafik 7"/>
+                    <pic:cNvPicPr/>
+                  </pic:nvPicPr>
+                  <pic:blipFill>
+                    <a:blip r:embed="rId10">
+                      <a:extLst>
+                        <a:ext uri="{28A0092B-C50C-407E-A947-70E740481C1C}">
+                          <a14:useLocalDpi xmlns:a14="http://schemas.microsoft.com/office/drawing/2010/main" val="0"/>
+                        </a:ext>
+                      </a:extLst>
+                    </a:blip>
+                    <a:stretch>
+                      <a:fillRect/>
+                    </a:stretch>
+                  </pic:blipFill>
+                  <pic:spPr>
+                    <a:xfrm>
+                      <a:off x="0" y="0"/>
+                      <a:ext cx="3794898" cy="1894270"/>
+                    </a:xfrm>
+                    <a:prstGeom prst="rect">
+                      <a:avLst/>
+                    </a:prstGeom>
+                  </pic:spPr>
+                </pic:pic>
+              </a:graphicData>
+            </a:graphic>
+          </wp:inline>
+        </w:drawing>
+      </w:r>
+    </w:p>
+    <w:p>
+      <w:pPr>
+        <w:pStyle w:val="Beschriftung"/>
+        <w:rPr>
+          <w:lang w:val="en-US"/>
+        </w:rPr>
+      </w:pPr>
+      <w:r>
+        <w:rPr>
+          <w:lang w:val="en-US"/>
+        </w:rPr>
+        <w:t xml:space="preserve">Figure </w:t>
+      </w:r>
+      <w:r>
+        <w:fldChar w:fldCharType="begin"/>
+      </w:r>
+      <w:r>
+        <w:rPr>
+          <w:lang w:val="en-US"/>
+        </w:rPr>
+        <w:instrText xml:space="preserve"> SEQ Figure \* ARABIC </w:instrText>
+      </w:r>
+      <w:r>
+        <w:fldChar w:fldCharType="separate"/>
+      </w:r>
+      <w:r>
+        <w:rPr>
+          <w:noProof/>
+          <w:lang w:val="en-US"/>
+        </w:rPr>
+        <w:t>2</w:t>
+      </w:r>
+      <w:r>
+        <w:fldChar w:fldCharType="end"/>
+      </w:r>
+      <w:r>
+        <w:rPr>
+          <w:lang w:val="en-US"/>
+        </w:rPr>
+        <w:t>: Visualization of 1020 standard montage [1]</w:t>
+      </w:r>
+    </w:p>
+    <w:p>
+      <w:pPr>
+        <w:rPr>
+          <w:lang w:val="en-US"/>
+        </w:rPr>
+      </w:pPr>
+      <w:r>
+        <w:rPr>
+          <w:lang w:val="en-US"/>
+        </w:rPr>
+        <w:t>To set the channel locations, the following mne function is used:</w:t>
+      </w:r>
+    </w:p>
+    <w:p>
+      <w:pPr>
+        <w:shd w:val="clear" w:color="auto" w:fill="1E1E1E"/>
+        <w:spacing w:after="0" w:line="285" w:lineRule="atLeast"/>
+        <w:rPr>
+          <w:rFonts w:ascii="Consolas" w:eastAsia="Times New Roman" w:hAnsi="Consolas" w:cs="Times New Roman"/>
+          <w:color w:val="D4D4D4"/>
+          <w:sz w:val="21"/>
+          <w:szCs w:val="21"/>
+          <w:lang w:val="en-US" w:eastAsia="de-DE"/>
+        </w:rPr>
+      </w:pPr>
+      <w:r>
+        <w:rPr>
+          <w:rFonts w:ascii="Consolas" w:eastAsia="Times New Roman" w:hAnsi="Consolas" w:cs="Times New Roman"/>
+          <w:color w:val="D4D4D4"/>
+          <w:sz w:val="21"/>
+          <w:szCs w:val="21"/>
+          <w:lang w:val="en-US" w:eastAsia="de-DE"/>
+        </w:rPr>
+        <w:t>raw.set_montage(</w:t>
+      </w:r>
+      <w:r>
+        <w:rPr>
+          <w:rFonts w:ascii="Consolas" w:eastAsia="Times New Roman" w:hAnsi="Consolas" w:cs="Times New Roman"/>
+          <w:color w:val="CE9178"/>
+          <w:sz w:val="21"/>
+          <w:szCs w:val="21"/>
+          <w:lang w:val="en-US" w:eastAsia="de-DE"/>
+        </w:rPr>
+        <w:t>'standard_1020'</w:t>
+      </w:r>
+      <w:r>
+        <w:rPr>
+          <w:rFonts w:ascii="Consolas" w:eastAsia="Times New Roman" w:hAnsi="Consolas" w:cs="Times New Roman"/>
+          <w:color w:val="FFFFFF" w:themeColor="background1"/>
+          <w:sz w:val="21"/>
+          <w:szCs w:val="21"/>
+          <w:lang w:val="en-US" w:eastAsia="de-DE"/>
+        </w:rPr>
+        <w:t>)</w:t>
+      </w:r>
+    </w:p>
+    <w:p>
+      <w:pPr>
+        <w:rPr>
+          <w:lang w:val="en-US"/>
+        </w:rPr>
+      </w:pPr>
+    </w:p>
+    <w:p>
+      <w:pPr>
+        <w:rPr>
+          <w:lang w:val="en-US"/>
+        </w:rPr>
+      </w:pPr>
+      <w:r>
+        <w:rPr>
+          <w:lang w:val="en-US"/>
+        </w:rPr>
+        <w:t xml:space="preserve">Furthermore, the following three electrodes </w:t>
+      </w:r>
+      <w:r>
+        <w:rPr>
+          <w:lang w:val="en-US"/>
+        </w:rPr>
+        <w:t xml:space="preserve">are available to measure the </w:t>
+      </w:r>
+      <w:r>
+        <w:rPr>
+          <w:lang w:val="en-US"/>
+        </w:rPr>
+        <w:t>electrooculogram</w:t>
+      </w:r>
+      <w:r>
+        <w:rPr>
+          <w:lang w:val="en-US"/>
+        </w:rPr>
+        <w:t xml:space="preserve"> (EOG), which measures eye movement.</w:t>
+      </w:r>
+    </w:p>
+    <w:p>
+      <w:pPr>
+        <w:shd w:val="clear" w:color="auto" w:fill="1E1E1E"/>
+        <w:spacing w:after="0" w:line="285" w:lineRule="atLeast"/>
+        <w:rPr>
+          <w:rFonts w:ascii="Consolas" w:eastAsia="Times New Roman" w:hAnsi="Consolas" w:cs="Times New Roman"/>
+          <w:color w:val="D4D4D4"/>
+          <w:sz w:val="21"/>
+          <w:szCs w:val="21"/>
+          <w:lang w:val="en-US" w:eastAsia="de-DE"/>
+        </w:rPr>
+      </w:pPr>
+      <w:r>
+        <w:rPr>
+          <w:rFonts w:ascii="Consolas" w:eastAsia="Times New Roman" w:hAnsi="Consolas" w:cs="Times New Roman"/>
+          <w:color w:val="D4D4D4"/>
+          <w:sz w:val="21"/>
+          <w:szCs w:val="21"/>
+          <w:lang w:val="en-US" w:eastAsia="de-DE"/>
+        </w:rPr>
+        <w:t>raw.set_channel_types({</w:t>
+      </w:r>
+      <w:r>
+        <w:rPr>
+          <w:rFonts w:ascii="Consolas" w:eastAsia="Times New Roman" w:hAnsi="Consolas" w:cs="Times New Roman"/>
+          <w:color w:val="CE9178"/>
+          <w:sz w:val="21"/>
+          <w:szCs w:val="21"/>
+          <w:lang w:val="en-US" w:eastAsia="de-DE"/>
+        </w:rPr>
+        <w:t>'HEOG_left'</w:t>
+      </w:r>
+      <w:r>
+        <w:rPr>
+          <w:rFonts w:ascii="Consolas" w:eastAsia="Times New Roman" w:hAnsi="Consolas" w:cs="Times New Roman"/>
+          <w:color w:val="D4D4D4"/>
+          <w:sz w:val="21"/>
+          <w:szCs w:val="21"/>
+          <w:lang w:val="en-US" w:eastAsia="de-DE"/>
+        </w:rPr>
+        <w:t>: </w:t>
+      </w:r>
+      <w:r>
+        <w:rPr>
+          <w:rFonts w:ascii="Consolas" w:eastAsia="Times New Roman" w:hAnsi="Consolas" w:cs="Times New Roman"/>
+          <w:color w:val="CE9178"/>
+          <w:sz w:val="21"/>
+          <w:szCs w:val="21"/>
+          <w:lang w:val="en-US" w:eastAsia="de-DE"/>
+        </w:rPr>
+        <w:t>'eog'</w:t>
+      </w:r>
+      <w:r>
+        <w:rPr>
+          <w:rFonts w:ascii="Consolas" w:eastAsia="Times New Roman" w:hAnsi="Consolas" w:cs="Times New Roman"/>
+          <w:color w:val="D4D4D4"/>
+          <w:sz w:val="21"/>
+          <w:szCs w:val="21"/>
+          <w:lang w:val="en-US" w:eastAsia="de-DE"/>
+        </w:rPr>
+        <w:t>, </w:t>
+      </w:r>
+      <w:r>
+        <w:rPr>
+          <w:rFonts w:ascii="Consolas" w:eastAsia="Times New Roman" w:hAnsi="Consolas" w:cs="Times New Roman"/>
+          <w:color w:val="CE9178"/>
+          <w:sz w:val="21"/>
+          <w:szCs w:val="21"/>
+          <w:lang w:val="en-US" w:eastAsia="de-DE"/>
+        </w:rPr>
+        <w:t>'HEOG_right'</w:t>
+      </w:r>
+      <w:r>
+        <w:rPr>
+          <w:rFonts w:ascii="Consolas" w:eastAsia="Times New Roman" w:hAnsi="Consolas" w:cs="Times New Roman"/>
+          <w:color w:val="D4D4D4"/>
+          <w:sz w:val="21"/>
+          <w:szCs w:val="21"/>
+          <w:lang w:val="en-US" w:eastAsia="de-DE"/>
+        </w:rPr>
+        <w:t>: </w:t>
+      </w:r>
+      <w:r>
+        <w:rPr>
+          <w:rFonts w:ascii="Consolas" w:eastAsia="Times New Roman" w:hAnsi="Consolas" w:cs="Times New Roman"/>
+          <w:color w:val="CE9178"/>
+          <w:sz w:val="21"/>
+          <w:szCs w:val="21"/>
+          <w:lang w:val="en-US" w:eastAsia="de-DE"/>
+        </w:rPr>
+        <w:t>'eog'</w:t>
+      </w:r>
+      <w:r>
+        <w:rPr>
+          <w:rFonts w:ascii="Consolas" w:eastAsia="Times New Roman" w:hAnsi="Consolas" w:cs="Times New Roman"/>
+          <w:color w:val="D4D4D4"/>
+          <w:sz w:val="21"/>
+          <w:szCs w:val="21"/>
+          <w:lang w:val="en-US" w:eastAsia="de-DE"/>
+        </w:rPr>
+        <w:t>,  </w:t>
+      </w:r>
+      <w:r>
+        <w:rPr>
+          <w:rFonts w:ascii="Consolas" w:eastAsia="Times New Roman" w:hAnsi="Consolas" w:cs="Times New Roman"/>
+          <w:color w:val="CE9178"/>
+          <w:sz w:val="21"/>
+          <w:szCs w:val="21"/>
+          <w:lang w:val="en-US" w:eastAsia="de-DE"/>
+        </w:rPr>
+        <w:t>'VEOG_lower'</w:t>
+      </w:r>
+      <w:r>
+        <w:rPr>
+          <w:rFonts w:ascii="Consolas" w:eastAsia="Times New Roman" w:hAnsi="Consolas" w:cs="Times New Roman"/>
+          <w:color w:val="D4D4D4"/>
+          <w:sz w:val="21"/>
+          <w:szCs w:val="21"/>
+          <w:lang w:val="en-US" w:eastAsia="de-DE"/>
+        </w:rPr>
+        <w:t>: </w:t>
+      </w:r>
+      <w:r>
+        <w:rPr>
+          <w:rFonts w:ascii="Consolas" w:eastAsia="Times New Roman" w:hAnsi="Consolas" w:cs="Times New Roman"/>
+          <w:color w:val="CE9178"/>
+          <w:sz w:val="21"/>
+          <w:szCs w:val="21"/>
+          <w:lang w:val="en-US" w:eastAsia="de-DE"/>
+        </w:rPr>
+        <w:t>'eog'</w:t>
+      </w:r>
+      <w:r>
+        <w:rPr>
+          <w:rFonts w:ascii="Consolas" w:eastAsia="Times New Roman" w:hAnsi="Consolas" w:cs="Times New Roman"/>
+          <w:color w:val="D4D4D4"/>
+          <w:sz w:val="21"/>
+          <w:szCs w:val="21"/>
+          <w:lang w:val="en-US" w:eastAsia="de-DE"/>
+        </w:rPr>
+        <w:t>})</w:t>
+      </w:r>
+    </w:p>
+    <w:p>
+      <w:pPr>
+        <w:rPr>
+          <w:lang w:val="en-US"/>
+        </w:rPr>
+      </w:pPr>
+    </w:p>
+    <w:p>
+      <w:pPr>
+        <w:pStyle w:val="berschrift2"/>
+        <w:rPr>
+          <w:lang w:val="en-US"/>
+        </w:rPr>
+      </w:pPr>
+      <w:r>
+        <w:rPr>
+          <w:lang w:val="en-US"/>
+        </w:rPr>
+        <w:t>Filter</w:t>
+      </w:r>
+    </w:p>
+    <w:p>
+      <w:pPr>
+        <w:rPr>
+          <w:lang w:val="en-US"/>
+        </w:rPr>
+      </w:pPr>
+    </w:p>
+    <w:p>
+      <w:pPr>
+        <w:rPr>
+          <w:lang w:val="en-US"/>
+        </w:rPr>
+      </w:pPr>
+    </w:p>
+    <w:p>
+      <w:pPr>
+        <w:pStyle w:val="berschrift2"/>
+        <w:rPr>
+          <w:lang w:val="en-US"/>
+        </w:rPr>
+      </w:pPr>
+      <w:r>
+        <w:rPr>
+          <w:lang w:val="en-US"/>
+        </w:rPr>
+        <w:t>Resample</w:t>
+      </w:r>
+    </w:p>
+    <w:p>
+      <w:pPr>
+        <w:rPr>
+          <w:lang w:val="en-US"/>
+        </w:rPr>
+      </w:pPr>
+      <w:r>
+        <w:rPr>
+          <w:lang w:val="en-US"/>
+        </w:rPr>
+        <w:t xml:space="preserve">Resampling is optional to reduce the density of measurements </w:t>
+      </w:r>
+      <w:r>
+        <w:rPr>
+          <w:lang w:val="en-US"/>
+        </w:rPr>
+        <w:t>in time (</w:t>
+      </w:r>
+      <w:r>
+        <w:rPr>
+          <w:lang w:val="en-US"/>
+        </w:rPr>
+        <w:t>i.e.</w:t>
+      </w:r>
+      <w:r>
+        <w:rPr>
+          <w:lang w:val="en-US"/>
+        </w:rPr>
+        <w:t xml:space="preserve">, sampling </w:t>
+      </w:r>
+      <w:r>
+        <w:rPr>
+          <w:lang w:val="en-US"/>
+        </w:rPr>
+        <w:t>frequency</w:t>
+      </w:r>
+      <w:r>
+        <w:rPr>
+          <w:lang w:val="en-US"/>
+        </w:rPr>
+        <w:t xml:space="preserve">) </w:t>
+      </w:r>
+      <w:r>
+        <w:rPr>
+          <w:lang w:val="en-US"/>
+        </w:rPr>
+        <w:t xml:space="preserve">and </w:t>
+      </w:r>
+      <w:r>
+        <w:rPr>
+          <w:lang w:val="en-US"/>
+        </w:rPr>
+        <w:t xml:space="preserve">therefore </w:t>
+      </w:r>
+      <w:r>
+        <w:rPr>
+          <w:lang w:val="en-US"/>
+        </w:rPr>
+        <w:t xml:space="preserve">increase the </w:t>
+      </w:r>
+      <w:r>
+        <w:rPr>
+          <w:lang w:val="en-US"/>
+        </w:rPr>
+        <w:t>processing time. Resampling is not performed here because sufficient compute is available.</w:t>
+      </w:r>
+    </w:p>
+    <w:p>
+      <w:pPr>
+        <w:pStyle w:val="berschrift2"/>
+        <w:rPr>
+          <w:lang w:val="en-US"/>
+        </w:rPr>
+      </w:pPr>
+      <w:r>
+        <w:rPr>
+          <w:lang w:val="en-US"/>
+        </w:rPr>
+        <w:t>Clean Continuous Data</w:t>
+      </w:r>
+    </w:p>
+    <w:p>
+      <w:pPr>
+        <w:rPr>
+          <w:lang w:val="en-US"/>
+        </w:rPr>
+      </w:pPr>
+      <w:r>
+        <w:rPr>
+          <w:lang w:val="en-US"/>
+        </w:rPr>
+        <w:t xml:space="preserve">The raw data might be affected by bad channels or bad time segments. Hence, cleaning is performed as described in the following sections. </w:t>
+      </w:r>
+    </w:p>
+    <w:p>
+      <w:pPr>
+        <w:pStyle w:val="berschrift3"/>
+        <w:rPr>
+          <w:lang w:val="en-US"/>
+        </w:rPr>
+      </w:pPr>
+      <w:r>
+        <w:rPr>
+          <w:lang w:val="en-US"/>
+        </w:rPr>
+        <w:t>Bad channels</w:t>
+      </w:r>
+    </w:p>
+    <w:p>
+      <w:pPr>
+        <w:rPr>
+          <w:lang w:val="en-US"/>
+        </w:rPr>
+      </w:pPr>
+      <w:r>
+        <w:rPr>
+          <w:lang w:val="en-US"/>
+        </w:rPr>
+        <w:t>Bad channels usually occur if an electrode is not correctly physically attached to the subject</w:t>
+      </w:r>
+      <w:r>
+        <w:rPr>
+          <w:lang w:val="en-US"/>
+        </w:rPr>
+        <w:t>, resulting in no, noisy or drifting signal</w:t>
+      </w:r>
+      <w:r>
+        <w:rPr>
+          <w:lang w:val="en-US"/>
+        </w:rPr>
+        <w:t>. An example of a noisy electrode is given in figure 2:</w:t>
+      </w:r>
+    </w:p>
+    <w:p>
+      <w:pPr>
+        <w:keepNext/>
+      </w:pPr>
+      <w:r>
+        <w:rPr>
+          <w:noProof/>
+          <w:lang w:val="en-US"/>
+        </w:rPr>
+        <w:drawing>
+          <wp:inline distT="0" distB="0" distL="0" distR="0" wp14:anchorId="794FD785" wp14:editId="15FE7622">
+            <wp:extent cx="5760720" cy="497205"/>
+            <wp:effectExtent l="0" t="0" r="0" b="0"/>
+            <wp:docPr id="41" name="Grafik 41"/>
+            <wp:cNvGraphicFramePr>
+              <a:graphicFrameLocks xmlns:a="http://schemas.openxmlformats.org/drawingml/2006/main" noChangeAspect="1"/>
+            </wp:cNvGraphicFramePr>
+            <a:graphic xmlns:a="http://schemas.openxmlformats.org/drawingml/2006/main">
+              <a:graphicData uri="http://schemas.openxmlformats.org/drawingml/2006/picture">
+                <pic:pic xmlns:pic="http://schemas.openxmlformats.org/drawingml/2006/picture">
+                  <pic:nvPicPr>
+                    <pic:cNvPr id="41" name="Grafik 41"/>
+                    <pic:cNvPicPr/>
+                  </pic:nvPicPr>
+                  <pic:blipFill>
+                    <a:blip r:embed="rId11">
+                      <a:extLst>
+                        <a:ext uri="{28A0092B-C50C-407E-A947-70E740481C1C}">
+                          <a14:useLocalDpi xmlns:a14="http://schemas.microsoft.com/office/drawing/2010/main" val="0"/>
+                        </a:ext>
+                      </a:extLst>
+                    </a:blip>
+                    <a:stretch>
+                      <a:fillRect/>
+                    </a:stretch>
+                  </pic:blipFill>
+                  <pic:spPr>
+                    <a:xfrm>
+                      <a:off x="0" y="0"/>
+                      <a:ext cx="5760720" cy="497205"/>
+                    </a:xfrm>
+                    <a:prstGeom prst="rect">
+                      <a:avLst/>
+                    </a:prstGeom>
+                  </pic:spPr>
+                </pic:pic>
+              </a:graphicData>
+            </a:graphic>
+          </wp:inline>
+        </w:drawing>
+      </w:r>
+    </w:p>
+    <w:p>
+      <w:pPr>
+        <w:pStyle w:val="Beschriftung"/>
+        <w:rPr>
+          <w:lang w:val="en-US"/>
+        </w:rPr>
+      </w:pPr>
+      <w:r>
+        <w:rPr>
+          <w:lang w:val="en-US"/>
+        </w:rPr>
+        <w:t xml:space="preserve">Figure </w:t>
+      </w:r>
+      <w:r>
+        <w:fldChar w:fldCharType="begin"/>
+      </w:r>
+      <w:r>
+        <w:rPr>
+          <w:lang w:val="en-US"/>
+        </w:rPr>
+        <w:instrText xml:space="preserve"> SEQ Figure \* ARABIC </w:instrText>
+      </w:r>
+      <w:r>
+        <w:fldChar w:fldCharType="separate"/>
+      </w:r>
+      <w:r>
+        <w:rPr>
+          <w:noProof/>
+          <w:lang w:val="en-US"/>
+        </w:rPr>
+        <w:t>3</w:t>
+      </w:r>
+      <w:r>
+        <w:fldChar w:fldCharType="end"/>
+      </w:r>
+      <w:r>
+        <w:rPr>
+          <w:lang w:val="en-US"/>
+        </w:rPr>
+        <w:t>: Example of a noisy electrode F8 TODO source</w:t>
+      </w:r>
+    </w:p>
+    <w:p>
+      <w:pPr>
+        <w:rPr>
+          <w:lang w:val="en-US"/>
+        </w:rPr>
+      </w:pPr>
+      <w:r>
+        <w:rPr>
+          <w:lang w:val="en-US"/>
+        </w:rPr>
+        <w:t>Bad channels can be spotted due to the fact that geometrically adjacent electrodes are strongly correlated and hence have a high inter-channel covariance. In contrast, good channels roughly follow the curve of their neighboring channels. In this work the channels of subject 1, 2 and 3 have been qualitatively evaluated</w:t>
+      </w:r>
+      <w:r>
+        <w:rPr>
+          <w:lang w:val="en-US"/>
+        </w:rPr>
+        <w:t xml:space="preserve"> based on the raw data as proposed by the MNE tutorial:</w:t>
+      </w:r>
+    </w:p>
+    <w:p>
+      <w:pPr>
+        <w:rPr>
+          <w:lang w:val="en-US"/>
+        </w:rPr>
+      </w:pPr>
+      <w:r>
+        <w:rPr>
+          <w:lang w:val="en-US"/>
+        </w:rPr>
+        <w:t>“</w:t>
+      </w:r>
+      <w:r>
+        <w:rPr>
+          <w:i/>
+          <w:iCs/>
+          <w:lang w:val="en-US"/>
+        </w:rPr>
+        <w:t>Recommended ways to identify bad channels are:</w:t>
+      </w:r>
+      <w:r>
+        <w:rPr>
+          <w:i/>
+          <w:iCs/>
+          <w:lang w:val="en-US"/>
+        </w:rPr>
+        <w:t xml:space="preserve"> […] </w:t>
+      </w:r>
+      <w:r>
+        <w:rPr>
+          <w:i/>
+          <w:iCs/>
+          <w:lang w:val="en-US"/>
+        </w:rPr>
+        <w:t>View raw data with mne.io.Raw.plot() without SSP/ICA enabled and identify bad channels.</w:t>
+      </w:r>
+      <w:r>
+        <w:rPr>
+          <w:lang w:val="en-US"/>
+        </w:rPr>
+        <w:t>” [2]</w:t>
+      </w:r>
+    </w:p>
+    <w:p>
+      <w:pPr>
+        <w:rPr>
+          <w:lang w:val="en-US"/>
+        </w:rPr>
+      </w:pPr>
+      <w:r>
+        <w:rPr>
+          <w:lang w:val="en-US"/>
+        </w:rPr>
+        <w:t>No strong deviations between the channels have been found</w:t>
+      </w:r>
+      <w:r>
+        <w:rPr>
+          <w:lang w:val="en-US"/>
+        </w:rPr>
+        <w:t xml:space="preserve"> for the subjects 1, 2 and 3. This confirms the general impression that t</w:t>
+      </w:r>
+      <w:r>
+        <w:rPr>
+          <w:lang w:val="en-US"/>
+        </w:rPr>
+        <w:t>he N170 dataset is of high quality.</w:t>
+      </w:r>
+    </w:p>
+    <w:p>
+      <w:pPr>
+        <w:rPr>
+          <w:lang w:val="en-US"/>
+        </w:rPr>
+      </w:pPr>
+      <w:r>
+        <w:rPr>
+          <w:lang w:val="en-US"/>
+        </w:rPr>
+        <w:t>For all other subjects, the pipeline extracts pre-computed bad channel data. [3] proposes to remove bad channels completely. This is done by adapting the ‘bads’ field of the info object:</w:t>
+      </w:r>
+    </w:p>
+    <w:p>
+      <w:pPr>
+        <w:shd w:val="clear" w:color="auto" w:fill="1E1E1E"/>
+        <w:spacing w:after="0" w:line="285" w:lineRule="atLeast"/>
+        <w:rPr>
+          <w:rFonts w:ascii="Consolas" w:eastAsia="Times New Roman" w:hAnsi="Consolas" w:cs="Times New Roman"/>
+          <w:color w:val="D4D4D4"/>
+          <w:sz w:val="21"/>
+          <w:szCs w:val="21"/>
+          <w:lang w:val="en-US" w:eastAsia="de-DE"/>
+        </w:rPr>
+      </w:pPr>
+      <w:r>
+        <w:rPr>
+          <w:rFonts w:ascii="Consolas" w:eastAsia="Times New Roman" w:hAnsi="Consolas" w:cs="Times New Roman"/>
+          <w:color w:val="D4D4D4"/>
+          <w:sz w:val="21"/>
+          <w:szCs w:val="21"/>
+          <w:lang w:val="en-US" w:eastAsia="de-DE"/>
+        </w:rPr>
+        <w:t>raw.info[</w:t>
+      </w:r>
+      <w:r>
+        <w:rPr>
+          <w:rFonts w:ascii="Consolas" w:eastAsia="Times New Roman" w:hAnsi="Consolas" w:cs="Times New Roman"/>
+          <w:color w:val="CE9178"/>
+          <w:sz w:val="21"/>
+          <w:szCs w:val="21"/>
+          <w:lang w:val="en-US" w:eastAsia="de-DE"/>
+        </w:rPr>
+        <w:t>'bads'</w:t>
+      </w:r>
+      <w:r>
+        <w:rPr>
+          <w:rFonts w:ascii="Consolas" w:eastAsia="Times New Roman" w:hAnsi="Consolas" w:cs="Times New Roman"/>
+          <w:color w:val="D4D4D4"/>
+          <w:sz w:val="21"/>
+          <w:szCs w:val="21"/>
+          <w:lang w:val="en-US" w:eastAsia="de-DE"/>
+        </w:rPr>
+        <w:t>].extend(bad_channels)</w:t>
+      </w:r>
+    </w:p>
+    <w:p>
+      <w:pPr>
+        <w:rPr>
+          <w:lang w:val="en-US"/>
+        </w:rPr>
+      </w:pPr>
+      <w:r>
+        <w:rPr>
+          <w:lang w:val="en-US"/>
+        </w:rPr>
+        <w:t xml:space="preserve"> </w:t>
+      </w:r>
+    </w:p>
+    <w:p>
+      <w:pPr>
+        <w:rPr>
+          <w:lang w:val="en-US"/>
+        </w:rPr>
+      </w:pPr>
+      <w:r>
+        <w:rPr>
+          <w:lang w:val="en-US"/>
+        </w:rPr>
+        <w:t>The MNE framework by default applies the following to exclude channels marked this way:</w:t>
+      </w:r>
+    </w:p>
+    <w:p>
+      <w:pPr>
+        <w:shd w:val="clear" w:color="auto" w:fill="1E1E1E"/>
+        <w:spacing w:after="0" w:line="285" w:lineRule="atLeast"/>
+        <w:rPr>
+          <w:rFonts w:ascii="Consolas" w:eastAsia="Times New Roman" w:hAnsi="Consolas" w:cs="Times New Roman"/>
+          <w:color w:val="D4D4D4"/>
+          <w:sz w:val="21"/>
+          <w:szCs w:val="21"/>
+          <w:lang w:eastAsia="de-DE"/>
+        </w:rPr>
+      </w:pPr>
+      <w:r>
+        <w:rPr>
+          <w:rFonts w:ascii="Consolas" w:eastAsia="Times New Roman" w:hAnsi="Consolas" w:cs="Times New Roman"/>
+          <w:color w:val="9CDCFE"/>
+          <w:sz w:val="21"/>
+          <w:szCs w:val="21"/>
+          <w:lang w:eastAsia="de-DE"/>
+        </w:rPr>
+        <w:t>exclude</w:t>
+      </w:r>
+      <w:r>
+        <w:rPr>
+          <w:rFonts w:ascii="Consolas" w:eastAsia="Times New Roman" w:hAnsi="Consolas" w:cs="Times New Roman"/>
+          <w:color w:val="D4D4D4"/>
+          <w:sz w:val="21"/>
+          <w:szCs w:val="21"/>
+          <w:lang w:eastAsia="de-DE"/>
+        </w:rPr>
+        <w:t>=</w:t>
+      </w:r>
+      <w:r>
+        <w:rPr>
+          <w:rFonts w:ascii="Consolas" w:eastAsia="Times New Roman" w:hAnsi="Consolas" w:cs="Times New Roman"/>
+          <w:color w:val="CE9178"/>
+          <w:sz w:val="21"/>
+          <w:szCs w:val="21"/>
+          <w:lang w:eastAsia="de-DE"/>
+        </w:rPr>
+        <w:t>'bads'</w:t>
+      </w:r>
+    </w:p>
+    <w:p>
+      <w:pPr>
+        <w:rPr>
+          <w:lang w:val="en-US"/>
+        </w:rPr>
+      </w:pPr>
+    </w:p>
+    <w:p>
+      <w:pPr>
+        <w:rPr>
+          <w:lang w:val="en-US"/>
+        </w:rPr>
+      </w:pPr>
+      <w:r>
+        <w:rPr>
+          <w:lang w:val="en-US"/>
+        </w:rPr>
+        <w:t xml:space="preserve">Finally, bad channels are interpolated </w:t>
+      </w:r>
+      <w:r>
+        <w:rPr>
+          <w:lang w:val="en-US"/>
+        </w:rPr>
+        <w:t xml:space="preserve">as described in </w:t>
+      </w:r>
+      <w:r>
+        <w:rPr>
+          <w:lang w:val="en-US"/>
+        </w:rPr>
+        <w:t>[3]</w:t>
+      </w:r>
+      <w:r>
+        <w:rPr>
+          <w:lang w:val="en-US"/>
+        </w:rPr>
+        <w:t xml:space="preserve"> </w:t>
+      </w:r>
+      <w:r>
+        <w:rPr>
+          <w:lang w:val="en-US"/>
+        </w:rPr>
+        <w:t xml:space="preserve">with the following method: </w:t>
+      </w:r>
+    </w:p>
+    <w:p>
+      <w:pPr>
+        <w:shd w:val="clear" w:color="auto" w:fill="1E1E1E"/>
+        <w:spacing w:after="0" w:line="285" w:lineRule="atLeast"/>
+        <w:rPr>
+          <w:rFonts w:ascii="Consolas" w:eastAsia="Times New Roman" w:hAnsi="Consolas" w:cs="Times New Roman"/>
+          <w:color w:val="D4D4D4"/>
+          <w:sz w:val="21"/>
+          <w:szCs w:val="21"/>
+          <w:lang w:eastAsia="de-DE"/>
+        </w:rPr>
+      </w:pPr>
+      <w:r>
+        <w:rPr>
+          <w:rFonts w:ascii="Consolas" w:eastAsia="Times New Roman" w:hAnsi="Consolas" w:cs="Times New Roman"/>
+          <w:color w:val="D4D4D4"/>
+          <w:sz w:val="21"/>
+          <w:szCs w:val="21"/>
+          <w:lang w:eastAsia="de-DE"/>
+        </w:rPr>
+        <w:t>raw.interpolate_bads()</w:t>
+      </w:r>
+    </w:p>
+    <w:p>
+      <w:pPr>
+        <w:rPr>
+          <w:lang w:val="en-US"/>
+        </w:rPr>
+      </w:pPr>
+    </w:p>
+    <w:p>
+      <w:pPr>
+        <w:pStyle w:val="berschrift3"/>
+        <w:rPr>
+          <w:lang w:val="en-US"/>
+        </w:rPr>
+      </w:pPr>
+      <w:r>
+        <w:rPr>
+          <w:lang w:val="en-US"/>
+        </w:rPr>
+        <w:t>Bad segments</w:t>
+      </w:r>
+    </w:p>
+    <w:p>
+      <w:pPr>
+        <w:rPr>
+          <w:lang w:val="en-US"/>
+        </w:rPr>
+      </w:pPr>
+    </w:p>
+    <w:p>
+      <w:pPr>
+        <w:pStyle w:val="berschrift2"/>
+        <w:rPr>
+          <w:lang w:val="en-US"/>
+        </w:rPr>
+      </w:pPr>
+      <w:r>
+        <w:rPr>
+          <w:lang w:val="en-US"/>
+        </w:rPr>
+        <w:lastRenderedPageBreak/>
+        <w:t xml:space="preserve">Remove Artifactual Components using </w:t>
+      </w:r>
+      <w:r>
+        <w:rPr>
+          <w:lang w:val="en-US"/>
+        </w:rPr>
         <w:t>ICA</w:t>
+      </w:r>
+    </w:p>
+    <w:p>
+      <w:pPr>
+        <w:rPr>
+          <w:lang w:val="en-US"/>
+        </w:rPr>
+      </w:pPr>
+      <w:r>
+        <w:rPr>
+          <w:lang w:val="en-US"/>
+        </w:rPr>
+        <w:t xml:space="preserve">The Independent Component Analysis (ICA) is performed to decompose a mixed signal into its independent subcomponents. </w:t>
+      </w:r>
+      <w:r>
+        <w:rPr>
+          <w:lang w:val="en-US"/>
+        </w:rPr>
+        <w:t>This way, undesired artefactual EEG components like muscle noise can be excluded from the signal.</w:t>
+      </w:r>
+    </w:p>
+    <w:p>
+      <w:pPr>
+        <w:pStyle w:val="Listenabsatz"/>
+        <w:numPr>
+          <w:ilvl w:val="0"/>
+          <w:numId w:val="3"/>
+        </w:numPr>
+        <w:rPr>
+          <w:lang w:val="en-US"/>
+        </w:rPr>
+      </w:pPr>
+      <w:r>
+        <w:rPr>
+          <w:lang w:val="en-US"/>
+        </w:rPr>
+        <w:t xml:space="preserve">Perform ICA on epochs to see, whether </w:t>
+      </w:r>
+      <w:r>
+        <w:rPr>
+          <w:lang w:val="en-US"/>
+        </w:rPr>
+        <w:t>component is undesired or occurring in each epoch</w:t>
+      </w:r>
+    </w:p>
+    <w:p>
+      <w:pPr>
+        <w:pStyle w:val="Listenabsatz"/>
+        <w:numPr>
+          <w:ilvl w:val="0"/>
+          <w:numId w:val="3"/>
+        </w:numPr>
+        <w:rPr>
+          <w:lang w:val="en-US"/>
+        </w:rPr>
+      </w:pPr>
+      <w:r>
+        <w:rPr>
+          <w:lang w:val="en-US"/>
+        </w:rPr>
+        <w:t>ICA components are sorted by relevance to the signal, hence focus on the initial few components</w:t>
+      </w:r>
+    </w:p>
+    <w:p>
+      <w:pPr>
+        <w:pStyle w:val="berschrift3"/>
+        <w:rPr>
+          <w:lang w:val="en-US"/>
+        </w:rPr>
+      </w:pPr>
+      <w:r>
+        <w:rPr>
+          <w:lang w:val="en-US"/>
+        </w:rPr>
+        <w:t>Pre-ICA Filtering</w:t>
+      </w:r>
+    </w:p>
+    <w:p>
+      <w:pPr>
+        <w:rPr>
+          <w:lang w:val="en-US"/>
+        </w:rPr>
+      </w:pPr>
+      <w:r>
+        <w:rPr>
+          <w:lang w:val="en-US"/>
+        </w:rPr>
+        <w:t>“</w:t>
+      </w:r>
+      <w:r>
+        <w:rPr>
+          <w:lang w:val="en-US"/>
+        </w:rPr>
+        <w:t>ICA is sensitive to low-frequency drifts and therefore requires the data to be high-pass filtered prior to fitting. Typically, a cutoff frequency of 1 Hz is recommended.</w:t>
+      </w:r>
+      <w:r>
+        <w:rPr>
+          <w:lang w:val="en-US"/>
+        </w:rPr>
+        <w:t xml:space="preserve">” [5] </w:t>
+      </w:r>
+    </w:p>
+    <w:p>
+      <w:pPr>
+        <w:rPr>
+          <w:lang w:val="en-US"/>
+        </w:rPr>
+      </w:pPr>
+      <w:r>
+        <w:rPr>
+          <w:lang w:val="en-US"/>
+        </w:rPr>
+        <w:t>For this reason, a separate filter is applied to a copy of the raw object before extracting the independent components. A h</w:t>
+      </w:r>
+      <w:r>
+        <w:rPr>
+          <w:lang w:val="en-US"/>
+        </w:rPr>
+        <w:t xml:space="preserve">igh-pass </w:t>
+      </w:r>
+      <w:r>
+        <w:rPr>
+          <w:lang w:val="en-US"/>
+        </w:rPr>
+        <w:t xml:space="preserve">filter is applied with a lower transition bandwidth of 2.0 Hz </w:t>
+      </w:r>
+      <w:r>
+        <w:rPr>
+          <w:lang w:val="en-US"/>
+        </w:rPr>
+        <w:t>result</w:t>
+      </w:r>
+      <w:r>
+        <w:rPr>
+          <w:lang w:val="en-US"/>
+        </w:rPr>
+        <w:t>ing</w:t>
+      </w:r>
+      <w:r>
+        <w:rPr>
+          <w:lang w:val="en-US"/>
+        </w:rPr>
+        <w:t xml:space="preserve"> in </w:t>
+      </w:r>
+      <w:r>
+        <w:rPr>
+          <w:lang w:val="en-US"/>
+        </w:rPr>
+        <w:t xml:space="preserve">a </w:t>
+      </w:r>
+      <w:r>
+        <w:rPr>
+          <w:lang w:val="en-US"/>
+        </w:rPr>
+        <w:t>-6dB cutoff frequency of 1.0Hz</w:t>
+      </w:r>
+      <w:r>
+        <w:rPr>
+          <w:lang w:val="en-US"/>
+        </w:rPr>
+        <w:t>.</w:t>
+      </w:r>
+      <w:r>
+        <w:rPr>
+          <w:lang w:val="en-US"/>
+        </w:rPr>
+        <w:t xml:space="preserve">        </w:t>
       </w:r>
     </w:p>
     <w:p>
@@ -1436,21 +3808,7 @@
         <w:rPr>
           <w:lang w:val="en-US"/>
         </w:rPr>
-        <w:t xml:space="preserve">esigning a one-pass, zero-phase, non-causal </w:t>
-      </w:r>
-      <w:proofErr w:type="spellStart"/>
-      <w:r>
-        <w:rPr>
-          <w:lang w:val="en-US"/>
-        </w:rPr>
-        <w:t>highpass</w:t>
-      </w:r>
-      <w:proofErr w:type="spellEnd"/>
-      <w:r>
-        <w:rPr>
-          <w:lang w:val="en-US"/>
-        </w:rPr>
-        <w:t xml:space="preserve"> filter:</w:t>
+        <w:t>esigning a one-pass, zero-phase, non-causal highpass filter:</w:t>
       </w:r>
     </w:p>
     <w:p>
@@ -1468,21 +3826,7 @@
         <w:rPr>
           <w:lang w:val="en-US"/>
         </w:rPr>
-        <w:t>Windowed time-domain design (</w:t>
-      </w:r>
-      <w:proofErr w:type="spellStart"/>
-      <w:r>
-        <w:rPr>
-          <w:lang w:val="en-US"/>
-        </w:rPr>
-        <w:t>firwin</w:t>
-      </w:r>
-      <w:proofErr w:type="spellEnd"/>
-      <w:r>
-        <w:rPr>
-          <w:lang w:val="en-US"/>
-        </w:rPr>
-        <w:t>) method</w:t>
+        <w:t>Windowed time-domain design (firwin) method</w:t>
       </w:r>
     </w:p>
     <w:p>
@@ -1559,10 +3903,207 @@
     </w:p>
     <w:p>
       <w:pPr>
-        <w:rPr>
-          <w:lang w:val="en-US"/>
-        </w:rPr>
-      </w:pPr>
+        <w:pStyle w:val="berschrift3"/>
+        <w:rPr>
+          <w:lang w:val="en-US"/>
+        </w:rPr>
+      </w:pPr>
+      <w:r>
+        <w:rPr>
+          <w:lang w:val="en-US"/>
+        </w:rPr>
+        <w:t>Manual evaluation</w:t>
+      </w:r>
+      <w:r>
+        <w:rPr>
+          <w:lang w:val="en-US"/>
+        </w:rPr>
+        <w:t xml:space="preserve"> of components</w:t>
+      </w:r>
+    </w:p>
+    <w:p>
+      <w:pPr>
+        <w:rPr>
+          <w:lang w:val="en-US"/>
+        </w:rPr>
+      </w:pPr>
+    </w:p>
+    <w:p>
+      <w:pPr>
+        <w:pStyle w:val="berschrift3"/>
+        <w:rPr>
+          <w:lang w:val="en-US"/>
+        </w:rPr>
+      </w:pPr>
+      <w:r>
+        <w:rPr>
+          <w:lang w:val="en-US"/>
+        </w:rPr>
+        <w:t>Apply ICA</w:t>
+      </w:r>
+      <w:r>
+        <w:rPr>
+          <w:lang w:val="en-US"/>
+        </w:rPr>
+        <w:t xml:space="preserve"> to exclude artifacts</w:t>
+      </w:r>
+    </w:p>
+    <w:p>
+      <w:pPr>
+        <w:rPr>
+          <w:lang w:val="en-US"/>
+        </w:rPr>
+      </w:pPr>
+    </w:p>
+    <w:p>
+      <w:pPr>
+        <w:shd w:val="clear" w:color="auto" w:fill="1E1E1E"/>
+        <w:spacing w:after="0" w:line="285" w:lineRule="atLeast"/>
+        <w:rPr>
+          <w:rFonts w:ascii="Consolas" w:eastAsia="Times New Roman" w:hAnsi="Consolas" w:cs="Times New Roman"/>
+          <w:color w:val="D4D4D4"/>
+          <w:sz w:val="21"/>
+          <w:szCs w:val="21"/>
+          <w:lang w:val="en-US" w:eastAsia="de-DE"/>
+        </w:rPr>
+      </w:pPr>
+      <w:r>
+        <w:rPr>
+          <w:rFonts w:ascii="Consolas" w:eastAsia="Times New Roman" w:hAnsi="Consolas" w:cs="Times New Roman"/>
+          <w:color w:val="D4D4D4"/>
+          <w:sz w:val="21"/>
+          <w:szCs w:val="21"/>
+          <w:lang w:val="en-US" w:eastAsia="de-DE"/>
+        </w:rPr>
+        <w:t>ica.apply(</w:t>
+      </w:r>
+      <w:r>
+        <w:rPr>
+          <w:rFonts w:ascii="Consolas" w:eastAsia="Times New Roman" w:hAnsi="Consolas" w:cs="Times New Roman"/>
+          <w:color w:val="569CD6"/>
+          <w:sz w:val="21"/>
+          <w:szCs w:val="21"/>
+          <w:lang w:val="en-US" w:eastAsia="de-DE"/>
+        </w:rPr>
+        <w:t>self</w:t>
+      </w:r>
+      <w:r>
+        <w:rPr>
+          <w:rFonts w:ascii="Consolas" w:eastAsia="Times New Roman" w:hAnsi="Consolas" w:cs="Times New Roman"/>
+          <w:color w:val="D4D4D4"/>
+          <w:sz w:val="21"/>
+          <w:szCs w:val="21"/>
+          <w:lang w:val="en-US" w:eastAsia="de-DE"/>
+        </w:rPr>
+        <w:t>.raw, </w:t>
+      </w:r>
+      <w:r>
+        <w:rPr>
+          <w:rFonts w:ascii="Consolas" w:eastAsia="Times New Roman" w:hAnsi="Consolas" w:cs="Times New Roman"/>
+          <w:color w:val="9CDCFE"/>
+          <w:sz w:val="21"/>
+          <w:szCs w:val="21"/>
+          <w:lang w:val="en-US" w:eastAsia="de-DE"/>
+        </w:rPr>
+        <w:t>exclude</w:t>
+      </w:r>
+      <w:r>
+        <w:rPr>
+          <w:rFonts w:ascii="Consolas" w:eastAsia="Times New Roman" w:hAnsi="Consolas" w:cs="Times New Roman"/>
+          <w:color w:val="D4D4D4"/>
+          <w:sz w:val="21"/>
+          <w:szCs w:val="21"/>
+          <w:lang w:val="en-US" w:eastAsia="de-DE"/>
+        </w:rPr>
+        <w:t>=bad_comps)</w:t>
+      </w:r>
+    </w:p>
+    <w:p>
+      <w:pPr>
+        <w:rPr>
+          <w:lang w:val="en-US"/>
+        </w:rPr>
+      </w:pPr>
+    </w:p>
+    <w:p>
+      <w:pPr>
+        <w:pStyle w:val="berschrift1"/>
+        <w:rPr>
+          <w:lang w:val="en-US"/>
+        </w:rPr>
+      </w:pPr>
+      <w:r>
+        <w:rPr>
+          <w:lang w:val="en-US"/>
+        </w:rPr>
+        <w:t>Analysis</w:t>
+      </w:r>
+    </w:p>
+    <w:p>
+      <w:pPr>
+        <w:pStyle w:val="berschrift2"/>
+        <w:rPr>
+          <w:lang w:val="en-US"/>
+        </w:rPr>
+      </w:pPr>
+      <w:r>
+        <w:rPr>
+          <w:lang w:val="en-US"/>
+        </w:rPr>
+        <w:t>ERP Peak Analysis</w:t>
+      </w:r>
+    </w:p>
+    <w:p>
+      <w:pPr>
+        <w:rPr>
+          <w:lang w:val="en-US"/>
+        </w:rPr>
+      </w:pPr>
+      <w:r>
+        <w:rPr>
+          <w:lang w:val="en-US"/>
+        </w:rPr>
+        <w:t xml:space="preserve">Extract the study-relevant ERP peak subjectwise (e.g. one value per subject) and statistically test them. </w:t>
+      </w:r>
+    </w:p>
+    <w:p>
+      <w:pPr>
+        <w:rPr>
+          <w:lang w:val="en-US"/>
+        </w:rPr>
+      </w:pPr>
+      <w:r>
+        <w:rPr>
+          <w:lang w:val="en-US"/>
+        </w:rPr>
+        <w:t>RQ: On which ERP-peaks do we find major difference between the conditions?</w:t>
+      </w:r>
+    </w:p>
+    <w:p>
+      <w:pPr>
+        <w:rPr>
+          <w:lang w:val="en-US"/>
+        </w:rPr>
+      </w:pPr>
+      <w:r>
+        <w:rPr>
+          <w:lang w:val="en-US"/>
+        </w:rPr>
+        <w:t>Channels, times, peaks for N170: --&gt; Rossion 2008, ERP Core Paper</w:t>
+      </w:r>
+    </w:p>
+    <w:p>
+      <w:pPr>
+        <w:rPr>
+          <w:lang w:val="en-US"/>
+        </w:rPr>
+      </w:pPr>
+      <w:r>
+        <w:rPr>
+          <w:lang w:val="en-US"/>
+        </w:rPr>
+        <w:t>P7, PO7, P8, PO8; 130-200ms after stimulus onset</w:t>
+      </w:r>
     </w:p>
     <w:p>
       <w:pPr>
@@ -1575,8 +4116,9 @@
           <w:noProof/>
           <w:lang w:val="en-US"/>
         </w:rPr>
+        <w:lastRenderedPageBreak/>
         <w:drawing>
-          <wp:inline distT="0" distB="0" distL="0" distR="0" wp14:anchorId="6EE95D7F" wp14:editId="43BC97E7">
+          <wp:inline distT="0" distB="0" distL="0" distR="0" wp14:anchorId="3E659C6A" wp14:editId="5B2E5816">
             <wp:extent cx="5756910" cy="1081405"/>
             <wp:effectExtent l="0" t="0" r="0" b="4445"/>
             <wp:docPr id="2" name="Grafik 2"/>
@@ -1593,7 +4135,7 @@
                     </pic:cNvPicPr>
                   </pic:nvPicPr>
                   <pic:blipFill>
-                    <a:blip r:embed="rId9" cstate="print">
+                    <a:blip r:embed="rId12" cstate="print">
                       <a:extLst>
                         <a:ext uri="{28A0092B-C50C-407E-A947-70E740481C1C}">
                           <a14:useLocalDpi xmlns:a14="http://schemas.microsoft.com/office/drawing/2010/main" val="0"/>
@@ -1627,121 +4169,6 @@
     </w:p>
     <w:p>
       <w:pPr>
-        <w:pStyle w:val="berschrift1"/>
-        <w:rPr>
-          <w:lang w:val="en-US"/>
-        </w:rPr>
-      </w:pPr>
-      <w:r>
-        <w:rPr>
-          <w:lang w:val="en-US"/>
-        </w:rPr>
-        <w:t>Analysis</w:t>
-      </w:r>
-    </w:p>
-    <w:p>
-      <w:pPr>
-        <w:pStyle w:val="berschrift2"/>
-        <w:rPr>
-          <w:lang w:val="en-US"/>
-        </w:rPr>
-      </w:pPr>
-      <w:r>
-        <w:rPr>
-          <w:lang w:val="en-US"/>
-        </w:rPr>
-        <w:t>ERP Peak Analysis</w:t>
-      </w:r>
-    </w:p>
-    <w:p>
-      <w:pPr>
-        <w:rPr>
-          <w:lang w:val="en-US"/>
-        </w:rPr>
-      </w:pPr>
-      <w:r>
-        <w:rPr>
-          <w:lang w:val="en-US"/>
-        </w:rPr>
-        <w:t xml:space="preserve">Extract the study-relevant ERP peak </w:t>
-      </w:r>
-      <w:proofErr w:type="spellStart"/>
-      <w:r>
-        <w:rPr>
-          <w:lang w:val="en-US"/>
-        </w:rPr>
-        <w:t>subjectwise</w:t>
-      </w:r>
-      <w:proofErr w:type="spellEnd"/>
-      <w:r>
-        <w:rPr>
-          <w:lang w:val="en-US"/>
-        </w:rPr>
-        <w:t xml:space="preserve"> (e.g. one value per subject) and statistically test them. </w:t>
-      </w:r>
-    </w:p>
-    <w:p>
-      <w:pPr>
-        <w:rPr>
-          <w:lang w:val="en-US"/>
-        </w:rPr>
-      </w:pPr>
-      <w:r>
-        <w:rPr>
-          <w:lang w:val="en-US"/>
-        </w:rPr>
-        <w:t>RQ: On which ERP-peaks do we find major difference between the conditions?</w:t>
-      </w:r>
-    </w:p>
-    <w:p>
-      <w:pPr>
-        <w:rPr>
-          <w:lang w:val="en-US"/>
-        </w:rPr>
-      </w:pPr>
-      <w:r>
-        <w:rPr>
-          <w:lang w:val="en-US"/>
-        </w:rPr>
-        <w:t xml:space="preserve">Channels, times, peaks for N170: --&gt; </w:t>
-      </w:r>
-      <w:proofErr w:type="spellStart"/>
-      <w:r>
-        <w:rPr>
-          <w:lang w:val="en-US"/>
-        </w:rPr>
-        <w:t>Rossion</w:t>
-      </w:r>
-      <w:proofErr w:type="spellEnd"/>
-      <w:r>
-        <w:rPr>
-          <w:lang w:val="en-US"/>
-        </w:rPr>
-        <w:t xml:space="preserve"> 2008, ERP Core Paper</w:t>
-      </w:r>
-    </w:p>
-    <w:p>
-      <w:pPr>
-        <w:rPr>
-          <w:lang w:val="en-US"/>
-        </w:rPr>
-      </w:pPr>
-      <w:r>
-        <w:rPr>
-          <w:lang w:val="en-US"/>
-        </w:rPr>
-        <w:t>P7, PO7, P8, PO8; 130-200ms after stimulus onset</w:t>
-      </w:r>
-    </w:p>
-    <w:p>
-      <w:pPr>
-        <w:rPr>
-          <w:lang w:val="en-US"/>
-        </w:rPr>
-      </w:pPr>
-    </w:p>
-    <w:p>
-      <w:pPr>
         <w:rPr>
           <w:lang w:val="en-US"/>
         </w:rPr>
@@ -1782,7 +4209,7 @@
                     </pic:cNvPicPr>
                   </pic:nvPicPr>
                   <pic:blipFill>
-                    <a:blip r:embed="rId10">
+                    <a:blip r:embed="rId13">
                       <a:extLst>
                         <a:ext uri="{28A0092B-C50C-407E-A947-70E740481C1C}">
                           <a14:useLocalDpi xmlns:a14="http://schemas.microsoft.com/office/drawing/2010/main" val="0"/>
@@ -1833,11 +4260,32 @@
           <w:lang w:val="en-US"/>
         </w:rPr>
       </w:pPr>
+    </w:p>
+    <w:p>
+      <w:pPr>
+        <w:rPr>
+          <w:lang w:val="en-US"/>
+        </w:rPr>
+      </w:pPr>
+      <w:r>
+        <w:rPr>
+          <w:lang w:val="en-US"/>
+        </w:rPr>
+        <w:br w:type="page"/>
+      </w:r>
+    </w:p>
+    <w:p>
+      <w:pPr>
+        <w:rPr>
+          <w:lang w:val="en-US"/>
+        </w:rPr>
+      </w:pPr>
       <w:r>
         <w:rPr>
           <w:noProof/>
           <w:lang w:val="en-US"/>
         </w:rPr>
+        <w:lastRenderedPageBreak/>
         <w:drawing>
           <wp:inline distT="0" distB="0" distL="0" distR="0" wp14:anchorId="103E943B" wp14:editId="731929A3">
             <wp:extent cx="5753100" cy="2962275"/>
@@ -1856,7 +4304,7 @@
                     </pic:cNvPicPr>
                   </pic:nvPicPr>
                   <pic:blipFill>
-                    <a:blip r:embed="rId11">
+                    <a:blip r:embed="rId14">
                       <a:extLst>
                         <a:ext uri="{28A0092B-C50C-407E-A947-70E740481C1C}">
                           <a14:useLocalDpi xmlns:a14="http://schemas.microsoft.com/office/drawing/2010/main" val="0"/>
@@ -1888,6 +4336,369 @@
         </w:drawing>
       </w:r>
     </w:p>
+    <w:p>
+      <w:pPr>
+        <w:rPr>
+          <w:lang w:val="en-US"/>
+        </w:rPr>
+      </w:pPr>
+      <w:r>
+        <w:rPr>
+          <w:lang w:val="en-US"/>
+        </w:rPr>
+        <w:br w:type="page"/>
+      </w:r>
+    </w:p>
+    <w:p>
+      <w:pPr>
+        <w:pStyle w:val="berschrift1"/>
+        <w:rPr>
+          <w:lang w:val="en-US"/>
+        </w:rPr>
+      </w:pPr>
+      <w:r>
+        <w:rPr>
+          <w:lang w:val="en-US"/>
+        </w:rPr>
+        <w:lastRenderedPageBreak/>
+        <w:t>References</w:t>
+      </w:r>
+    </w:p>
+    <w:p>
+      <w:pPr>
+        <w:pStyle w:val="StandardWeb"/>
+        <w:ind w:left="480" w:hanging="480"/>
+        <w:rPr>
+          <w:sz w:val="22"/>
+          <w:szCs w:val="22"/>
+          <w:lang w:val="en-US"/>
+        </w:rPr>
+      </w:pPr>
+      <w:r>
+        <w:rPr>
+          <w:sz w:val="22"/>
+          <w:szCs w:val="22"/>
+          <w:lang w:val="en-US"/>
+        </w:rPr>
+        <w:t>[1]</w:t>
+      </w:r>
+      <w:r>
+        <w:rPr>
+          <w:i/>
+          <w:iCs/>
+          <w:sz w:val="22"/>
+          <w:szCs w:val="22"/>
+          <w:lang w:val="en-US"/>
+        </w:rPr>
+        <w:t xml:space="preserve"> </w:t>
+      </w:r>
+      <w:r>
+        <w:rPr>
+          <w:i/>
+          <w:iCs/>
+          <w:sz w:val="22"/>
+          <w:szCs w:val="22"/>
+          <w:lang w:val="en-US"/>
+        </w:rPr>
+        <w:t>Working with sensor locations — MNE 0.22.0 documentation</w:t>
+      </w:r>
+      <w:r>
+        <w:rPr>
+          <w:sz w:val="22"/>
+          <w:szCs w:val="22"/>
+          <w:lang w:val="en-US"/>
+        </w:rPr>
+        <w:t xml:space="preserve">. (n.d.). Retrieved March 28, 2021, from </w:t>
+      </w:r>
+      <w:hyperlink r:id="rId15" w:history="1">
+        <w:r>
+          <w:rPr>
+            <w:rStyle w:val="Hyperlink"/>
+            <w:sz w:val="22"/>
+            <w:szCs w:val="22"/>
+            <w:lang w:val="en-US"/>
+          </w:rPr>
+          <w:t>https://mne.tools/stable/auto_tutorials/intro/plot_40_sensor_locations.html</w:t>
+        </w:r>
+      </w:hyperlink>
+    </w:p>
+    <w:p>
+      <w:pPr>
+        <w:pStyle w:val="StandardWeb"/>
+        <w:ind w:left="480" w:hanging="480"/>
+        <w:rPr>
+          <w:sz w:val="22"/>
+          <w:szCs w:val="22"/>
+          <w:lang w:val="en-US"/>
+        </w:rPr>
+      </w:pPr>
+      <w:r>
+        <w:rPr>
+          <w:sz w:val="22"/>
+          <w:szCs w:val="22"/>
+          <w:lang w:val="en-US"/>
+        </w:rPr>
+        <w:t xml:space="preserve">[2] </w:t>
+      </w:r>
+      <w:r>
+        <w:rPr>
+          <w:i/>
+          <w:iCs/>
+          <w:sz w:val="22"/>
+          <w:szCs w:val="22"/>
+          <w:lang w:val="en-US"/>
+        </w:rPr>
+        <w:t>Rejecting bad data (channels and segments) — MNE 0.15 documentation</w:t>
+      </w:r>
+      <w:r>
+        <w:rPr>
+          <w:sz w:val="22"/>
+          <w:szCs w:val="22"/>
+          <w:lang w:val="en-US"/>
+        </w:rPr>
+        <w:t xml:space="preserve">. (n.d.). Retrieved March 28, 2021, from </w:t>
+      </w:r>
+      <w:hyperlink r:id="rId16" w:history="1">
+        <w:r>
+          <w:rPr>
+            <w:rStyle w:val="Hyperlink"/>
+            <w:sz w:val="22"/>
+            <w:szCs w:val="22"/>
+            <w:lang w:val="en-US"/>
+          </w:rPr>
+          <w:t>https://mne.tools/0.15/auto_tutorials/plot_artifacts_correction_rejection.html</w:t>
+        </w:r>
+      </w:hyperlink>
+    </w:p>
+    <w:p>
+      <w:pPr>
+        <w:pStyle w:val="StandardWeb"/>
+        <w:ind w:left="480" w:hanging="480"/>
+        <w:rPr>
+          <w:sz w:val="22"/>
+          <w:szCs w:val="22"/>
+          <w:lang w:val="en-US"/>
+        </w:rPr>
+      </w:pPr>
+      <w:r>
+        <w:rPr>
+          <w:sz w:val="22"/>
+          <w:szCs w:val="22"/>
+          <w:lang w:val="en-US"/>
+        </w:rPr>
+        <w:t xml:space="preserve">[3] </w:t>
+      </w:r>
+      <w:r>
+        <w:rPr>
+          <w:i/>
+          <w:iCs/>
+          <w:sz w:val="22"/>
+          <w:szCs w:val="22"/>
+          <w:lang w:val="en-US"/>
+        </w:rPr>
+        <w:t>Interpolating bad channels — MNE 0.22.0 documentation</w:t>
+      </w:r>
+      <w:r>
+        <w:rPr>
+          <w:sz w:val="22"/>
+          <w:szCs w:val="22"/>
+          <w:lang w:val="en-US"/>
+        </w:rPr>
+        <w:t xml:space="preserve">. (n.d.). Retrieved March 28, 2021, from </w:t>
+      </w:r>
+      <w:hyperlink r:id="rId17" w:history="1">
+        <w:r>
+          <w:rPr>
+            <w:rStyle w:val="Hyperlink"/>
+            <w:sz w:val="22"/>
+            <w:szCs w:val="22"/>
+            <w:lang w:val="en-US"/>
+          </w:rPr>
+          <w:t>https://mne.tools/stable/auto_tutorials/preprocessing/plot_15_handling_bad_channels.html</w:t>
+        </w:r>
+      </w:hyperlink>
+    </w:p>
+    <w:p>
+      <w:pPr>
+        <w:pStyle w:val="StandardWeb"/>
+        <w:ind w:left="480" w:hanging="480"/>
+        <w:rPr>
+          <w:color w:val="222222"/>
+          <w:sz w:val="22"/>
+          <w:szCs w:val="22"/>
+          <w:shd w:val="clear" w:color="auto" w:fill="FFFFFF"/>
+        </w:rPr>
+      </w:pPr>
+      <w:r>
+        <w:rPr>
+          <w:sz w:val="22"/>
+          <w:szCs w:val="22"/>
+          <w:lang w:val="en-US"/>
+        </w:rPr>
+        <w:t xml:space="preserve">[4] </w:t>
+      </w:r>
+      <w:r>
+        <w:rPr>
+          <w:color w:val="222222"/>
+          <w:sz w:val="22"/>
+          <w:szCs w:val="22"/>
+          <w:shd w:val="clear" w:color="auto" w:fill="FFFFFF"/>
+          <w:lang w:val="en-US"/>
+        </w:rPr>
+        <w:t>Makeig, S., Bell, A. J., Jung, T. P., &amp; Sejnowski, T. J. (1996). Independent component analysis of electroencephalographic data. </w:t>
+      </w:r>
+      <w:r>
+        <w:rPr>
+          <w:i/>
+          <w:iCs/>
+          <w:color w:val="222222"/>
+          <w:sz w:val="22"/>
+          <w:szCs w:val="22"/>
+          <w:shd w:val="clear" w:color="auto" w:fill="FFFFFF"/>
+        </w:rPr>
+        <w:t>Advances in neural information processing systems</w:t>
+      </w:r>
+      <w:r>
+        <w:rPr>
+          <w:color w:val="222222"/>
+          <w:sz w:val="22"/>
+          <w:szCs w:val="22"/>
+          <w:shd w:val="clear" w:color="auto" w:fill="FFFFFF"/>
+        </w:rPr>
+        <w:t>, 145-151.</w:t>
+      </w:r>
+    </w:p>
+    <w:p>
+      <w:pPr>
+        <w:pStyle w:val="StandardWeb"/>
+        <w:ind w:left="480" w:hanging="480"/>
+        <w:rPr>
+          <w:sz w:val="22"/>
+          <w:szCs w:val="22"/>
+          <w:lang w:val="en-US"/>
+        </w:rPr>
+      </w:pPr>
+      <w:r>
+        <w:rPr>
+          <w:color w:val="222222"/>
+          <w:sz w:val="22"/>
+          <w:szCs w:val="22"/>
+          <w:shd w:val="clear" w:color="auto" w:fill="FFFFFF"/>
+          <w:lang w:val="en-US"/>
+        </w:rPr>
+        <w:t xml:space="preserve">[5] </w:t>
+      </w:r>
+      <w:r>
+        <w:rPr>
+          <w:i/>
+          <w:iCs/>
+          <w:sz w:val="22"/>
+          <w:szCs w:val="22"/>
+          <w:lang w:val="en-US"/>
+        </w:rPr>
+        <w:t>mne.preprocessing.ICA — MNE 0.22.0 documentation</w:t>
+      </w:r>
+      <w:r>
+        <w:rPr>
+          <w:sz w:val="22"/>
+          <w:szCs w:val="22"/>
+          <w:lang w:val="en-US"/>
+        </w:rPr>
+        <w:t xml:space="preserve">. (n.d.). Retrieved March 28, 2021, from </w:t>
+      </w:r>
+      <w:hyperlink r:id="rId18" w:history="1">
+        <w:r>
+          <w:rPr>
+            <w:rStyle w:val="Hyperlink"/>
+            <w:sz w:val="22"/>
+            <w:szCs w:val="22"/>
+            <w:lang w:val="en-US"/>
+          </w:rPr>
+          <w:t>https://mne.tools/stable/generated/mne.preprocessing.ICA.html</w:t>
+        </w:r>
+      </w:hyperlink>
+    </w:p>
+    <w:p>
+      <w:pPr>
+        <w:pStyle w:val="StandardWeb"/>
+        <w:ind w:left="480" w:hanging="480"/>
+        <w:rPr>
+          <w:sz w:val="22"/>
+          <w:szCs w:val="22"/>
+          <w:lang w:val="en-US"/>
+        </w:rPr>
+      </w:pPr>
+    </w:p>
+    <w:p>
+      <w:pPr>
+        <w:pStyle w:val="StandardWeb"/>
+        <w:ind w:left="480" w:hanging="480"/>
+        <w:rPr>
+          <w:sz w:val="22"/>
+          <w:szCs w:val="22"/>
+          <w:lang w:val="en-US"/>
+        </w:rPr>
+      </w:pPr>
+    </w:p>
+    <w:p>
+      <w:pPr>
+        <w:pStyle w:val="StandardWeb"/>
+        <w:ind w:left="480" w:hanging="480"/>
+        <w:rPr>
+          <w:lang w:val="en-US"/>
+        </w:rPr>
+      </w:pPr>
+    </w:p>
+    <w:p>
+      <w:pPr>
+        <w:pStyle w:val="StandardWeb"/>
+        <w:ind w:left="480" w:hanging="480"/>
+        <w:rPr>
+          <w:lang w:val="en-US"/>
+        </w:rPr>
+      </w:pPr>
+    </w:p>
+    <w:p>
+      <w:pPr>
+        <w:pStyle w:val="StandardWeb"/>
+        <w:ind w:left="480" w:hanging="480"/>
+        <w:rPr>
+          <w:lang w:val="en-US"/>
+        </w:rPr>
+      </w:pPr>
+    </w:p>
+    <w:p>
+      <w:pPr>
+        <w:pStyle w:val="StandardWeb"/>
+        <w:ind w:left="480" w:hanging="480"/>
+        <w:rPr>
+          <w:lang w:val="en-US"/>
+        </w:rPr>
+      </w:pPr>
+    </w:p>
+    <w:p>
+      <w:pPr>
+        <w:pStyle w:val="StandardWeb"/>
+        <w:ind w:left="480" w:hanging="480"/>
+        <w:rPr>
+          <w:lang w:val="en-US"/>
+        </w:rPr>
+      </w:pPr>
+    </w:p>
+    <w:p>
+      <w:pPr>
+        <w:rPr>
+          <w:lang w:val="en-US"/>
+        </w:rPr>
+      </w:pPr>
+    </w:p>
+    <w:p>
+      <w:pPr>
+        <w:rPr>
+          <w:lang w:val="en-US"/>
+        </w:rPr>
+      </w:pPr>
+    </w:p>
     <w:sectPr>
       <w:pgSz w:w="11906" w:h="16838"/>
       <w:pgMar w:top="1417" w:right="1417" w:bottom="1134" w:left="1417" w:header="708" w:footer="708" w:gutter="0"/>
@@ -1901,6 +4712,119 @@
 <file path=word/numbering.xml><?xml version="1.0" encoding="utf-8"?>
 <w:numbering xmlns:wpc="http://schemas.microsoft.com/office/word/2010/wordprocessingCanvas" xmlns:cx="http://schemas.microsoft.com/office/drawing/2014/chartex" xmlns:cx1="http://schemas.microsoft.com/office/drawing/2015/9/8/chartex" xmlns:cx2="http://schemas.microsoft.com/office/drawing/2015/10/21/chartex" xmlns:cx3="http://schemas.microsoft.com/office/drawing/2016/5/9/chartex" xmlns:cx4="http://schemas.microsoft.com/office/drawing/2016/5/10/chartex" xmlns:cx5="http://schemas.microsoft.com/office/drawing/2016/5/11/chartex" xmlns:cx6="http://schemas.microsoft.com/office/drawing/2016/5/12/chartex" xmlns:cx7="http://schemas.microsoft.com/office/drawing/2016/5/13/chartex" xmlns:cx8="http://schemas.microsoft.com/office/drawing/2016/5/14/chartex" xmlns:mc="http://schemas.openxmlformats.org/markup-compatibility/2006" xmlns:aink="http://schemas.microsoft.com/office/drawing/2016/ink" xmlns:am3d="http://schemas.microsoft.com/office/drawing/2017/model3d" xmlns:o="urn:schemas-microsoft-com:office:office" xmlns:r="http://schemas.openxmlformats.org/officeDocument/2006/relationships" xmlns:m="http://schemas.openxmlformats.org/officeDocument/2006/math" xmlns:v="urn:schemas-microsoft-com:vml" xmlns:wp14="http://schemas.microsoft.com/office/word/2010/wordprocessingDrawing" xmlns:wp="http://schemas.openxmlformats.org/drawingml/2006/wordprocessingDrawing" xmlns:w10="urn:schemas-microsoft-com:office:word" xmlns:w="http://schemas.openxmlformats.org/wordprocessingml/2006/main" xmlns:w14="http://schemas.microsoft.com/office/word/2010/wordml" xmlns:w15="http://schemas.microsoft.com/office/word/2012/wordml" xmlns:w16cex="http://schemas.microsoft.com/office/word/2018/wordml/cex" xmlns:w16cid="http://schemas.microsoft.com/office/word/2016/wordml/cid" xmlns:w16="http://schemas.microsoft.com/office/word/2018/wordml" xmlns:w16se="http://schemas.microsoft.com/office/word/2015/wordml/symex" xmlns:wpg="http://schemas.microsoft.com/office/word/2010/wordprocessingGroup" xmlns:wpi="http://schemas.microsoft.com/office/word/2010/wordprocessingInk" xmlns:wne="http://schemas.microsoft.com/office/word/2006/wordml" xmlns:wps="http://schemas.microsoft.com/office/word/2010/wordprocessingShape" mc:Ignorable="w14 w15 w16se w16cid w16 w16cex wp14">
   <w:abstractNum w:abstractNumId="0" w15:restartNumberingAfterBreak="0">
+    <w:nsid w:val="1BC63FD9"/>
+    <w:multiLevelType w:val="hybridMultilevel"/>
+    <w:tmpl w:val="75D86230"/>
+    <w:lvl w:ilvl="0" w:tplc="04070001">
+      <w:start w:val="1"/>
+      <w:numFmt w:val="bullet"/>
+      <w:lvlText w:val=""/>
+      <w:lvlJc w:val="left"/>
+      <w:pPr>
+        <w:ind w:left="720" w:hanging="360"/>
+      </w:pPr>
+      <w:rPr>
+        <w:rFonts w:ascii="Symbol" w:hAnsi="Symbol" w:hint="default"/>
+      </w:rPr>
+    </w:lvl>
+    <w:lvl w:ilvl="1" w:tplc="04070003" w:tentative="1">
+      <w:start w:val="1"/>
+      <w:numFmt w:val="bullet"/>
+      <w:lvlText w:val="o"/>
+      <w:lvlJc w:val="left"/>
+      <w:pPr>
+        <w:ind w:left="1440" w:hanging="360"/>
+      </w:pPr>
+      <w:rPr>
+        <w:rFonts w:ascii="Courier New" w:hAnsi="Courier New" w:cs="Courier New" w:hint="default"/>
+      </w:rPr>
+    </w:lvl>
+    <w:lvl w:ilvl="2" w:tplc="04070005" w:tentative="1">
+      <w:start w:val="1"/>
+      <w:numFmt w:val="bullet"/>
+      <w:lvlText w:val=""/>
+      <w:lvlJc w:val="left"/>
+      <w:pPr>
+        <w:ind w:left="2160" w:hanging="360"/>
+      </w:pPr>
+      <w:rPr>
+        <w:rFonts w:ascii="Wingdings" w:hAnsi="Wingdings" w:hint="default"/>
+      </w:rPr>
+    </w:lvl>
+    <w:lvl w:ilvl="3" w:tplc="04070001" w:tentative="1">
+      <w:start w:val="1"/>
+      <w:numFmt w:val="bullet"/>
+      <w:lvlText w:val=""/>
+      <w:lvlJc w:val="left"/>
+      <w:pPr>
+        <w:ind w:left="2880" w:hanging="360"/>
+      </w:pPr>
+      <w:rPr>
+        <w:rFonts w:ascii="Symbol" w:hAnsi="Symbol" w:hint="default"/>
+      </w:rPr>
+    </w:lvl>
+    <w:lvl w:ilvl="4" w:tplc="04070003" w:tentative="1">
+      <w:start w:val="1"/>
+      <w:numFmt w:val="bullet"/>
+      <w:lvlText w:val="o"/>
+      <w:lvlJc w:val="left"/>
+      <w:pPr>
+        <w:ind w:left="3600" w:hanging="360"/>
+      </w:pPr>
+      <w:rPr>
+        <w:rFonts w:ascii="Courier New" w:hAnsi="Courier New" w:cs="Courier New" w:hint="default"/>
+      </w:rPr>
+    </w:lvl>
+    <w:lvl w:ilvl="5" w:tplc="04070005" w:tentative="1">
+      <w:start w:val="1"/>
+      <w:numFmt w:val="bullet"/>
+      <w:lvlText w:val=""/>
+      <w:lvlJc w:val="left"/>
+      <w:pPr>
+        <w:ind w:left="4320" w:hanging="360"/>
+      </w:pPr>
+      <w:rPr>
+        <w:rFonts w:ascii="Wingdings" w:hAnsi="Wingdings" w:hint="default"/>
+      </w:rPr>
+    </w:lvl>
+    <w:lvl w:ilvl="6" w:tplc="04070001" w:tentative="1">
+      <w:start w:val="1"/>
+      <w:numFmt w:val="bullet"/>
+      <w:lvlText w:val=""/>
+      <w:lvlJc w:val="left"/>
+      <w:pPr>
+        <w:ind w:left="5040" w:hanging="360"/>
+      </w:pPr>
+      <w:rPr>
+        <w:rFonts w:ascii="Symbol" w:hAnsi="Symbol" w:hint="default"/>
+      </w:rPr>
+    </w:lvl>
+    <w:lvl w:ilvl="7" w:tplc="04070003" w:tentative="1">
+      <w:start w:val="1"/>
+      <w:numFmt w:val="bullet"/>
+      <w:lvlText w:val="o"/>
+      <w:lvlJc w:val="left"/>
+      <w:pPr>
+        <w:ind w:left="5760" w:hanging="360"/>
+      </w:pPr>
+      <w:rPr>
+        <w:rFonts w:ascii="Courier New" w:hAnsi="Courier New" w:cs="Courier New" w:hint="default"/>
+      </w:rPr>
+    </w:lvl>
+    <w:lvl w:ilvl="8" w:tplc="04070005" w:tentative="1">
+      <w:start w:val="1"/>
+      <w:numFmt w:val="bullet"/>
+      <w:lvlText w:val=""/>
+      <w:lvlJc w:val="left"/>
+      <w:pPr>
+        <w:ind w:left="6480" w:hanging="360"/>
+      </w:pPr>
+      <w:rPr>
+        <w:rFonts w:ascii="Wingdings" w:hAnsi="Wingdings" w:hint="default"/>
+      </w:rPr>
+    </w:lvl>
+  </w:abstractNum>
+  <w:abstractNum w:abstractNumId="1" w15:restartNumberingAfterBreak="0">
     <w:nsid w:val="524D1E80"/>
     <w:multiLevelType w:val="multilevel"/>
     <w:tmpl w:val="04070025"/>
@@ -1995,7 +4919,7 @@
       </w:pPr>
     </w:lvl>
   </w:abstractNum>
-  <w:abstractNum w:abstractNumId="1" w15:restartNumberingAfterBreak="0">
+  <w:abstractNum w:abstractNumId="2" w15:restartNumberingAfterBreak="0">
     <w:nsid w:val="79A61C76"/>
     <w:multiLevelType w:val="hybridMultilevel"/>
     <w:tmpl w:val="3A58A8B2"/>
@@ -2109,9 +5033,12 @@
     </w:lvl>
   </w:abstractNum>
   <w:num w:numId="1">
+    <w:abstractNumId w:val="2"/>
+  </w:num>
+  <w:num w:numId="2">
     <w:abstractNumId w:val="1"/>
   </w:num>
-  <w:num w:numId="2">
+  <w:num w:numId="3">
     <w:abstractNumId w:val="0"/>
   </w:num>
 </w:numbering>
@@ -2515,7 +5442,7 @@
   <w:style w:type="paragraph" w:default="1" w:styleId="Standard">
     <w:name w:val="Normal"/>
     <w:qFormat/>
-    <w:rsid w:val="00481586"/>
+    <w:rsid w:val="0096673A"/>
   </w:style>
   <w:style w:type="paragraph" w:styleId="berschrift1">
     <w:name w:val="heading 1"/>
@@ -2573,7 +5500,6 @@
     <w:next w:val="Standard"/>
     <w:link w:val="berschrift3Zchn"/>
     <w:uiPriority w:val="9"/>
-    <w:semiHidden/>
     <w:unhideWhenUsed/>
     <w:qFormat/>
     <w:rsid w:val="00D6153F"/>
@@ -3005,7 +5931,6 @@
     <w:basedOn w:val="Absatz-Standardschriftart"/>
     <w:link w:val="berschrift3"/>
     <w:uiPriority w:val="9"/>
-    <w:semiHidden/>
     <w:rsid w:val="00D6153F"/>
     <w:rPr>
       <w:rFonts w:asciiTheme="majorHAnsi" w:eastAsiaTheme="majorEastAsia" w:hAnsiTheme="majorHAnsi" w:cstheme="majorBidi"/>
@@ -3094,6 +6019,42 @@
       <w:color w:val="272727" w:themeColor="text1" w:themeTint="D8"/>
       <w:sz w:val="21"/>
       <w:szCs w:val="21"/>
+    </w:rPr>
+  </w:style>
+  <w:style w:type="paragraph" w:styleId="StandardWeb">
+    <w:name w:val="Normal (Web)"/>
+    <w:basedOn w:val="Standard"/>
+    <w:uiPriority w:val="99"/>
+    <w:semiHidden/>
+    <w:unhideWhenUsed/>
+    <w:rsid w:val="00BA089F"/>
+    <w:pPr>
+      <w:spacing w:before="100" w:beforeAutospacing="1" w:after="100" w:afterAutospacing="1" w:line="240" w:lineRule="auto"/>
+    </w:pPr>
+    <w:rPr>
+      <w:rFonts w:ascii="Times New Roman" w:eastAsia="Times New Roman" w:hAnsi="Times New Roman" w:cs="Times New Roman"/>
+      <w:sz w:val="24"/>
+      <w:szCs w:val="24"/>
+      <w:lang w:eastAsia="de-DE"/>
+    </w:rPr>
+  </w:style>
+  <w:style w:type="paragraph" w:styleId="Beschriftung">
+    <w:name w:val="caption"/>
+    <w:basedOn w:val="Standard"/>
+    <w:next w:val="Standard"/>
+    <w:uiPriority w:val="35"/>
+    <w:unhideWhenUsed/>
+    <w:qFormat/>
+    <w:rsid w:val="0096673A"/>
+    <w:pPr>
+      <w:spacing w:line="240" w:lineRule="auto"/>
+    </w:pPr>
+    <w:rPr>
+      <w:i/>
+      <w:iCs/>
+      <w:color w:val="1F497D" w:themeColor="text2"/>
+      <w:sz w:val="18"/>
+      <w:szCs w:val="18"/>
     </w:rPr>
   </w:style>
 </w:styles>
@@ -3380,4 +6341,16 @@
   <a:objectDefaults/>
   <a:extraClrSchemeLst/>
 </a:theme>
+</file>
+
+<file path=customXml/item1.xml><?xml version="1.0" encoding="utf-8"?>
+<b:Sources xmlns:b="http://schemas.openxmlformats.org/officeDocument/2006/bibliography" xmlns="http://schemas.openxmlformats.org/officeDocument/2006/bibliography" SelectedStyle="\APASixthEditionOfficeOnline.xsl" StyleName="APA" Version="6"/>
+</file>
+
+<file path=customXml/itemProps1.xml><?xml version="1.0" encoding="utf-8"?>
+<ds:datastoreItem xmlns:ds="http://schemas.openxmlformats.org/officeDocument/2006/customXml" ds:itemID="{35652E2F-668F-4B20-B72F-91F51D577BD4}">
+  <ds:schemaRefs>
+    <ds:schemaRef ds:uri="http://schemas.openxmlformats.org/officeDocument/2006/bibliography"/>
+  </ds:schemaRefs>
+</ds:datastoreItem>
 </file>
</xml_diff>

<commit_message>
Add plots of preprocessing to doc
</commit_message>
<xml_diff>
--- a/doc/Report_EEG_Thomas_Monninger.docx
+++ b/doc/Report_EEG_Thomas_Monninger.docx
@@ -4309,7 +4309,428 @@
         <w:rPr>
           <w:lang w:val="en-US"/>
         </w:rPr>
-        <w:t>[TODO Add figure of pre post filter]</w:t>
+        <w:t xml:space="preserve">An exemplary result of the chosen filter parameters can be seen in figure 3 for subject 040. The frequency scale is logarithmic, the ordinate displays the signal power in </w:t>
+      </w:r>
+      <m:oMath>
+        <m:f>
+          <m:fPr>
+            <m:ctrlPr>
+              <w:rPr>
+                <w:rFonts w:ascii="Cambria Math" w:hAnsi="Cambria Math"/>
+                <w:i/>
+                <w:lang w:val="en-US"/>
+              </w:rPr>
+            </m:ctrlPr>
+          </m:fPr>
+          <m:num>
+            <m:r>
+              <w:rPr>
+                <w:rFonts w:ascii="Cambria Math" w:hAnsi="Cambria Math"/>
+                <w:lang w:val="en-US"/>
+              </w:rPr>
+              <m:t>μ</m:t>
+            </m:r>
+            <m:sSup>
+              <m:sSupPr>
+                <m:ctrlPr>
+                  <w:rPr>
+                    <w:rFonts w:ascii="Cambria Math" w:hAnsi="Cambria Math"/>
+                    <w:i/>
+                    <w:lang w:val="en-US"/>
+                  </w:rPr>
+                </m:ctrlPr>
+              </m:sSupPr>
+              <m:e>
+                <m:r>
+                  <w:rPr>
+                    <w:rFonts w:ascii="Cambria Math" w:hAnsi="Cambria Math"/>
+                    <w:lang w:val="en-US"/>
+                  </w:rPr>
+                  <m:t>V</m:t>
+                </m:r>
+              </m:e>
+              <m:sup>
+                <m:r>
+                  <w:rPr>
+                    <w:rFonts w:ascii="Cambria Math" w:hAnsi="Cambria Math"/>
+                    <w:lang w:val="en-US"/>
+                  </w:rPr>
+                  <m:t>2</m:t>
+                </m:r>
+              </m:sup>
+            </m:sSup>
+          </m:num>
+          <m:den>
+            <m:r>
+              <w:rPr>
+                <w:rFonts w:ascii="Cambria Math" w:hAnsi="Cambria Math"/>
+                <w:lang w:val="en-US"/>
+              </w:rPr>
+              <m:t>Hz</m:t>
+            </m:r>
+          </m:den>
+        </m:f>
+      </m:oMath>
+      <w:r>
+        <w:rPr>
+          <w:rFonts w:eastAsiaTheme="minorEastAsia"/>
+          <w:lang w:val="en-US"/>
+        </w:rPr>
+        <w:t>. The decibel scale is used to indicate the ratio between the electric potential and frequency</w:t>
+      </w:r>
+      <w:r>
+        <w:rPr>
+          <w:lang w:val="en-US"/>
+        </w:rPr>
+        <w:t xml:space="preserve"> </w:t>
+      </w:r>
+      <w:r>
+        <w:rPr>
+          <w:lang w:val="en-US"/>
+        </w:rPr>
+        <w:t>on a logarithmic scale. The upper plot shows the power spectral density before filtering. As typical for natural signals, the power decreases for increasing frequency. The line at 60Hz overlaps with a peak in the signal power. This comes from power line noise. The EEG data has been captured in California, where 60Hz is the default line frequency.</w:t>
+      </w:r>
+    </w:p>
+    <w:p>
+      <w:pPr>
+        <w:rPr>
+          <w:lang w:val="en-US"/>
+        </w:rPr>
+      </w:pPr>
+      <w:r>
+        <w:rPr>
+          <w:lang w:val="en-US"/>
+        </w:rPr>
+        <w:t xml:space="preserve">The lower plot indicates the power spectral density after filtering. The effect of the high-pass filter is not visible, since the affected frequency band is not plotted. An additional line at 50Hz indicates the upper bandpass edge of the low-pass component of the chosen bandpass filter. From this point on, the power decreases rapidly with increasing frequency. The peak at 60Hz remains very small after filtering, as desired during conception. The </w:t>
+      </w:r>
+      <w:r>
+        <w:rPr>
+          <w:lang w:val="en-US"/>
+        </w:rPr>
+        <w:t xml:space="preserve">-6dB </w:t>
+      </w:r>
+      <w:r>
+        <w:rPr>
+          <w:lang w:val="en-US"/>
+        </w:rPr>
+        <w:t>cutoff frequency of a low-pass filter with upper passband edge of 50Hz is at 56.25Hz</w:t>
+      </w:r>
+      <w:r>
+        <w:rPr>
+          <w:lang w:val="en-US"/>
+        </w:rPr>
+        <w:t xml:space="preserve">, meaning that at 56.25Hz the signal power is only </w:t>
+      </w:r>
+      <m:oMath>
+        <m:f>
+          <m:fPr>
+            <m:ctrlPr>
+              <w:rPr>
+                <w:rFonts w:ascii="Cambria Math" w:hAnsi="Cambria Math"/>
+                <w:i/>
+                <w:lang w:val="en-US"/>
+              </w:rPr>
+            </m:ctrlPr>
+          </m:fPr>
+          <m:num>
+            <m:r>
+              <w:rPr>
+                <w:rFonts w:ascii="Cambria Math" w:hAnsi="Cambria Math"/>
+                <w:lang w:val="en-US"/>
+              </w:rPr>
+              <m:t>1</m:t>
+            </m:r>
+          </m:num>
+          <m:den>
+            <m:r>
+              <w:rPr>
+                <w:rFonts w:ascii="Cambria Math" w:hAnsi="Cambria Math"/>
+                <w:lang w:val="en-US"/>
+              </w:rPr>
+              <m:t>4</m:t>
+            </m:r>
+          </m:den>
+        </m:f>
+      </m:oMath>
+      <w:r>
+        <w:rPr>
+          <w:rFonts w:eastAsiaTheme="minorEastAsia"/>
+          <w:lang w:val="en-US"/>
+        </w:rPr>
+        <w:t xml:space="preserve"> of the original signal. At higher frequencies, the signal continues to be damped exponentially</w:t>
+      </w:r>
+      <w:r>
+        <w:rPr>
+          <w:rFonts w:eastAsiaTheme="minorEastAsia"/>
+          <w:lang w:val="en-US"/>
+        </w:rPr>
+        <w:t xml:space="preserve"> in relation to the frequency</w:t>
+      </w:r>
+      <w:r>
+        <w:rPr>
+          <w:rFonts w:eastAsiaTheme="minorEastAsia"/>
+          <w:lang w:val="en-US"/>
+        </w:rPr>
+        <w:t>, so high frequencies are effectively cut</w:t>
+      </w:r>
+      <w:r>
+        <w:rPr>
+          <w:rFonts w:eastAsiaTheme="minorEastAsia"/>
+          <w:lang w:val="en-US"/>
+        </w:rPr>
+        <w:t>.</w:t>
+      </w:r>
+    </w:p>
+    <w:p>
+      <w:pPr>
+        <w:keepNext/>
+      </w:pPr>
+      <w:r>
+        <w:rPr>
+          <w:noProof/>
+          <w:lang w:val="en-US"/>
+        </w:rPr>
+        <w:lastRenderedPageBreak/>
+        <mc:AlternateContent>
+          <mc:Choice Requires="wps">
+            <w:drawing>
+              <wp:anchor distT="0" distB="0" distL="114300" distR="114300" simplePos="0" relativeHeight="251661312" behindDoc="0" locked="0" layoutInCell="1" allowOverlap="1" wp14:anchorId="730E13E0" wp14:editId="07A76B45">
+                <wp:simplePos x="0" y="0"/>
+                <wp:positionH relativeFrom="column">
+                  <wp:posOffset>3884362</wp:posOffset>
+                </wp:positionH>
+                <wp:positionV relativeFrom="paragraph">
+                  <wp:posOffset>2664223</wp:posOffset>
+                </wp:positionV>
+                <wp:extent cx="327546" cy="777923"/>
+                <wp:effectExtent l="19050" t="19050" r="15875" b="22225"/>
+                <wp:wrapNone/>
+                <wp:docPr id="39" name="Ellipse 39"/>
+                <wp:cNvGraphicFramePr/>
+                <a:graphic xmlns:a="http://schemas.openxmlformats.org/drawingml/2006/main">
+                  <a:graphicData uri="http://schemas.microsoft.com/office/word/2010/wordprocessingShape">
+                    <wps:wsp>
+                      <wps:cNvSpPr/>
+                      <wps:spPr>
+                        <a:xfrm>
+                          <a:off x="0" y="0"/>
+                          <a:ext cx="327546" cy="777923"/>
+                        </a:xfrm>
+                        <a:prstGeom prst="ellipse">
+                          <a:avLst/>
+                        </a:prstGeom>
+                        <a:noFill/>
+                        <a:ln w="38100">
+                          <a:solidFill>
+                            <a:srgbClr val="FF0000"/>
+                          </a:solidFill>
+                        </a:ln>
+                      </wps:spPr>
+                      <wps:style>
+                        <a:lnRef idx="2">
+                          <a:schemeClr val="accent1">
+                            <a:shade val="50000"/>
+                          </a:schemeClr>
+                        </a:lnRef>
+                        <a:fillRef idx="1">
+                          <a:schemeClr val="accent1"/>
+                        </a:fillRef>
+                        <a:effectRef idx="0">
+                          <a:schemeClr val="accent1"/>
+                        </a:effectRef>
+                        <a:fontRef idx="minor">
+                          <a:schemeClr val="lt1"/>
+                        </a:fontRef>
+                      </wps:style>
+                      <wps:bodyPr rot="0" spcFirstLastPara="0" vertOverflow="overflow" horzOverflow="overflow" vert="horz" wrap="square" lIns="91440" tIns="45720" rIns="91440" bIns="45720" numCol="1" spcCol="0" rtlCol="0" fromWordArt="0" anchor="ctr" anchorCtr="0" forceAA="0" compatLnSpc="1">
+                        <a:prstTxWarp prst="textNoShape">
+                          <a:avLst/>
+                        </a:prstTxWarp>
+                        <a:noAutofit/>
+                      </wps:bodyPr>
+                    </wps:wsp>
+                  </a:graphicData>
+                </a:graphic>
+              </wp:anchor>
+            </w:drawing>
+          </mc:Choice>
+          <mc:Fallback>
+            <w:pict>
+              <v:oval w14:anchorId="51958070" id="Ellipse 39" o:spid="_x0000_s1026" style="position:absolute;margin-left:305.85pt;margin-top:209.8pt;width:25.8pt;height:61.25pt;z-index:251661312;visibility:visible;mso-wrap-style:square;mso-wrap-distance-left:9pt;mso-wrap-distance-top:0;mso-wrap-distance-right:9pt;mso-wrap-distance-bottom:0;mso-position-horizontal:absolute;mso-position-horizontal-relative:text;mso-position-vertical:absolute;mso-position-vertical-relative:text;v-text-anchor:middle" o:gfxdata="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" filled="f" strokecolor="red" strokeweight="3pt"/>
+            </w:pict>
+          </mc:Fallback>
+        </mc:AlternateContent>
+      </w:r>
+      <w:r>
+        <w:rPr>
+          <w:noProof/>
+          <w:lang w:val="en-US"/>
+        </w:rPr>
+        <mc:AlternateContent>
+          <mc:Choice Requires="wps">
+            <w:drawing>
+              <wp:anchor distT="0" distB="0" distL="114300" distR="114300" simplePos="0" relativeHeight="251659264" behindDoc="0" locked="0" layoutInCell="1" allowOverlap="1" wp14:anchorId="2BE1AD76" wp14:editId="20954C45">
+                <wp:simplePos x="0" y="0"/>
+                <wp:positionH relativeFrom="column">
+                  <wp:posOffset>3924177</wp:posOffset>
+                </wp:positionH>
+                <wp:positionV relativeFrom="paragraph">
+                  <wp:posOffset>459740</wp:posOffset>
+                </wp:positionV>
+                <wp:extent cx="327546" cy="777923"/>
+                <wp:effectExtent l="19050" t="19050" r="15875" b="22225"/>
+                <wp:wrapNone/>
+                <wp:docPr id="38" name="Ellipse 38"/>
+                <wp:cNvGraphicFramePr/>
+                <a:graphic xmlns:a="http://schemas.openxmlformats.org/drawingml/2006/main">
+                  <a:graphicData uri="http://schemas.microsoft.com/office/word/2010/wordprocessingShape">
+                    <wps:wsp>
+                      <wps:cNvSpPr/>
+                      <wps:spPr>
+                        <a:xfrm>
+                          <a:off x="0" y="0"/>
+                          <a:ext cx="327546" cy="777923"/>
+                        </a:xfrm>
+                        <a:prstGeom prst="ellipse">
+                          <a:avLst/>
+                        </a:prstGeom>
+                        <a:noFill/>
+                        <a:ln w="38100">
+                          <a:solidFill>
+                            <a:srgbClr val="FF0000"/>
+                          </a:solidFill>
+                        </a:ln>
+                      </wps:spPr>
+                      <wps:style>
+                        <a:lnRef idx="2">
+                          <a:schemeClr val="accent1">
+                            <a:shade val="50000"/>
+                          </a:schemeClr>
+                        </a:lnRef>
+                        <a:fillRef idx="1">
+                          <a:schemeClr val="accent1"/>
+                        </a:fillRef>
+                        <a:effectRef idx="0">
+                          <a:schemeClr val="accent1"/>
+                        </a:effectRef>
+                        <a:fontRef idx="minor">
+                          <a:schemeClr val="lt1"/>
+                        </a:fontRef>
+                      </wps:style>
+                      <wps:bodyPr rot="0" spcFirstLastPara="0" vertOverflow="overflow" horzOverflow="overflow" vert="horz" wrap="square" lIns="91440" tIns="45720" rIns="91440" bIns="45720" numCol="1" spcCol="0" rtlCol="0" fromWordArt="0" anchor="ctr" anchorCtr="0" forceAA="0" compatLnSpc="1">
+                        <a:prstTxWarp prst="textNoShape">
+                          <a:avLst/>
+                        </a:prstTxWarp>
+                        <a:noAutofit/>
+                      </wps:bodyPr>
+                    </wps:wsp>
+                  </a:graphicData>
+                </a:graphic>
+              </wp:anchor>
+            </w:drawing>
+          </mc:Choice>
+          <mc:Fallback>
+            <w:pict>
+              <v:oval w14:anchorId="0E4956FB" id="Ellipse 38" o:spid="_x0000_s1026" style="position:absolute;margin-left:309pt;margin-top:36.2pt;width:25.8pt;height:61.25pt;z-index:251659264;visibility:visible;mso-wrap-style:square;mso-wrap-distance-left:9pt;mso-wrap-distance-top:0;mso-wrap-distance-right:9pt;mso-wrap-distance-bottom:0;mso-position-horizontal:absolute;mso-position-horizontal-relative:text;mso-position-vertical:absolute;mso-position-vertical-relative:text;v-text-anchor:middle" o:gfxdata="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" filled="f" strokecolor="red" strokeweight="3pt"/>
+            </w:pict>
+          </mc:Fallback>
+        </mc:AlternateContent>
+      </w:r>
+      <w:r>
+        <w:rPr>
+          <w:noProof/>
+          <w:lang w:val="en-US"/>
+        </w:rPr>
+        <w:drawing>
+          <wp:inline distT="0" distB="0" distL="0" distR="0" wp14:anchorId="33258BC2" wp14:editId="2E2E7F36">
+            <wp:extent cx="5753735" cy="4295775"/>
+            <wp:effectExtent l="0" t="0" r="0" b="9525"/>
+            <wp:docPr id="37" name="Grafik 37"/>
+            <wp:cNvGraphicFramePr>
+              <a:graphicFrameLocks xmlns:a="http://schemas.openxmlformats.org/drawingml/2006/main" noChangeAspect="1"/>
+            </wp:cNvGraphicFramePr>
+            <a:graphic xmlns:a="http://schemas.openxmlformats.org/drawingml/2006/main">
+              <a:graphicData uri="http://schemas.openxmlformats.org/drawingml/2006/picture">
+                <pic:pic xmlns:pic="http://schemas.openxmlformats.org/drawingml/2006/picture">
+                  <pic:nvPicPr>
+                    <pic:cNvPr id="0" name="Picture 16"/>
+                    <pic:cNvPicPr>
+                      <a:picLocks noChangeAspect="1" noChangeArrowheads="1"/>
+                    </pic:cNvPicPr>
+                  </pic:nvPicPr>
+                  <pic:blipFill>
+                    <a:blip r:embed="rId10">
+                      <a:extLst>
+                        <a:ext uri="{28A0092B-C50C-407E-A947-70E740481C1C}">
+                          <a14:useLocalDpi xmlns:a14="http://schemas.microsoft.com/office/drawing/2010/main" val="0"/>
+                        </a:ext>
+                      </a:extLst>
+                    </a:blip>
+                    <a:srcRect/>
+                    <a:stretch>
+                      <a:fillRect/>
+                    </a:stretch>
+                  </pic:blipFill>
+                  <pic:spPr bwMode="auto">
+                    <a:xfrm>
+                      <a:off x="0" y="0"/>
+                      <a:ext cx="5753735" cy="4295775"/>
+                    </a:xfrm>
+                    <a:prstGeom prst="rect">
+                      <a:avLst/>
+                    </a:prstGeom>
+                    <a:noFill/>
+                    <a:ln>
+                      <a:noFill/>
+                    </a:ln>
+                  </pic:spPr>
+                </pic:pic>
+              </a:graphicData>
+            </a:graphic>
+          </wp:inline>
+        </w:drawing>
+      </w:r>
+    </w:p>
+    <w:p>
+      <w:pPr>
+        <w:pStyle w:val="Beschriftung"/>
+        <w:rPr>
+          <w:lang w:val="en-US"/>
+        </w:rPr>
+      </w:pPr>
+      <w:r>
+        <w:rPr>
+          <w:lang w:val="en-US"/>
+        </w:rPr>
+        <w:t xml:space="preserve">Figure </w:t>
+      </w:r>
+      <w:r>
+        <w:fldChar w:fldCharType="begin"/>
+      </w:r>
+      <w:r>
+        <w:rPr>
+          <w:lang w:val="en-US"/>
+        </w:rPr>
+        <w:instrText xml:space="preserve"> SEQ Figure \* ARABIC </w:instrText>
+      </w:r>
+      <w:r>
+        <w:fldChar w:fldCharType="separate"/>
+      </w:r>
+      <w:r>
+        <w:rPr>
+          <w:noProof/>
+          <w:lang w:val="en-US"/>
+        </w:rPr>
+        <w:t>3</w:t>
+      </w:r>
+      <w:r>
+        <w:fldChar w:fldCharType="end"/>
+      </w:r>
+      <w:r>
+        <w:rPr>
+          <w:lang w:val="en-US"/>
+        </w:rPr>
+        <w:t>: Power spectral density diagram before (upper) and after (lower) bandpass filtering subject 040.</w:t>
       </w:r>
     </w:p>
     <w:p>
@@ -4519,7 +4940,7 @@
                     <pic:cNvPicPr/>
                   </pic:nvPicPr>
                   <pic:blipFill>
-                    <a:blip r:embed="rId10">
+                    <a:blip r:embed="rId11">
                       <a:extLst>
                         <a:ext uri="{28A0092B-C50C-407E-A947-70E740481C1C}">
                           <a14:useLocalDpi xmlns:a14="http://schemas.microsoft.com/office/drawing/2010/main" val="0"/>
@@ -4576,7 +4997,7 @@
           <w:noProof/>
           <w:lang w:val="en-US"/>
         </w:rPr>
-        <w:t>3</w:t>
+        <w:t>4</w:t>
       </w:r>
       <w:r>
         <w:fldChar w:fldCharType="end"/>
@@ -4598,7 +5019,14 @@
         <w:rPr>
           <w:lang w:val="en-US"/>
         </w:rPr>
-        <w:t>Bad channels can be spotted due to the fact that geometrically adjacent electrodes are strongly correlated and hence have a high inter-channel covariance. In contrast, good channels roughly follow the curve of their neighboring channels. In this work the channels of subject 1, 2 and 3 have been qualitatively evaluated</w:t>
+        <w:t xml:space="preserve">Bad channels can be spotted due to the fact that geometrically adjacent electrodes are strongly correlated and hence have a high inter-channel covariance. In contrast, good channels roughly follow </w:t>
+      </w:r>
+      <w:r>
+        <w:rPr>
+          <w:lang w:val="en-US"/>
+        </w:rPr>
+        <w:lastRenderedPageBreak/>
+        <w:t>the curve of their neighboring channels. In this work the channels of subject 1, 2 and 3 have been qualitatively evaluated</w:t>
       </w:r>
       <w:r>
         <w:rPr>
@@ -4617,7 +5045,6 @@
         <w:rPr>
           <w:lang w:val="en-US"/>
         </w:rPr>
-        <w:lastRenderedPageBreak/>
         <w:t>“</w:t>
       </w:r>
       <w:r>
@@ -4849,6 +5276,227 @@
     </w:p>
     <w:p>
       <w:pPr>
+        <w:rPr>
+          <w:lang w:val="en-US"/>
+        </w:rPr>
+      </w:pPr>
+      <w:r>
+        <w:rPr>
+          <w:lang w:val="en-US"/>
+        </w:rPr>
+        <w:t>As with every step in the pipeline, it is important to s</w:t>
+      </w:r>
+      <w:r>
+        <w:rPr>
+          <w:lang w:val="en-US"/>
+        </w:rPr>
+        <w:t>anity-check</w:t>
+      </w:r>
+      <w:r>
+        <w:rPr>
+          <w:lang w:val="en-US"/>
+        </w:rPr>
+        <w:t xml:space="preserve"> this implementation. Hence, as a demonstration</w:t>
+      </w:r>
+      <w:r>
+        <w:rPr>
+          <w:lang w:val="en-US"/>
+        </w:rPr>
+        <w:t>,</w:t>
+      </w:r>
+      <w:r>
+        <w:rPr>
+          <w:lang w:val="en-US"/>
+        </w:rPr>
+        <w:t xml:space="preserve"> the following channels were temporarily marked as bad for subject 001:</w:t>
+      </w:r>
+    </w:p>
+    <w:p>
+      <w:pPr>
+        <w:rPr>
+          <w:lang w:val="en-US"/>
+        </w:rPr>
+      </w:pPr>
+      <w:r>
+        <w:rPr>
+          <w:lang w:val="en-US"/>
+        </w:rPr>
+        <w:t>['F3', 'F7', 'FC3', 'C3', 'C5', 'P3']</w:t>
+      </w:r>
+    </w:p>
+    <w:p>
+      <w:pPr>
+        <w:rPr>
+          <w:lang w:val="en-US"/>
+        </w:rPr>
+      </w:pPr>
+      <w:r>
+        <w:rPr>
+          <w:lang w:val="en-US"/>
+        </w:rPr>
+        <w:t xml:space="preserve">The result can be found in figure </w:t>
+      </w:r>
+      <w:r>
+        <w:rPr>
+          <w:lang w:val="en-US"/>
+        </w:rPr>
+        <w:t xml:space="preserve">4. The upper plot shows all channels, including the channels with bad annotation in red. </w:t>
+      </w:r>
+      <w:r>
+        <w:rPr>
+          <w:lang w:val="en-US"/>
+        </w:rPr>
+        <w:t>After interpolation, the originally red curves change and they are drawn in black, since the list of bad channels is cleared.</w:t>
+      </w:r>
+      <w:r>
+        <w:rPr>
+          <w:lang w:val="en-US"/>
+        </w:rPr>
+        <w:t xml:space="preserve"> It is furthermore worthwhile to note that the channels of subject 001 are overall very noisy. Details can be found in the subsection “Bad subjects”. </w:t>
+      </w:r>
+    </w:p>
+    <w:p>
+      <w:pPr>
+        <w:rPr>
+          <w:lang w:val="en-US"/>
+        </w:rPr>
+      </w:pPr>
+      <w:r>
+        <w:rPr>
+          <w:lang w:val="en-US"/>
+        </w:rPr>
+        <w:br w:type="page"/>
+      </w:r>
+    </w:p>
+    <w:p>
+      <w:pPr>
+        <w:keepNext/>
+      </w:pPr>
+      <w:r>
+        <w:rPr>
+          <w:noProof/>
+          <w:lang w:val="en-US"/>
+        </w:rPr>
+        <w:lastRenderedPageBreak/>
+        <w:drawing>
+          <wp:inline distT="0" distB="0" distL="0" distR="0" wp14:anchorId="77EC0E46" wp14:editId="589AB219">
+            <wp:extent cx="5760720" cy="4591685"/>
+            <wp:effectExtent l="0" t="0" r="0" b="0"/>
+            <wp:docPr id="36" name="Grafik 36"/>
+            <wp:cNvGraphicFramePr>
+              <a:graphicFrameLocks xmlns:a="http://schemas.openxmlformats.org/drawingml/2006/main" noChangeAspect="1"/>
+            </wp:cNvGraphicFramePr>
+            <a:graphic xmlns:a="http://schemas.openxmlformats.org/drawingml/2006/main">
+              <a:graphicData uri="http://schemas.openxmlformats.org/drawingml/2006/picture">
+                <pic:pic xmlns:pic="http://schemas.openxmlformats.org/drawingml/2006/picture">
+                  <pic:nvPicPr>
+                    <pic:cNvPr id="36" name="Grafik 36"/>
+                    <pic:cNvPicPr/>
+                  </pic:nvPicPr>
+                  <pic:blipFill>
+                    <a:blip r:embed="rId12">
+                      <a:extLst>
+                        <a:ext uri="{28A0092B-C50C-407E-A947-70E740481C1C}">
+                          <a14:useLocalDpi xmlns:a14="http://schemas.microsoft.com/office/drawing/2010/main" val="0"/>
+                        </a:ext>
+                      </a:extLst>
+                    </a:blip>
+                    <a:stretch>
+                      <a:fillRect/>
+                    </a:stretch>
+                  </pic:blipFill>
+                  <pic:spPr>
+                    <a:xfrm>
+                      <a:off x="0" y="0"/>
+                      <a:ext cx="5760720" cy="4591685"/>
+                    </a:xfrm>
+                    <a:prstGeom prst="rect">
+                      <a:avLst/>
+                    </a:prstGeom>
+                  </pic:spPr>
+                </pic:pic>
+              </a:graphicData>
+            </a:graphic>
+          </wp:inline>
+        </w:drawing>
+      </w:r>
+    </w:p>
+    <w:p>
+      <w:pPr>
+        <w:pStyle w:val="Beschriftung"/>
+        <w:rPr>
+          <w:lang w:val="en-US"/>
+        </w:rPr>
+      </w:pPr>
+      <w:r>
+        <w:rPr>
+          <w:lang w:val="en-US"/>
+        </w:rPr>
+        <w:t xml:space="preserve">Figure </w:t>
+      </w:r>
+      <w:r>
+        <w:fldChar w:fldCharType="begin"/>
+      </w:r>
+      <w:r>
+        <w:rPr>
+          <w:lang w:val="en-US"/>
+        </w:rPr>
+        <w:instrText xml:space="preserve"> SEQ Figure \* ARABIC </w:instrText>
+      </w:r>
+      <w:r>
+        <w:fldChar w:fldCharType="separate"/>
+      </w:r>
+      <w:r>
+        <w:rPr>
+          <w:noProof/>
+          <w:lang w:val="en-US"/>
+        </w:rPr>
+        <w:t>5</w:t>
+      </w:r>
+      <w:r>
+        <w:fldChar w:fldCharType="end"/>
+      </w:r>
+      <w:r>
+        <w:rPr>
+          <w:lang w:val="en-US"/>
+        </w:rPr>
+        <w:t>:</w:t>
+      </w:r>
+      <w:r>
+        <w:rPr>
+          <w:lang w:val="en-US"/>
+        </w:rPr>
+        <w:t xml:space="preserve"> Butterfly view of selected channels of subject 001 before interpolation (upper) and after interpolation (lower). For demonstration purposes, the channels </w:t>
+      </w:r>
+      <w:r>
+        <w:rPr>
+          <w:lang w:val="en-US"/>
+        </w:rPr>
+        <w:t>['F3', 'F7', 'FC3', 'C3', 'C5', 'P3']</w:t>
+      </w:r>
+      <w:r>
+        <w:rPr>
+          <w:lang w:val="en-US"/>
+        </w:rPr>
+        <w:t xml:space="preserve"> have been marked as bad.</w:t>
+      </w:r>
+    </w:p>
+    <w:p>
+      <w:pPr>
+        <w:rPr>
+          <w:lang w:val="en-US"/>
+        </w:rPr>
+      </w:pPr>
+    </w:p>
+    <w:p>
+      <w:pPr>
+        <w:rPr>
+          <w:lang w:val="en-US"/>
+        </w:rPr>
+      </w:pPr>
+    </w:p>
+    <w:p>
+      <w:pPr>
         <w:pStyle w:val="berschrift3"/>
         <w:rPr>
           <w:lang w:val="en-US"/>
@@ -4908,6 +5556,19 @@
           <w:lang w:val="en-US"/>
         </w:rPr>
         <w:t>y</w:t>
+      </w:r>
+    </w:p>
+    <w:p>
+      <w:pPr>
+        <w:rPr>
+          <w:lang w:val="en-US"/>
+        </w:rPr>
+      </w:pPr>
+      <w:r>
+        <w:rPr>
+          <w:lang w:val="en-US"/>
+        </w:rPr>
+        <w:t xml:space="preserve">Specific time segments of the experiment might be corrupted due to various reasons. One example is body motion of the subject under study, which results in strong artefacts across multiple channels. </w:t>
       </w:r>
     </w:p>
     <w:p>
@@ -4996,6 +5657,153 @@
     </w:p>
     <w:p>
       <w:pPr>
+        <w:rPr>
+          <w:lang w:val="en-US"/>
+        </w:rPr>
+      </w:pPr>
+    </w:p>
+    <w:p>
+      <w:pPr>
+        <w:rPr>
+          <w:lang w:val="en-US"/>
+        </w:rPr>
+      </w:pPr>
+      <w:r>
+        <w:rPr>
+          <w:lang w:val="en-US"/>
+        </w:rPr>
+        <w:t xml:space="preserve">A comparison plot is generated for each of the subjects. Figure 6 shows the results at electrode PO8 of subject 040. The resulting signal of all 4 cleaning methods is visualized: raw (uncleaned), manual </w:t>
+      </w:r>
+      <w:r>
+        <w:rPr>
+          <w:lang w:val="en-US"/>
+        </w:rPr>
+        <w:lastRenderedPageBreak/>
+        <w:t xml:space="preserve">cleaning (using either the pre-computed or the manual cleaning annotations), cleaning by threshold and the use of AutoReject. It can be clearly seen that manual cleaning and AutoReject are close to the raw signal, which means that only few bad segments were present in the signal. Threshold cleaning gives a quite different result. When sanity-checking all subjects, this was a general observation. Indication is given that threshold cleaning does not work sufficiently well and should not be used. On the other side, AutoReject and the data provided for manual cleaning are very similar for most of the subjects. One could hence argue that the AutoReject algorithm is pretty sophisticated and the manual cleaning procedure produced no obvious errors. </w:t>
+      </w:r>
+      <w:r>
+        <w:rPr>
+          <w:lang w:val="en-US"/>
+        </w:rPr>
+        <w:t>Also, for the three manually cleaned subjects the bad segments have been cross-checked with AutoReject and generally a good overlap has been identified.</w:t>
+      </w:r>
+    </w:p>
+    <w:p>
+      <w:pPr>
+        <w:keepNext/>
+      </w:pPr>
+      <w:r>
+        <w:rPr>
+          <w:noProof/>
+          <w:lang w:val="en-US"/>
+        </w:rPr>
+        <w:drawing>
+          <wp:inline distT="0" distB="0" distL="0" distR="0" wp14:anchorId="1C2B4E12" wp14:editId="40D4339A">
+            <wp:extent cx="5752465" cy="4619625"/>
+            <wp:effectExtent l="0" t="0" r="635" b="9525"/>
+            <wp:docPr id="40" name="Grafik 40"/>
+            <wp:cNvGraphicFramePr>
+              <a:graphicFrameLocks xmlns:a="http://schemas.openxmlformats.org/drawingml/2006/main" noChangeAspect="1"/>
+            </wp:cNvGraphicFramePr>
+            <a:graphic xmlns:a="http://schemas.openxmlformats.org/drawingml/2006/main">
+              <a:graphicData uri="http://schemas.openxmlformats.org/drawingml/2006/picture">
+                <pic:pic xmlns:pic="http://schemas.openxmlformats.org/drawingml/2006/picture">
+                  <pic:nvPicPr>
+                    <pic:cNvPr id="0" name="Picture 17"/>
+                    <pic:cNvPicPr>
+                      <a:picLocks noChangeAspect="1" noChangeArrowheads="1"/>
+                    </pic:cNvPicPr>
+                  </pic:nvPicPr>
+                  <pic:blipFill>
+                    <a:blip r:embed="rId13">
+                      <a:extLst>
+                        <a:ext uri="{28A0092B-C50C-407E-A947-70E740481C1C}">
+                          <a14:useLocalDpi xmlns:a14="http://schemas.microsoft.com/office/drawing/2010/main" val="0"/>
+                        </a:ext>
+                      </a:extLst>
+                    </a:blip>
+                    <a:srcRect/>
+                    <a:stretch>
+                      <a:fillRect/>
+                    </a:stretch>
+                  </pic:blipFill>
+                  <pic:spPr bwMode="auto">
+                    <a:xfrm>
+                      <a:off x="0" y="0"/>
+                      <a:ext cx="5752465" cy="4619625"/>
+                    </a:xfrm>
+                    <a:prstGeom prst="rect">
+                      <a:avLst/>
+                    </a:prstGeom>
+                    <a:noFill/>
+                    <a:ln>
+                      <a:noFill/>
+                    </a:ln>
+                  </pic:spPr>
+                </pic:pic>
+              </a:graphicData>
+            </a:graphic>
+          </wp:inline>
+        </w:drawing>
+      </w:r>
+    </w:p>
+    <w:p>
+      <w:pPr>
+        <w:pStyle w:val="Beschriftung"/>
+        <w:rPr>
+          <w:lang w:val="en-US"/>
+        </w:rPr>
+      </w:pPr>
+      <w:r>
+        <w:rPr>
+          <w:lang w:val="en-US"/>
+        </w:rPr>
+        <w:t xml:space="preserve">Figure </w:t>
+      </w:r>
+      <w:r>
+        <w:fldChar w:fldCharType="begin"/>
+      </w:r>
+      <w:r>
+        <w:rPr>
+          <w:lang w:val="en-US"/>
+        </w:rPr>
+        <w:instrText xml:space="preserve"> SEQ Figure \* ARABIC </w:instrText>
+      </w:r>
+      <w:r>
+        <w:fldChar w:fldCharType="separate"/>
+      </w:r>
+      <w:r>
+        <w:rPr>
+          <w:noProof/>
+          <w:lang w:val="en-US"/>
+        </w:rPr>
+        <w:t>6</w:t>
+      </w:r>
+      <w:r>
+        <w:fldChar w:fldCharType="end"/>
+      </w:r>
+      <w:r>
+        <w:rPr>
+          <w:lang w:val="en-US"/>
+        </w:rPr>
+        <w:t>: Comparison plot between different methods of cleaning bad segments.</w:t>
+      </w:r>
+      <w:r>
+        <w:rPr>
+          <w:noProof/>
+          <w:lang w:val="en-US"/>
+        </w:rPr>
+        <w:t xml:space="preserve"> </w:t>
+      </w:r>
+      <w:r>
+        <w:rPr>
+          <w:noProof/>
+        </w:rPr>
+        <w:t>Electrode PO8 of Subject 040 is shown.</w:t>
+      </w:r>
+    </w:p>
+    <w:p>
+      <w:pPr>
         <w:pStyle w:val="berschrift3"/>
         <w:rPr>
           <w:lang w:val="en-US"/>
@@ -5094,7 +5902,14 @@
         <w:rPr>
           <w:lang w:val="en-US"/>
         </w:rPr>
-        <w:t>4 on the left. As a comparison, the same visualization is shown on the right for subject 002. It is a lot less noisy and generally representative for the quality that can be expected from a subject of good quality.</w:t>
+        <w:t xml:space="preserve">4 on the left. As a comparison, the same visualization is shown on the right for subject 002. It is </w:t>
+      </w:r>
+      <w:r>
+        <w:rPr>
+          <w:lang w:val="en-US"/>
+        </w:rPr>
+        <w:lastRenderedPageBreak/>
+        <w:t>a lot less noisy and generally representative for the quality that can be expected from a subject of good quality.</w:t>
       </w:r>
     </w:p>
     <w:p>
@@ -5109,7 +5924,6 @@
           <w:noProof/>
           <w:lang w:val="en-US"/>
         </w:rPr>
-        <w:lastRenderedPageBreak/>
         <w:drawing>
           <wp:inline distT="0" distB="0" distL="0" distR="0" wp14:anchorId="4A42F820" wp14:editId="77A79CBE">
             <wp:extent cx="2800350" cy="2151195"/>
@@ -5126,7 +5940,7 @@
                     <pic:cNvPicPr/>
                   </pic:nvPicPr>
                   <pic:blipFill>
-                    <a:blip r:embed="rId11" cstate="print">
+                    <a:blip r:embed="rId14" cstate="print">
                       <a:extLst>
                         <a:ext uri="{28A0092B-C50C-407E-A947-70E740481C1C}">
                           <a14:useLocalDpi xmlns:a14="http://schemas.microsoft.com/office/drawing/2010/main" val="0"/>
@@ -5178,7 +5992,7 @@
                     <pic:cNvPicPr/>
                   </pic:nvPicPr>
                   <pic:blipFill>
-                    <a:blip r:embed="rId12" cstate="print">
+                    <a:blip r:embed="rId15" cstate="print">
                       <a:extLst>
                         <a:ext uri="{28A0092B-C50C-407E-A947-70E740481C1C}">
                           <a14:useLocalDpi xmlns:a14="http://schemas.microsoft.com/office/drawing/2010/main" val="0"/>
@@ -5235,7 +6049,7 @@
           <w:noProof/>
           <w:lang w:val="en-US"/>
         </w:rPr>
-        <w:t>4</w:t>
+        <w:t>7</w:t>
       </w:r>
       <w:r>
         <w:fldChar w:fldCharType="end"/>
@@ -5525,7 +6339,7 @@
                     <pic:cNvPicPr/>
                   </pic:nvPicPr>
                   <pic:blipFill>
-                    <a:blip r:embed="rId13">
+                    <a:blip r:embed="rId16">
                       <a:extLst>
                         <a:ext uri="{28A0092B-C50C-407E-A947-70E740481C1C}">
                           <a14:useLocalDpi xmlns:a14="http://schemas.microsoft.com/office/drawing/2010/main" val="0"/>
@@ -5586,7 +6400,7 @@
           <w:noProof/>
           <w:lang w:val="en-US"/>
         </w:rPr>
-        <w:t>5</w:t>
+        <w:t>8</w:t>
       </w:r>
       <w:r>
         <w:fldChar w:fldCharType="end"/>
@@ -5658,7 +6472,7 @@
                     </pic:cNvPicPr>
                   </pic:nvPicPr>
                   <pic:blipFill>
-                    <a:blip r:embed="rId14">
+                    <a:blip r:embed="rId17">
                       <a:extLst>
                         <a:ext uri="{28A0092B-C50C-407E-A947-70E740481C1C}">
                           <a14:useLocalDpi xmlns:a14="http://schemas.microsoft.com/office/drawing/2010/main" val="0"/>
@@ -5724,7 +6538,7 @@
           <w:noProof/>
           <w:lang w:val="en-US"/>
         </w:rPr>
-        <w:t>6</w:t>
+        <w:t>9</w:t>
       </w:r>
       <w:r>
         <w:fldChar w:fldCharType="end"/>
@@ -5982,6 +6796,54 @@
           <w:lang w:val="en-US"/>
         </w:rPr>
         <w:t xml:space="preserve">Baseline correction is essential to remove </w:t>
+      </w:r>
+      <w:r>
+        <w:rPr>
+          <w:lang w:val="en-US"/>
+        </w:rPr>
+        <w:t>the systematic offset of the electric potential</w:t>
+      </w:r>
+      <w:r>
+        <w:rPr>
+          <w:lang w:val="en-US"/>
+        </w:rPr>
+        <w:t>. It is typically applied when the data is epoched [15]. In this work, the automated baseline correction of the MNE toolbox is used. According to the source code, baseline correction is applied at instantiation of the mne.Epochs object. It is calculated individually per epoch and channel by subtracting the mean of the baseline period from the entire epoch</w:t>
+      </w:r>
+      <w:r>
+        <w:rPr>
+          <w:lang w:val="en-US"/>
+        </w:rPr>
+        <w:t xml:space="preserve"> [16].</w:t>
+      </w:r>
+      <w:r>
+        <w:rPr>
+          <w:lang w:val="en-US"/>
+        </w:rPr>
+        <w:t xml:space="preserve"> When selecting conditions, the </w:t>
+      </w:r>
+      <w:r>
+        <w:rPr>
+          <w:lang w:val="en-US"/>
+        </w:rPr>
+        <w:t>epochs[...]</w:t>
+      </w:r>
+      <w:r>
+        <w:rPr>
+          <w:lang w:val="en-US"/>
+        </w:rPr>
+        <w:t xml:space="preserve"> syntax is used, implicitly calling epochs.</w:t>
+      </w:r>
+      <w:r>
+        <w:rPr>
+          <w:lang w:val="en-US"/>
+        </w:rPr>
+        <w:t>__getitem__()</w:t>
+      </w:r>
+      <w:r>
+        <w:rPr>
+          <w:lang w:val="en-US"/>
+        </w:rPr>
+        <w:t>. This returns a new epochs object based on the subset of events, that corresponds to the requested condition. In this process, baseline correction is applied again. As shown in the exercise, the baseline might be dependent on the condition. In order to avoid a systematic offset, the baseline is corrected individually per condition in this work using the built-in MNE functionality. It is kept in mind during the analysis that the choice towards not correcting the general baseline might have negative influence.</w:t>
       </w:r>
     </w:p>
     <w:p>
@@ -6323,6 +7185,7 @@
         <w:rPr>
           <w:lang w:val="en-US"/>
         </w:rPr>
+        <w:lastRenderedPageBreak/>
         <w:t>Hamming window with 0.0194 passband ripple and 53 dB stopband attenuation</w:t>
       </w:r>
     </w:p>
@@ -6460,7 +7323,6 @@
           <w:szCs w:val="21"/>
           <w:lang w:val="en-US" w:eastAsia="de-DE"/>
         </w:rPr>
-        <w:lastRenderedPageBreak/>
         <w:t>ica.apply(</w:t>
       </w:r>
       <w:r>
@@ -6783,7 +7645,7 @@
                     </pic:cNvPicPr>
                   </pic:nvPicPr>
                   <pic:blipFill>
-                    <a:blip r:embed="rId15" cstate="print">
+                    <a:blip r:embed="rId18" cstate="print">
                       <a:extLst>
                         <a:ext uri="{28A0092B-C50C-407E-A947-70E740481C1C}">
                           <a14:useLocalDpi xmlns:a14="http://schemas.microsoft.com/office/drawing/2010/main" val="0"/>
@@ -6858,7 +7720,7 @@
                     </pic:cNvPicPr>
                   </pic:nvPicPr>
                   <pic:blipFill>
-                    <a:blip r:embed="rId16">
+                    <a:blip r:embed="rId19">
                       <a:extLst>
                         <a:ext uri="{28A0092B-C50C-407E-A947-70E740481C1C}">
                           <a14:useLocalDpi xmlns:a14="http://schemas.microsoft.com/office/drawing/2010/main" val="0"/>
@@ -6953,7 +7815,7 @@
                     </pic:cNvPicPr>
                   </pic:nvPicPr>
                   <pic:blipFill>
-                    <a:blip r:embed="rId17">
+                    <a:blip r:embed="rId20">
                       <a:extLst>
                         <a:ext uri="{28A0092B-C50C-407E-A947-70E740481C1C}">
                           <a14:useLocalDpi xmlns:a14="http://schemas.microsoft.com/office/drawing/2010/main" val="0"/>
@@ -7380,6 +8242,58 @@
           <w:lang w:val="en-US"/>
         </w:rPr>
       </w:pPr>
+      <w:r>
+        <w:rPr>
+          <w:lang w:val="en-US"/>
+        </w:rPr>
+        <w:t xml:space="preserve">Reduced alpha value </w:t>
+      </w:r>
+    </w:p>
+    <w:p>
+      <w:pPr>
+        <w:rPr>
+          <w:lang w:val="en-US"/>
+        </w:rPr>
+      </w:pPr>
+      <w:r>
+        <w:rPr>
+          <w:lang w:val="en-US"/>
+        </w:rPr>
+        <w:t>Binary classification easy to be lucky and reach a little better than 50%</w:t>
+      </w:r>
+    </w:p>
+    <w:p>
+      <w:pPr>
+        <w:rPr>
+          <w:lang w:val="en-US"/>
+        </w:rPr>
+      </w:pPr>
+      <w:r>
+        <w:rPr>
+          <w:lang w:val="en-US"/>
+        </w:rPr>
+        <w:t>On average, pretty stable around 50%</w:t>
+      </w:r>
+    </w:p>
+    <w:p>
+      <w:pPr>
+        <w:rPr>
+          <w:lang w:val="en-US"/>
+        </w:rPr>
+      </w:pPr>
+      <w:r>
+        <w:rPr>
+          <w:lang w:val="en-US"/>
+        </w:rPr>
+        <w:t>Prior: equalize event counts</w:t>
+      </w:r>
+    </w:p>
+    <w:p>
+      <w:pPr>
+        <w:rPr>
+          <w:lang w:val="en-US"/>
+        </w:rPr>
+      </w:pPr>
     </w:p>
     <w:p>
       <w:pPr>
@@ -7581,7 +8495,7 @@
                     <pic:cNvPicPr/>
                   </pic:nvPicPr>
                   <pic:blipFill>
-                    <a:blip r:embed="rId18">
+                    <a:blip r:embed="rId21">
                       <a:extLst>
                         <a:ext uri="{28A0092B-C50C-407E-A947-70E740481C1C}">
                           <a14:useLocalDpi xmlns:a14="http://schemas.microsoft.com/office/drawing/2010/main" val="0"/>
@@ -7638,7 +8552,7 @@
           <w:noProof/>
           <w:lang w:val="en-US"/>
         </w:rPr>
-        <w:t>7</w:t>
+        <w:t>10</w:t>
       </w:r>
       <w:r>
         <w:fldChar w:fldCharType="end"/>
@@ -7705,7 +8619,7 @@
                     <pic:cNvPicPr/>
                   </pic:nvPicPr>
                   <pic:blipFill>
-                    <a:blip r:embed="rId19">
+                    <a:blip r:embed="rId22">
                       <a:extLst>
                         <a:ext uri="{28A0092B-C50C-407E-A947-70E740481C1C}">
                           <a14:useLocalDpi xmlns:a14="http://schemas.microsoft.com/office/drawing/2010/main" val="0"/>
@@ -7762,7 +8676,7 @@
           <w:noProof/>
           <w:lang w:val="en-US"/>
         </w:rPr>
-        <w:t>8</w:t>
+        <w:t>11</w:t>
       </w:r>
       <w:r>
         <w:fldChar w:fldCharType="end"/>
@@ -7930,7 +8844,7 @@
                     <pic:cNvPicPr/>
                   </pic:nvPicPr>
                   <pic:blipFill>
-                    <a:blip r:embed="rId20">
+                    <a:blip r:embed="rId23">
                       <a:extLst>
                         <a:ext uri="{28A0092B-C50C-407E-A947-70E740481C1C}">
                           <a14:useLocalDpi xmlns:a14="http://schemas.microsoft.com/office/drawing/2010/main" val="0"/>
@@ -7962,6 +8876,7 @@
         <w:pStyle w:val="Beschriftung"/>
         <w:rPr>
           <w:noProof/>
+          <w:lang w:val="en-US"/>
         </w:rPr>
       </w:pPr>
       <w:r>
@@ -7987,7 +8902,7 @@
           <w:noProof/>
           <w:lang w:val="en-US"/>
         </w:rPr>
-        <w:t>9</w:t>
+        <w:t>12</w:t>
       </w:r>
       <w:r>
         <w:fldChar w:fldCharType="end"/>
@@ -8001,18 +8916,21 @@
       <w:r>
         <w:rPr>
           <w:noProof/>
+          <w:lang w:val="en-US"/>
         </w:rPr>
         <w:t xml:space="preserve">Left </w:t>
       </w:r>
       <w:r>
         <w:rPr>
           <w:noProof/>
+          <w:lang w:val="en-US"/>
         </w:rPr>
         <w:t>including</w:t>
       </w:r>
       <w:r>
         <w:rPr>
           <w:noProof/>
+          <w:lang w:val="en-US"/>
         </w:rPr>
         <w:t xml:space="preserve"> subject 029, right without subject 029.</w:t>
       </w:r>
@@ -8138,7 +9056,7 @@
         </w:rPr>
         <w:t xml:space="preserve">. (n.d.). Retrieved March 28, 2021, from </w:t>
       </w:r>
-      <w:hyperlink r:id="rId21" w:history="1">
+      <w:hyperlink r:id="rId24" w:history="1">
         <w:r>
           <w:rPr>
             <w:rStyle w:val="Hyperlink"/>
@@ -8186,7 +9104,7 @@
         </w:rPr>
         <w:t xml:space="preserve">. (n.d.). Retrieved March 28, 2021, from </w:t>
       </w:r>
-      <w:hyperlink r:id="rId22" w:history="1">
+      <w:hyperlink r:id="rId25" w:history="1">
         <w:r>
           <w:rPr>
             <w:rStyle w:val="Hyperlink"/>
@@ -8234,7 +9152,7 @@
         </w:rPr>
         <w:t xml:space="preserve">. (n.d.). Retrieved March 28, 2021, from </w:t>
       </w:r>
-      <w:hyperlink r:id="rId23" w:history="1">
+      <w:hyperlink r:id="rId26" w:history="1">
         <w:r>
           <w:rPr>
             <w:rStyle w:val="Hyperlink"/>
@@ -8334,7 +9252,7 @@
         </w:rPr>
         <w:t xml:space="preserve">. (n.d.). Retrieved March 28, 2021, from </w:t>
       </w:r>
-      <w:hyperlink r:id="rId24" w:history="1">
+      <w:hyperlink r:id="rId27" w:history="1">
         <w:r>
           <w:rPr>
             <w:rStyle w:val="Hyperlink"/>
@@ -8409,7 +9327,7 @@
         </w:rPr>
         <w:t xml:space="preserve">, 4101–4105. </w:t>
       </w:r>
-      <w:hyperlink r:id="rId25" w:history="1">
+      <w:hyperlink r:id="rId28" w:history="1">
         <w:r>
           <w:rPr>
             <w:rStyle w:val="Hyperlink"/>
@@ -8455,7 +9373,7 @@
       <w:r>
         <w:t xml:space="preserve">, 117465. </w:t>
       </w:r>
-      <w:hyperlink r:id="rId26" w:history="1">
+      <w:hyperlink r:id="rId29" w:history="1">
         <w:r>
           <w:rPr>
             <w:rStyle w:val="Hyperlink"/>
@@ -8492,7 +9410,7 @@
         </w:rPr>
         <w:t xml:space="preserve">. (n.d.). Retrieved March 29, 2021, from </w:t>
       </w:r>
-      <w:hyperlink r:id="rId27" w:history="1">
+      <w:hyperlink r:id="rId30" w:history="1">
         <w:r>
           <w:rPr>
             <w:rStyle w:val="Hyperlink"/>
@@ -8530,7 +9448,7 @@
         </w:rPr>
         <w:t xml:space="preserve">. (n.d.). Retrieved March 29, 2021, from </w:t>
       </w:r>
-      <w:hyperlink r:id="rId28" w:history="1">
+      <w:hyperlink r:id="rId31" w:history="1">
         <w:r>
           <w:rPr>
             <w:rStyle w:val="Hyperlink"/>
@@ -8586,7 +9504,7 @@
       <w:r>
         <w:t xml:space="preserve">, 34–46. </w:t>
       </w:r>
-      <w:hyperlink r:id="rId29" w:history="1">
+      <w:hyperlink r:id="rId32" w:history="1">
         <w:r>
           <w:rPr>
             <w:rStyle w:val="Hyperlink"/>
@@ -8627,7 +9545,7 @@
       <w:r>
         <w:t xml:space="preserve">(1), 212–218. </w:t>
       </w:r>
-      <w:hyperlink r:id="rId30" w:history="1">
+      <w:hyperlink r:id="rId33" w:history="1">
         <w:r>
           <w:rPr>
             <w:rStyle w:val="Hyperlink"/>
@@ -8663,7 +9581,7 @@
       <w:r>
         <w:t xml:space="preserve"> (Vol. 2, Issue DEC). Front Psychol. </w:t>
       </w:r>
-      <w:hyperlink r:id="rId31" w:history="1">
+      <w:hyperlink r:id="rId34" w:history="1">
         <w:r>
           <w:rPr>
             <w:rStyle w:val="Hyperlink"/>
@@ -8744,7 +9662,7 @@
         </w:rPr>
         <w:t xml:space="preserve">. (n.d.). Retrieved March 29, 2021, from </w:t>
       </w:r>
-      <w:hyperlink r:id="rId32" w:history="1">
+      <w:hyperlink r:id="rId35" w:history="1">
         <w:r>
           <w:rPr>
             <w:rStyle w:val="Hyperlink"/>
@@ -8798,9 +9716,57 @@
         <w:rPr>
           <w:color w:val="222222"/>
           <w:shd w:val="clear" w:color="auto" w:fill="FFFFFF"/>
+          <w:lang w:val="en-US"/>
         </w:rPr>
         <w:t>MIT press.</w:t>
       </w:r>
+    </w:p>
+    <w:p>
+      <w:pPr>
+        <w:pStyle w:val="StandardWeb"/>
+        <w:ind w:left="480" w:hanging="480"/>
+        <w:rPr>
+          <w:lang w:val="en-US"/>
+        </w:rPr>
+      </w:pPr>
+      <w:r>
+        <w:rPr>
+          <w:lang w:val="en-US"/>
+        </w:rPr>
+        <w:t xml:space="preserve">[16] </w:t>
+      </w:r>
+      <w:r>
+        <w:rPr>
+          <w:i/>
+          <w:iCs/>
+          <w:lang w:val="en-US"/>
+        </w:rPr>
+        <w:t>mne.Epochs — MNE 0.22.0 documentation</w:t>
+      </w:r>
+      <w:r>
+        <w:rPr>
+          <w:lang w:val="en-US"/>
+        </w:rPr>
+        <w:t xml:space="preserve">. (n.d.). Retrieved March 30, 2021, from </w:t>
+      </w:r>
+      <w:hyperlink r:id="rId36" w:history="1">
+        <w:r>
+          <w:rPr>
+            <w:rStyle w:val="Hyperlink"/>
+            <w:lang w:val="en-US"/>
+          </w:rPr>
+          <w:t>https://mne.tools/stable/generated/mne.Epochs.html</w:t>
+        </w:r>
+      </w:hyperlink>
+    </w:p>
+    <w:p>
+      <w:pPr>
+        <w:pStyle w:val="StandardWeb"/>
+        <w:ind w:left="480" w:hanging="480"/>
+        <w:rPr>
+          <w:lang w:val="en-US"/>
+        </w:rPr>
+      </w:pPr>
     </w:p>
     <w:p>
       <w:pPr>

</xml_diff>